<commit_message>
Requerimientos funcionales + WEB
- Transcripción de los requerimientos funcionales de los primeros cuatro
módulos de la aplicación.
- Creación del "landing page" para Boxsteps.
- Arreglo de los logos para Boxsteps.
</commit_message>
<xml_diff>
--- a/Boxsteps/TEG - Completo/Boxsteps - TEG.docx
+++ b/Boxsteps/TEG - Completo/Boxsteps - TEG.docx
@@ -4544,12 +4544,1693 @@
         <w:t>Requerimientos funcionales</w:t>
       </w:r>
     </w:p>
-    <w:p/>
-    <w:p>
-      <w:bookmarkStart w:id="0" w:name="_GoBack"/>
-      <w:bookmarkEnd w:id="0"/>
-    </w:p>
-    <w:p/>
+    <w:p>
+      <w:pPr>
+        <w:pStyle w:val="Heading4"/>
+      </w:pPr>
+      <w:r>
+        <w:t>Módulo de planificación educativa</w:t>
+      </w:r>
+    </w:p>
+    <w:tbl>
+      <w:tblPr>
+        <w:tblStyle w:val="Requirements"/>
+        <w:tblW w:w="0" w:type="auto"/>
+        <w:tblLook w:val="0680" w:firstRow="0" w:lastRow="0" w:firstColumn="1" w:lastColumn="0" w:noHBand="1" w:noVBand="1"/>
+      </w:tblPr>
+      <w:tblGrid>
+        <w:gridCol w:w="1617"/>
+        <w:gridCol w:w="6644"/>
+      </w:tblGrid>
+      <w:tr>
+        <w:tc>
+          <w:tcPr>
+            <w:cnfStyle w:val="001000000000" w:firstRow="0" w:lastRow="0" w:firstColumn="1" w:lastColumn="0" w:oddVBand="0" w:evenVBand="0" w:oddHBand="0" w:evenHBand="0" w:firstRowFirstColumn="0" w:firstRowLastColumn="0" w:lastRowFirstColumn="0" w:lastRowLastColumn="0"/>
+            <w:tcW w:w="1555" w:type="dxa"/>
+          </w:tcPr>
+          <w:p>
+            <w:pPr>
+              <w:pStyle w:val="Table"/>
+              <w:jc w:val="center"/>
+            </w:pPr>
+            <w:r>
+              <w:t>ID Requerimiento</w:t>
+            </w:r>
+          </w:p>
+        </w:tc>
+        <w:tc>
+          <w:tcPr>
+            <w:tcW w:w="6706" w:type="dxa"/>
+          </w:tcPr>
+          <w:p>
+            <w:pPr>
+              <w:pStyle w:val="Table"/>
+              <w:cnfStyle w:val="000000000000" w:firstRow="0" w:lastRow="0" w:firstColumn="0" w:lastColumn="0" w:oddVBand="0" w:evenVBand="0" w:oddHBand="0" w:evenHBand="0" w:firstRowFirstColumn="0" w:firstRowLastColumn="0" w:lastRowFirstColumn="0" w:lastRowLastColumn="0"/>
+            </w:pPr>
+            <w:r>
+              <w:t>BS_RF_1_1</w:t>
+            </w:r>
+          </w:p>
+        </w:tc>
+      </w:tr>
+      <w:tr>
+        <w:tc>
+          <w:tcPr>
+            <w:cnfStyle w:val="001000000000" w:firstRow="0" w:lastRow="0" w:firstColumn="1" w:lastColumn="0" w:oddVBand="0" w:evenVBand="0" w:oddHBand="0" w:evenHBand="0" w:firstRowFirstColumn="0" w:firstRowLastColumn="0" w:lastRowFirstColumn="0" w:lastRowLastColumn="0"/>
+            <w:tcW w:w="1555" w:type="dxa"/>
+          </w:tcPr>
+          <w:p>
+            <w:pPr>
+              <w:pStyle w:val="Table"/>
+              <w:jc w:val="center"/>
+            </w:pPr>
+            <w:r>
+              <w:t>Requerimiento</w:t>
+            </w:r>
+          </w:p>
+        </w:tc>
+        <w:tc>
+          <w:tcPr>
+            <w:tcW w:w="6706" w:type="dxa"/>
+          </w:tcPr>
+          <w:p>
+            <w:pPr>
+              <w:pStyle w:val="Table"/>
+              <w:cnfStyle w:val="000000000000" w:firstRow="0" w:lastRow="0" w:firstColumn="0" w:lastColumn="0" w:oddVBand="0" w:evenVBand="0" w:oddHBand="0" w:evenHBand="0" w:firstRowFirstColumn="0" w:firstRowLastColumn="0" w:lastRowFirstColumn="0" w:lastRowLastColumn="0"/>
+            </w:pPr>
+            <w:r>
+              <w:t>El sistema deberá permitir el registro de una nueva planificación diaria. Los datos predefinidos a manejar son: período académico, institución educativa, docente, curso y fecha. Los datos a manejar para la planificación son: área de conocimiento, bloque conceptual, bloque procedimental, bloque actitudinal, competencias, indicadores, estrategia de</w:t>
+            </w:r>
+            <w:r>
+              <w:t xml:space="preserve"> enseñanza, secuencia didáctica y</w:t>
+            </w:r>
+            <w:r>
+              <w:t xml:space="preserve"> recursos a utilizar.</w:t>
+            </w:r>
+          </w:p>
+        </w:tc>
+      </w:tr>
+      <w:tr>
+        <w:tc>
+          <w:tcPr>
+            <w:cnfStyle w:val="001000000000" w:firstRow="0" w:lastRow="0" w:firstColumn="1" w:lastColumn="0" w:oddVBand="0" w:evenVBand="0" w:oddHBand="0" w:evenHBand="0" w:firstRowFirstColumn="0" w:firstRowLastColumn="0" w:lastRowFirstColumn="0" w:lastRowLastColumn="0"/>
+            <w:tcW w:w="1555" w:type="dxa"/>
+          </w:tcPr>
+          <w:p>
+            <w:pPr>
+              <w:pStyle w:val="Table"/>
+              <w:jc w:val="center"/>
+            </w:pPr>
+            <w:r>
+              <w:t>Prioridad</w:t>
+            </w:r>
+          </w:p>
+        </w:tc>
+        <w:tc>
+          <w:tcPr>
+            <w:tcW w:w="6706" w:type="dxa"/>
+          </w:tcPr>
+          <w:p>
+            <w:pPr>
+              <w:pStyle w:val="Table"/>
+              <w:cnfStyle w:val="000000000000" w:firstRow="0" w:lastRow="0" w:firstColumn="0" w:lastColumn="0" w:oddVBand="0" w:evenVBand="0" w:oddHBand="0" w:evenHBand="0" w:firstRowFirstColumn="0" w:firstRowLastColumn="0" w:lastRowFirstColumn="0" w:lastRowLastColumn="0"/>
+            </w:pPr>
+            <w:r>
+              <w:t>Alta</w:t>
+            </w:r>
+          </w:p>
+        </w:tc>
+      </w:tr>
+    </w:tbl>
+    <w:p>
+      <w:pPr>
+        <w:pStyle w:val="NoSpacing"/>
+      </w:pPr>
+    </w:p>
+    <w:tbl>
+      <w:tblPr>
+        <w:tblStyle w:val="Requirements"/>
+        <w:tblW w:w="0" w:type="auto"/>
+        <w:tblLook w:val="0680" w:firstRow="0" w:lastRow="0" w:firstColumn="1" w:lastColumn="0" w:noHBand="1" w:noVBand="1"/>
+      </w:tblPr>
+      <w:tblGrid>
+        <w:gridCol w:w="1617"/>
+        <w:gridCol w:w="6644"/>
+      </w:tblGrid>
+      <w:tr>
+        <w:tc>
+          <w:tcPr>
+            <w:cnfStyle w:val="001000000000" w:firstRow="0" w:lastRow="0" w:firstColumn="1" w:lastColumn="0" w:oddVBand="0" w:evenVBand="0" w:oddHBand="0" w:evenHBand="0" w:firstRowFirstColumn="0" w:firstRowLastColumn="0" w:lastRowFirstColumn="0" w:lastRowLastColumn="0"/>
+            <w:tcW w:w="1555" w:type="dxa"/>
+          </w:tcPr>
+          <w:p>
+            <w:pPr>
+              <w:pStyle w:val="Table"/>
+              <w:jc w:val="center"/>
+            </w:pPr>
+            <w:r>
+              <w:t>ID Requerimiento</w:t>
+            </w:r>
+          </w:p>
+        </w:tc>
+        <w:tc>
+          <w:tcPr>
+            <w:tcW w:w="6706" w:type="dxa"/>
+          </w:tcPr>
+          <w:p>
+            <w:pPr>
+              <w:pStyle w:val="Table"/>
+              <w:cnfStyle w:val="000000000000" w:firstRow="0" w:lastRow="0" w:firstColumn="0" w:lastColumn="0" w:oddVBand="0" w:evenVBand="0" w:oddHBand="0" w:evenHBand="0" w:firstRowFirstColumn="0" w:firstRowLastColumn="0" w:lastRowFirstColumn="0" w:lastRowLastColumn="0"/>
+            </w:pPr>
+            <w:r>
+              <w:t>BS_RF_1_2</w:t>
+            </w:r>
+          </w:p>
+        </w:tc>
+      </w:tr>
+      <w:tr>
+        <w:tc>
+          <w:tcPr>
+            <w:cnfStyle w:val="001000000000" w:firstRow="0" w:lastRow="0" w:firstColumn="1" w:lastColumn="0" w:oddVBand="0" w:evenVBand="0" w:oddHBand="0" w:evenHBand="0" w:firstRowFirstColumn="0" w:firstRowLastColumn="0" w:lastRowFirstColumn="0" w:lastRowLastColumn="0"/>
+            <w:tcW w:w="1555" w:type="dxa"/>
+          </w:tcPr>
+          <w:p>
+            <w:pPr>
+              <w:pStyle w:val="Table"/>
+              <w:jc w:val="center"/>
+            </w:pPr>
+            <w:r>
+              <w:t>Requerimiento</w:t>
+            </w:r>
+          </w:p>
+        </w:tc>
+        <w:tc>
+          <w:tcPr>
+            <w:tcW w:w="6706" w:type="dxa"/>
+          </w:tcPr>
+          <w:p>
+            <w:pPr>
+              <w:pStyle w:val="Table"/>
+              <w:cnfStyle w:val="000000000000" w:firstRow="0" w:lastRow="0" w:firstColumn="0" w:lastColumn="0" w:oddVBand="0" w:evenVBand="0" w:oddHBand="0" w:evenHBand="0" w:firstRowFirstColumn="0" w:firstRowLastColumn="0" w:lastRowFirstColumn="0" w:lastRowLastColumn="0"/>
+            </w:pPr>
+            <w:r>
+              <w:t>El sistema deberá permitir la consulta de una planificación diaria a completitud.</w:t>
+            </w:r>
+          </w:p>
+        </w:tc>
+      </w:tr>
+      <w:tr>
+        <w:tc>
+          <w:tcPr>
+            <w:cnfStyle w:val="001000000000" w:firstRow="0" w:lastRow="0" w:firstColumn="1" w:lastColumn="0" w:oddVBand="0" w:evenVBand="0" w:oddHBand="0" w:evenHBand="0" w:firstRowFirstColumn="0" w:firstRowLastColumn="0" w:lastRowFirstColumn="0" w:lastRowLastColumn="0"/>
+            <w:tcW w:w="1555" w:type="dxa"/>
+          </w:tcPr>
+          <w:p>
+            <w:pPr>
+              <w:pStyle w:val="Table"/>
+              <w:jc w:val="center"/>
+            </w:pPr>
+            <w:r>
+              <w:t>Prioridad</w:t>
+            </w:r>
+          </w:p>
+        </w:tc>
+        <w:tc>
+          <w:tcPr>
+            <w:tcW w:w="6706" w:type="dxa"/>
+          </w:tcPr>
+          <w:p>
+            <w:pPr>
+              <w:pStyle w:val="Table"/>
+              <w:cnfStyle w:val="000000000000" w:firstRow="0" w:lastRow="0" w:firstColumn="0" w:lastColumn="0" w:oddVBand="0" w:evenVBand="0" w:oddHBand="0" w:evenHBand="0" w:firstRowFirstColumn="0" w:firstRowLastColumn="0" w:lastRowFirstColumn="0" w:lastRowLastColumn="0"/>
+            </w:pPr>
+            <w:r>
+              <w:t>Alta</w:t>
+            </w:r>
+          </w:p>
+        </w:tc>
+      </w:tr>
+    </w:tbl>
+    <w:p>
+      <w:pPr>
+        <w:pStyle w:val="NoSpacing"/>
+      </w:pPr>
+    </w:p>
+    <w:tbl>
+      <w:tblPr>
+        <w:tblStyle w:val="Requirements"/>
+        <w:tblW w:w="0" w:type="auto"/>
+        <w:tblLook w:val="0680" w:firstRow="0" w:lastRow="0" w:firstColumn="1" w:lastColumn="0" w:noHBand="1" w:noVBand="1"/>
+      </w:tblPr>
+      <w:tblGrid>
+        <w:gridCol w:w="1617"/>
+        <w:gridCol w:w="6644"/>
+      </w:tblGrid>
+      <w:tr>
+        <w:tc>
+          <w:tcPr>
+            <w:cnfStyle w:val="001000000000" w:firstRow="0" w:lastRow="0" w:firstColumn="1" w:lastColumn="0" w:oddVBand="0" w:evenVBand="0" w:oddHBand="0" w:evenHBand="0" w:firstRowFirstColumn="0" w:firstRowLastColumn="0" w:lastRowFirstColumn="0" w:lastRowLastColumn="0"/>
+            <w:tcW w:w="1555" w:type="dxa"/>
+          </w:tcPr>
+          <w:p>
+            <w:pPr>
+              <w:pStyle w:val="Table"/>
+              <w:jc w:val="center"/>
+            </w:pPr>
+            <w:r>
+              <w:t>ID Requerimiento</w:t>
+            </w:r>
+          </w:p>
+        </w:tc>
+        <w:tc>
+          <w:tcPr>
+            <w:tcW w:w="6706" w:type="dxa"/>
+          </w:tcPr>
+          <w:p>
+            <w:pPr>
+              <w:pStyle w:val="Table"/>
+              <w:cnfStyle w:val="000000000000" w:firstRow="0" w:lastRow="0" w:firstColumn="0" w:lastColumn="0" w:oddVBand="0" w:evenVBand="0" w:oddHBand="0" w:evenHBand="0" w:firstRowFirstColumn="0" w:firstRowLastColumn="0" w:lastRowFirstColumn="0" w:lastRowLastColumn="0"/>
+            </w:pPr>
+            <w:r>
+              <w:t>BS_RF_1_3</w:t>
+            </w:r>
+          </w:p>
+        </w:tc>
+      </w:tr>
+      <w:tr>
+        <w:tc>
+          <w:tcPr>
+            <w:cnfStyle w:val="001000000000" w:firstRow="0" w:lastRow="0" w:firstColumn="1" w:lastColumn="0" w:oddVBand="0" w:evenVBand="0" w:oddHBand="0" w:evenHBand="0" w:firstRowFirstColumn="0" w:firstRowLastColumn="0" w:lastRowFirstColumn="0" w:lastRowLastColumn="0"/>
+            <w:tcW w:w="1555" w:type="dxa"/>
+          </w:tcPr>
+          <w:p>
+            <w:pPr>
+              <w:pStyle w:val="Table"/>
+              <w:jc w:val="center"/>
+            </w:pPr>
+            <w:r>
+              <w:t>Requerimiento</w:t>
+            </w:r>
+          </w:p>
+        </w:tc>
+        <w:tc>
+          <w:tcPr>
+            <w:tcW w:w="6706" w:type="dxa"/>
+          </w:tcPr>
+          <w:p>
+            <w:pPr>
+              <w:pStyle w:val="Table"/>
+              <w:cnfStyle w:val="000000000000" w:firstRow="0" w:lastRow="0" w:firstColumn="0" w:lastColumn="0" w:oddVBand="0" w:evenVBand="0" w:oddHBand="0" w:evenHBand="0" w:firstRowFirstColumn="0" w:firstRowLastColumn="0" w:lastRowFirstColumn="0" w:lastRowLastColumn="0"/>
+            </w:pPr>
+            <w:r>
+              <w:t>El sistema deberá permitir la consulta del calendario académico listando todas las planificaciones diarias registradas previamente.</w:t>
+            </w:r>
+          </w:p>
+        </w:tc>
+      </w:tr>
+      <w:tr>
+        <w:tc>
+          <w:tcPr>
+            <w:cnfStyle w:val="001000000000" w:firstRow="0" w:lastRow="0" w:firstColumn="1" w:lastColumn="0" w:oddVBand="0" w:evenVBand="0" w:oddHBand="0" w:evenHBand="0" w:firstRowFirstColumn="0" w:firstRowLastColumn="0" w:lastRowFirstColumn="0" w:lastRowLastColumn="0"/>
+            <w:tcW w:w="1555" w:type="dxa"/>
+          </w:tcPr>
+          <w:p>
+            <w:pPr>
+              <w:pStyle w:val="Table"/>
+              <w:jc w:val="center"/>
+            </w:pPr>
+            <w:r>
+              <w:t>Prioridad</w:t>
+            </w:r>
+          </w:p>
+        </w:tc>
+        <w:tc>
+          <w:tcPr>
+            <w:tcW w:w="6706" w:type="dxa"/>
+          </w:tcPr>
+          <w:p>
+            <w:pPr>
+              <w:pStyle w:val="Table"/>
+              <w:cnfStyle w:val="000000000000" w:firstRow="0" w:lastRow="0" w:firstColumn="0" w:lastColumn="0" w:oddVBand="0" w:evenVBand="0" w:oddHBand="0" w:evenHBand="0" w:firstRowFirstColumn="0" w:firstRowLastColumn="0" w:lastRowFirstColumn="0" w:lastRowLastColumn="0"/>
+            </w:pPr>
+            <w:r>
+              <w:t>Alta</w:t>
+            </w:r>
+          </w:p>
+        </w:tc>
+      </w:tr>
+    </w:tbl>
+    <w:p>
+      <w:pPr>
+        <w:pStyle w:val="NoSpacing"/>
+      </w:pPr>
+    </w:p>
+    <w:tbl>
+      <w:tblPr>
+        <w:tblStyle w:val="Requirements"/>
+        <w:tblW w:w="0" w:type="auto"/>
+        <w:tblLook w:val="0680" w:firstRow="0" w:lastRow="0" w:firstColumn="1" w:lastColumn="0" w:noHBand="1" w:noVBand="1"/>
+      </w:tblPr>
+      <w:tblGrid>
+        <w:gridCol w:w="1617"/>
+        <w:gridCol w:w="6644"/>
+      </w:tblGrid>
+      <w:tr>
+        <w:tc>
+          <w:tcPr>
+            <w:cnfStyle w:val="001000000000" w:firstRow="0" w:lastRow="0" w:firstColumn="1" w:lastColumn="0" w:oddVBand="0" w:evenVBand="0" w:oddHBand="0" w:evenHBand="0" w:firstRowFirstColumn="0" w:firstRowLastColumn="0" w:lastRowFirstColumn="0" w:lastRowLastColumn="0"/>
+            <w:tcW w:w="1555" w:type="dxa"/>
+          </w:tcPr>
+          <w:p>
+            <w:pPr>
+              <w:pStyle w:val="Table"/>
+              <w:jc w:val="center"/>
+            </w:pPr>
+            <w:r>
+              <w:t>ID Requerimiento</w:t>
+            </w:r>
+          </w:p>
+        </w:tc>
+        <w:tc>
+          <w:tcPr>
+            <w:tcW w:w="6706" w:type="dxa"/>
+          </w:tcPr>
+          <w:p>
+            <w:pPr>
+              <w:pStyle w:val="Table"/>
+              <w:cnfStyle w:val="000000000000" w:firstRow="0" w:lastRow="0" w:firstColumn="0" w:lastColumn="0" w:oddVBand="0" w:evenVBand="0" w:oddHBand="0" w:evenHBand="0" w:firstRowFirstColumn="0" w:firstRowLastColumn="0" w:lastRowFirstColumn="0" w:lastRowLastColumn="0"/>
+            </w:pPr>
+            <w:r>
+              <w:t>BS_RF_1_4</w:t>
+            </w:r>
+          </w:p>
+        </w:tc>
+      </w:tr>
+      <w:tr>
+        <w:tc>
+          <w:tcPr>
+            <w:cnfStyle w:val="001000000000" w:firstRow="0" w:lastRow="0" w:firstColumn="1" w:lastColumn="0" w:oddVBand="0" w:evenVBand="0" w:oddHBand="0" w:evenHBand="0" w:firstRowFirstColumn="0" w:firstRowLastColumn="0" w:lastRowFirstColumn="0" w:lastRowLastColumn="0"/>
+            <w:tcW w:w="1555" w:type="dxa"/>
+          </w:tcPr>
+          <w:p>
+            <w:pPr>
+              <w:pStyle w:val="Table"/>
+              <w:jc w:val="center"/>
+            </w:pPr>
+            <w:r>
+              <w:t>Requerimiento</w:t>
+            </w:r>
+          </w:p>
+        </w:tc>
+        <w:tc>
+          <w:tcPr>
+            <w:tcW w:w="6706" w:type="dxa"/>
+          </w:tcPr>
+          <w:p>
+            <w:pPr>
+              <w:pStyle w:val="Table"/>
+              <w:cnfStyle w:val="000000000000" w:firstRow="0" w:lastRow="0" w:firstColumn="0" w:lastColumn="0" w:oddVBand="0" w:evenVBand="0" w:oddHBand="0" w:evenHBand="0" w:firstRowFirstColumn="0" w:firstRowLastColumn="0" w:lastRowFirstColumn="0" w:lastRowLastColumn="0"/>
+            </w:pPr>
+            <w:r>
+              <w:t>El sistema deberá permitir la edición de una pla</w:t>
+            </w:r>
+            <w:r>
+              <w:t>nificación diaria a completitud siempre y cuando ésta no haya sido cumplida en el plazo estipulado.</w:t>
+            </w:r>
+          </w:p>
+        </w:tc>
+      </w:tr>
+      <w:tr>
+        <w:tc>
+          <w:tcPr>
+            <w:cnfStyle w:val="001000000000" w:firstRow="0" w:lastRow="0" w:firstColumn="1" w:lastColumn="0" w:oddVBand="0" w:evenVBand="0" w:oddHBand="0" w:evenHBand="0" w:firstRowFirstColumn="0" w:firstRowLastColumn="0" w:lastRowFirstColumn="0" w:lastRowLastColumn="0"/>
+            <w:tcW w:w="1555" w:type="dxa"/>
+          </w:tcPr>
+          <w:p>
+            <w:pPr>
+              <w:pStyle w:val="Table"/>
+              <w:jc w:val="center"/>
+            </w:pPr>
+            <w:r>
+              <w:t>Prioridad</w:t>
+            </w:r>
+          </w:p>
+        </w:tc>
+        <w:tc>
+          <w:tcPr>
+            <w:tcW w:w="6706" w:type="dxa"/>
+          </w:tcPr>
+          <w:p>
+            <w:pPr>
+              <w:pStyle w:val="Table"/>
+              <w:cnfStyle w:val="000000000000" w:firstRow="0" w:lastRow="0" w:firstColumn="0" w:lastColumn="0" w:oddVBand="0" w:evenVBand="0" w:oddHBand="0" w:evenHBand="0" w:firstRowFirstColumn="0" w:firstRowLastColumn="0" w:lastRowFirstColumn="0" w:lastRowLastColumn="0"/>
+            </w:pPr>
+            <w:r>
+              <w:t>Alta</w:t>
+            </w:r>
+          </w:p>
+        </w:tc>
+      </w:tr>
+    </w:tbl>
+    <w:p>
+      <w:pPr>
+        <w:pStyle w:val="NoSpacing"/>
+      </w:pPr>
+    </w:p>
+    <w:p>
+      <w:pPr>
+        <w:spacing w:line="259" w:lineRule="auto"/>
+        <w:jc w:val="left"/>
+      </w:pPr>
+      <w:r>
+        <w:br w:type="page"/>
+      </w:r>
+    </w:p>
+    <w:p>
+      <w:pPr>
+        <w:pStyle w:val="Heading4"/>
+      </w:pPr>
+      <w:r>
+        <w:lastRenderedPageBreak/>
+        <w:t>Módulo de evaluación docente</w:t>
+      </w:r>
+    </w:p>
+    <w:tbl>
+      <w:tblPr>
+        <w:tblStyle w:val="Requirements"/>
+        <w:tblW w:w="0" w:type="auto"/>
+        <w:tblLook w:val="0680" w:firstRow="0" w:lastRow="0" w:firstColumn="1" w:lastColumn="0" w:noHBand="1" w:noVBand="1"/>
+      </w:tblPr>
+      <w:tblGrid>
+        <w:gridCol w:w="1617"/>
+        <w:gridCol w:w="6644"/>
+      </w:tblGrid>
+      <w:tr>
+        <w:tc>
+          <w:tcPr>
+            <w:cnfStyle w:val="001000000000" w:firstRow="0" w:lastRow="0" w:firstColumn="1" w:lastColumn="0" w:oddVBand="0" w:evenVBand="0" w:oddHBand="0" w:evenHBand="0" w:firstRowFirstColumn="0" w:firstRowLastColumn="0" w:lastRowFirstColumn="0" w:lastRowLastColumn="0"/>
+            <w:tcW w:w="1617" w:type="dxa"/>
+          </w:tcPr>
+          <w:p>
+            <w:pPr>
+              <w:pStyle w:val="Table"/>
+              <w:jc w:val="center"/>
+            </w:pPr>
+            <w:r>
+              <w:t>ID Requerimiento</w:t>
+            </w:r>
+          </w:p>
+        </w:tc>
+        <w:tc>
+          <w:tcPr>
+            <w:tcW w:w="6644" w:type="dxa"/>
+          </w:tcPr>
+          <w:p>
+            <w:pPr>
+              <w:pStyle w:val="Table"/>
+              <w:cnfStyle w:val="000000000000" w:firstRow="0" w:lastRow="0" w:firstColumn="0" w:lastColumn="0" w:oddVBand="0" w:evenVBand="0" w:oddHBand="0" w:evenHBand="0" w:firstRowFirstColumn="0" w:firstRowLastColumn="0" w:lastRowFirstColumn="0" w:lastRowLastColumn="0"/>
+            </w:pPr>
+            <w:r>
+              <w:t>BS_RF_2_1</w:t>
+            </w:r>
+          </w:p>
+        </w:tc>
+      </w:tr>
+      <w:tr>
+        <w:tc>
+          <w:tcPr>
+            <w:cnfStyle w:val="001000000000" w:firstRow="0" w:lastRow="0" w:firstColumn="1" w:lastColumn="0" w:oddVBand="0" w:evenVBand="0" w:oddHBand="0" w:evenHBand="0" w:firstRowFirstColumn="0" w:firstRowLastColumn="0" w:lastRowFirstColumn="0" w:lastRowLastColumn="0"/>
+            <w:tcW w:w="1617" w:type="dxa"/>
+          </w:tcPr>
+          <w:p>
+            <w:pPr>
+              <w:pStyle w:val="Table"/>
+              <w:jc w:val="center"/>
+            </w:pPr>
+            <w:r>
+              <w:t>Requerimiento</w:t>
+            </w:r>
+          </w:p>
+        </w:tc>
+        <w:tc>
+          <w:tcPr>
+            <w:tcW w:w="6644" w:type="dxa"/>
+          </w:tcPr>
+          <w:p>
+            <w:pPr>
+              <w:pStyle w:val="Table"/>
+              <w:cnfStyle w:val="000000000000" w:firstRow="0" w:lastRow="0" w:firstColumn="0" w:lastColumn="0" w:oddVBand="0" w:evenVBand="0" w:oddHBand="0" w:evenHBand="0" w:firstRowFirstColumn="0" w:firstRowLastColumn="0" w:lastRowFirstColumn="0" w:lastRowLastColumn="0"/>
+            </w:pPr>
+            <w:r>
+              <w:t xml:space="preserve">El sistema deberá permitir la </w:t>
+            </w:r>
+            <w:r>
+              <w:t>revisión y aprobación de</w:t>
+            </w:r>
+            <w:r>
+              <w:t xml:space="preserve"> una pla</w:t>
+            </w:r>
+            <w:r>
+              <w:t>nificación diaria antes de poder ser ejecutada.</w:t>
+            </w:r>
+          </w:p>
+        </w:tc>
+      </w:tr>
+      <w:tr>
+        <w:tc>
+          <w:tcPr>
+            <w:cnfStyle w:val="001000000000" w:firstRow="0" w:lastRow="0" w:firstColumn="1" w:lastColumn="0" w:oddVBand="0" w:evenVBand="0" w:oddHBand="0" w:evenHBand="0" w:firstRowFirstColumn="0" w:firstRowLastColumn="0" w:lastRowFirstColumn="0" w:lastRowLastColumn="0"/>
+            <w:tcW w:w="1617" w:type="dxa"/>
+          </w:tcPr>
+          <w:p>
+            <w:pPr>
+              <w:pStyle w:val="Table"/>
+              <w:jc w:val="center"/>
+            </w:pPr>
+            <w:r>
+              <w:t>Prioridad</w:t>
+            </w:r>
+          </w:p>
+        </w:tc>
+        <w:tc>
+          <w:tcPr>
+            <w:tcW w:w="6644" w:type="dxa"/>
+          </w:tcPr>
+          <w:p>
+            <w:pPr>
+              <w:pStyle w:val="Table"/>
+              <w:cnfStyle w:val="000000000000" w:firstRow="0" w:lastRow="0" w:firstColumn="0" w:lastColumn="0" w:oddVBand="0" w:evenVBand="0" w:oddHBand="0" w:evenHBand="0" w:firstRowFirstColumn="0" w:firstRowLastColumn="0" w:lastRowFirstColumn="0" w:lastRowLastColumn="0"/>
+            </w:pPr>
+            <w:r>
+              <w:t>Alta</w:t>
+            </w:r>
+          </w:p>
+        </w:tc>
+      </w:tr>
+    </w:tbl>
+    <w:p>
+      <w:pPr>
+        <w:pStyle w:val="NoSpacing"/>
+      </w:pPr>
+    </w:p>
+    <w:tbl>
+      <w:tblPr>
+        <w:tblStyle w:val="Requirements"/>
+        <w:tblW w:w="0" w:type="auto"/>
+        <w:tblLook w:val="0680" w:firstRow="0" w:lastRow="0" w:firstColumn="1" w:lastColumn="0" w:noHBand="1" w:noVBand="1"/>
+      </w:tblPr>
+      <w:tblGrid>
+        <w:gridCol w:w="1617"/>
+        <w:gridCol w:w="6644"/>
+      </w:tblGrid>
+      <w:tr>
+        <w:tc>
+          <w:tcPr>
+            <w:cnfStyle w:val="001000000000" w:firstRow="0" w:lastRow="0" w:firstColumn="1" w:lastColumn="0" w:oddVBand="0" w:evenVBand="0" w:oddHBand="0" w:evenHBand="0" w:firstRowFirstColumn="0" w:firstRowLastColumn="0" w:lastRowFirstColumn="0" w:lastRowLastColumn="0"/>
+            <w:tcW w:w="1555" w:type="dxa"/>
+          </w:tcPr>
+          <w:p>
+            <w:pPr>
+              <w:pStyle w:val="Table"/>
+              <w:jc w:val="center"/>
+            </w:pPr>
+            <w:r>
+              <w:t>ID Requerimiento</w:t>
+            </w:r>
+          </w:p>
+        </w:tc>
+        <w:tc>
+          <w:tcPr>
+            <w:tcW w:w="6706" w:type="dxa"/>
+          </w:tcPr>
+          <w:p>
+            <w:pPr>
+              <w:pStyle w:val="Table"/>
+              <w:cnfStyle w:val="000000000000" w:firstRow="0" w:lastRow="0" w:firstColumn="0" w:lastColumn="0" w:oddVBand="0" w:evenVBand="0" w:oddHBand="0" w:evenHBand="0" w:firstRowFirstColumn="0" w:firstRowLastColumn="0" w:lastRowFirstColumn="0" w:lastRowLastColumn="0"/>
+            </w:pPr>
+            <w:r>
+              <w:t>BS_RF_2_2</w:t>
+            </w:r>
+          </w:p>
+        </w:tc>
+      </w:tr>
+      <w:tr>
+        <w:tc>
+          <w:tcPr>
+            <w:cnfStyle w:val="001000000000" w:firstRow="0" w:lastRow="0" w:firstColumn="1" w:lastColumn="0" w:oddVBand="0" w:evenVBand="0" w:oddHBand="0" w:evenHBand="0" w:firstRowFirstColumn="0" w:firstRowLastColumn="0" w:lastRowFirstColumn="0" w:lastRowLastColumn="0"/>
+            <w:tcW w:w="1555" w:type="dxa"/>
+          </w:tcPr>
+          <w:p>
+            <w:pPr>
+              <w:pStyle w:val="Table"/>
+              <w:jc w:val="center"/>
+            </w:pPr>
+            <w:r>
+              <w:t>Requerimiento</w:t>
+            </w:r>
+          </w:p>
+        </w:tc>
+        <w:tc>
+          <w:tcPr>
+            <w:tcW w:w="6706" w:type="dxa"/>
+          </w:tcPr>
+          <w:p>
+            <w:pPr>
+              <w:pStyle w:val="Table"/>
+              <w:cnfStyle w:val="000000000000" w:firstRow="0" w:lastRow="0" w:firstColumn="0" w:lastColumn="0" w:oddVBand="0" w:evenVBand="0" w:oddHBand="0" w:evenHBand="0" w:firstRowFirstColumn="0" w:firstRowLastColumn="0" w:lastRowFirstColumn="0" w:lastRowLastColumn="0"/>
+            </w:pPr>
+            <w:r>
+              <w:t>El sistema deberá permitir la evaluación de la planificación diaria</w:t>
+            </w:r>
+            <w:r>
+              <w:t xml:space="preserve"> previamente</w:t>
+            </w:r>
+            <w:r>
+              <w:t xml:space="preserve"> ejecutada. Los datos a manejar son: </w:t>
+            </w:r>
+            <w:r>
+              <w:t>calificación, tiempo de culminación y observaciones.</w:t>
+            </w:r>
+          </w:p>
+        </w:tc>
+      </w:tr>
+      <w:tr>
+        <w:tc>
+          <w:tcPr>
+            <w:cnfStyle w:val="001000000000" w:firstRow="0" w:lastRow="0" w:firstColumn="1" w:lastColumn="0" w:oddVBand="0" w:evenVBand="0" w:oddHBand="0" w:evenHBand="0" w:firstRowFirstColumn="0" w:firstRowLastColumn="0" w:lastRowFirstColumn="0" w:lastRowLastColumn="0"/>
+            <w:tcW w:w="1555" w:type="dxa"/>
+          </w:tcPr>
+          <w:p>
+            <w:pPr>
+              <w:pStyle w:val="Table"/>
+              <w:jc w:val="center"/>
+            </w:pPr>
+            <w:r>
+              <w:t>Prioridad</w:t>
+            </w:r>
+          </w:p>
+        </w:tc>
+        <w:tc>
+          <w:tcPr>
+            <w:tcW w:w="6706" w:type="dxa"/>
+          </w:tcPr>
+          <w:p>
+            <w:pPr>
+              <w:pStyle w:val="Table"/>
+              <w:cnfStyle w:val="000000000000" w:firstRow="0" w:lastRow="0" w:firstColumn="0" w:lastColumn="0" w:oddVBand="0" w:evenVBand="0" w:oddHBand="0" w:evenHBand="0" w:firstRowFirstColumn="0" w:firstRowLastColumn="0" w:lastRowFirstColumn="0" w:lastRowLastColumn="0"/>
+            </w:pPr>
+            <w:r>
+              <w:t>Alta</w:t>
+            </w:r>
+          </w:p>
+        </w:tc>
+      </w:tr>
+    </w:tbl>
+    <w:p>
+      <w:pPr>
+        <w:pStyle w:val="NoSpacing"/>
+      </w:pPr>
+    </w:p>
+    <w:tbl>
+      <w:tblPr>
+        <w:tblStyle w:val="Requirements"/>
+        <w:tblW w:w="0" w:type="auto"/>
+        <w:tblLook w:val="0680" w:firstRow="0" w:lastRow="0" w:firstColumn="1" w:lastColumn="0" w:noHBand="1" w:noVBand="1"/>
+      </w:tblPr>
+      <w:tblGrid>
+        <w:gridCol w:w="1617"/>
+        <w:gridCol w:w="6644"/>
+      </w:tblGrid>
+      <w:tr>
+        <w:tc>
+          <w:tcPr>
+            <w:cnfStyle w:val="001000000000" w:firstRow="0" w:lastRow="0" w:firstColumn="1" w:lastColumn="0" w:oddVBand="0" w:evenVBand="0" w:oddHBand="0" w:evenHBand="0" w:firstRowFirstColumn="0" w:firstRowLastColumn="0" w:lastRowFirstColumn="0" w:lastRowLastColumn="0"/>
+            <w:tcW w:w="1555" w:type="dxa"/>
+          </w:tcPr>
+          <w:p>
+            <w:pPr>
+              <w:pStyle w:val="Table"/>
+              <w:jc w:val="center"/>
+            </w:pPr>
+            <w:r>
+              <w:t>ID Requerimiento</w:t>
+            </w:r>
+          </w:p>
+        </w:tc>
+        <w:tc>
+          <w:tcPr>
+            <w:tcW w:w="6706" w:type="dxa"/>
+          </w:tcPr>
+          <w:p>
+            <w:pPr>
+              <w:pStyle w:val="Table"/>
+              <w:cnfStyle w:val="000000000000" w:firstRow="0" w:lastRow="0" w:firstColumn="0" w:lastColumn="0" w:oddVBand="0" w:evenVBand="0" w:oddHBand="0" w:evenHBand="0" w:firstRowFirstColumn="0" w:firstRowLastColumn="0" w:lastRowFirstColumn="0" w:lastRowLastColumn="0"/>
+            </w:pPr>
+            <w:r>
+              <w:t>BS_RF_2_3</w:t>
+            </w:r>
+          </w:p>
+        </w:tc>
+      </w:tr>
+      <w:tr>
+        <w:tc>
+          <w:tcPr>
+            <w:cnfStyle w:val="001000000000" w:firstRow="0" w:lastRow="0" w:firstColumn="1" w:lastColumn="0" w:oddVBand="0" w:evenVBand="0" w:oddHBand="0" w:evenHBand="0" w:firstRowFirstColumn="0" w:firstRowLastColumn="0" w:lastRowFirstColumn="0" w:lastRowLastColumn="0"/>
+            <w:tcW w:w="1555" w:type="dxa"/>
+          </w:tcPr>
+          <w:p>
+            <w:pPr>
+              <w:pStyle w:val="Table"/>
+              <w:jc w:val="center"/>
+            </w:pPr>
+            <w:r>
+              <w:t>Requerimiento</w:t>
+            </w:r>
+          </w:p>
+        </w:tc>
+        <w:tc>
+          <w:tcPr>
+            <w:tcW w:w="6706" w:type="dxa"/>
+          </w:tcPr>
+          <w:p>
+            <w:pPr>
+              <w:pStyle w:val="Table"/>
+              <w:cnfStyle w:val="000000000000" w:firstRow="0" w:lastRow="0" w:firstColumn="0" w:lastColumn="0" w:oddVBand="0" w:evenVBand="0" w:oddHBand="0" w:evenHBand="0" w:firstRowFirstColumn="0" w:firstRowLastColumn="0" w:lastRowFirstColumn="0" w:lastRowLastColumn="0"/>
+            </w:pPr>
+            <w:r>
+              <w:t xml:space="preserve">El sistema deberá permitir la consulta </w:t>
+            </w:r>
+            <w:r>
+              <w:t>de la evaluación realizada a una planificación diaria previamente ejecutada</w:t>
+            </w:r>
+            <w:r>
+              <w:t>.</w:t>
+            </w:r>
+          </w:p>
+        </w:tc>
+      </w:tr>
+      <w:tr>
+        <w:tc>
+          <w:tcPr>
+            <w:cnfStyle w:val="001000000000" w:firstRow="0" w:lastRow="0" w:firstColumn="1" w:lastColumn="0" w:oddVBand="0" w:evenVBand="0" w:oddHBand="0" w:evenHBand="0" w:firstRowFirstColumn="0" w:firstRowLastColumn="0" w:lastRowFirstColumn="0" w:lastRowLastColumn="0"/>
+            <w:tcW w:w="1555" w:type="dxa"/>
+          </w:tcPr>
+          <w:p>
+            <w:pPr>
+              <w:pStyle w:val="Table"/>
+              <w:jc w:val="center"/>
+            </w:pPr>
+            <w:r>
+              <w:t>Prioridad</w:t>
+            </w:r>
+          </w:p>
+        </w:tc>
+        <w:tc>
+          <w:tcPr>
+            <w:tcW w:w="6706" w:type="dxa"/>
+          </w:tcPr>
+          <w:p>
+            <w:pPr>
+              <w:pStyle w:val="Table"/>
+              <w:cnfStyle w:val="000000000000" w:firstRow="0" w:lastRow="0" w:firstColumn="0" w:lastColumn="0" w:oddVBand="0" w:evenVBand="0" w:oddHBand="0" w:evenHBand="0" w:firstRowFirstColumn="0" w:firstRowLastColumn="0" w:lastRowFirstColumn="0" w:lastRowLastColumn="0"/>
+            </w:pPr>
+            <w:r>
+              <w:t>Alta</w:t>
+            </w:r>
+          </w:p>
+        </w:tc>
+      </w:tr>
+    </w:tbl>
+    <w:p>
+      <w:pPr>
+        <w:pStyle w:val="NoSpacing"/>
+      </w:pPr>
+    </w:p>
+    <w:p>
+      <w:pPr>
+        <w:pStyle w:val="Heading4"/>
+      </w:pPr>
+      <w:r>
+        <w:t>Módulo de gestión de calificaciones estudiantiles</w:t>
+      </w:r>
+    </w:p>
+    <w:tbl>
+      <w:tblPr>
+        <w:tblStyle w:val="Requirements"/>
+        <w:tblW w:w="0" w:type="auto"/>
+        <w:tblLook w:val="0680" w:firstRow="0" w:lastRow="0" w:firstColumn="1" w:lastColumn="0" w:noHBand="1" w:noVBand="1"/>
+      </w:tblPr>
+      <w:tblGrid>
+        <w:gridCol w:w="1617"/>
+        <w:gridCol w:w="6644"/>
+      </w:tblGrid>
+      <w:tr>
+        <w:tc>
+          <w:tcPr>
+            <w:cnfStyle w:val="001000000000" w:firstRow="0" w:lastRow="0" w:firstColumn="1" w:lastColumn="0" w:oddVBand="0" w:evenVBand="0" w:oddHBand="0" w:evenHBand="0" w:firstRowFirstColumn="0" w:firstRowLastColumn="0" w:lastRowFirstColumn="0" w:lastRowLastColumn="0"/>
+            <w:tcW w:w="1617" w:type="dxa"/>
+          </w:tcPr>
+          <w:p>
+            <w:pPr>
+              <w:pStyle w:val="Table"/>
+              <w:jc w:val="center"/>
+            </w:pPr>
+            <w:r>
+              <w:t>ID Requerimiento</w:t>
+            </w:r>
+          </w:p>
+        </w:tc>
+        <w:tc>
+          <w:tcPr>
+            <w:tcW w:w="6644" w:type="dxa"/>
+          </w:tcPr>
+          <w:p>
+            <w:pPr>
+              <w:pStyle w:val="Table"/>
+              <w:cnfStyle w:val="000000000000" w:firstRow="0" w:lastRow="0" w:firstColumn="0" w:lastColumn="0" w:oddVBand="0" w:evenVBand="0" w:oddHBand="0" w:evenHBand="0" w:firstRowFirstColumn="0" w:firstRowLastColumn="0" w:lastRowFirstColumn="0" w:lastRowLastColumn="0"/>
+            </w:pPr>
+            <w:r>
+              <w:t>BS_RF_3</w:t>
+            </w:r>
+            <w:r>
+              <w:t>_1</w:t>
+            </w:r>
+          </w:p>
+        </w:tc>
+      </w:tr>
+      <w:tr>
+        <w:tc>
+          <w:tcPr>
+            <w:cnfStyle w:val="001000000000" w:firstRow="0" w:lastRow="0" w:firstColumn="1" w:lastColumn="0" w:oddVBand="0" w:evenVBand="0" w:oddHBand="0" w:evenHBand="0" w:firstRowFirstColumn="0" w:firstRowLastColumn="0" w:lastRowFirstColumn="0" w:lastRowLastColumn="0"/>
+            <w:tcW w:w="1617" w:type="dxa"/>
+          </w:tcPr>
+          <w:p>
+            <w:pPr>
+              <w:pStyle w:val="Table"/>
+              <w:jc w:val="center"/>
+            </w:pPr>
+            <w:r>
+              <w:t>Requerimiento</w:t>
+            </w:r>
+          </w:p>
+        </w:tc>
+        <w:tc>
+          <w:tcPr>
+            <w:tcW w:w="6644" w:type="dxa"/>
+          </w:tcPr>
+          <w:p>
+            <w:pPr>
+              <w:pStyle w:val="Table"/>
+              <w:cnfStyle w:val="000000000000" w:firstRow="0" w:lastRow="0" w:firstColumn="0" w:lastColumn="0" w:oddVBand="0" w:evenVBand="0" w:oddHBand="0" w:evenHBand="0" w:firstRowFirstColumn="0" w:firstRowLastColumn="0" w:lastRowFirstColumn="0" w:lastRowLastColumn="0"/>
+            </w:pPr>
+            <w:r>
+              <w:t xml:space="preserve">El sistema deberá permitir </w:t>
+            </w:r>
+            <w:r>
+              <w:t xml:space="preserve">el registro de </w:t>
+            </w:r>
+            <w:r>
+              <w:t>una evaluación particular previamente realizada</w:t>
+            </w:r>
+            <w:r>
+              <w:t>.</w:t>
+            </w:r>
+            <w:r>
+              <w:t xml:space="preserve"> Los datos a manejar son: período académico, curso, tipo de evaluación, contenido previsto y ponderación.</w:t>
+            </w:r>
+          </w:p>
+        </w:tc>
+      </w:tr>
+      <w:tr>
+        <w:tc>
+          <w:tcPr>
+            <w:cnfStyle w:val="001000000000" w:firstRow="0" w:lastRow="0" w:firstColumn="1" w:lastColumn="0" w:oddVBand="0" w:evenVBand="0" w:oddHBand="0" w:evenHBand="0" w:firstRowFirstColumn="0" w:firstRowLastColumn="0" w:lastRowFirstColumn="0" w:lastRowLastColumn="0"/>
+            <w:tcW w:w="1617" w:type="dxa"/>
+          </w:tcPr>
+          <w:p>
+            <w:pPr>
+              <w:pStyle w:val="Table"/>
+              <w:jc w:val="center"/>
+            </w:pPr>
+            <w:r>
+              <w:t>Prioridad</w:t>
+            </w:r>
+          </w:p>
+        </w:tc>
+        <w:tc>
+          <w:tcPr>
+            <w:tcW w:w="6644" w:type="dxa"/>
+          </w:tcPr>
+          <w:p>
+            <w:pPr>
+              <w:pStyle w:val="Table"/>
+              <w:cnfStyle w:val="000000000000" w:firstRow="0" w:lastRow="0" w:firstColumn="0" w:lastColumn="0" w:oddVBand="0" w:evenVBand="0" w:oddHBand="0" w:evenHBand="0" w:firstRowFirstColumn="0" w:firstRowLastColumn="0" w:lastRowFirstColumn="0" w:lastRowLastColumn="0"/>
+            </w:pPr>
+            <w:r>
+              <w:t>Alta</w:t>
+            </w:r>
+          </w:p>
+        </w:tc>
+      </w:tr>
+    </w:tbl>
+    <w:p>
+      <w:pPr>
+        <w:pStyle w:val="NoSpacing"/>
+      </w:pPr>
+    </w:p>
+    <w:tbl>
+      <w:tblPr>
+        <w:tblStyle w:val="Requirements"/>
+        <w:tblW w:w="0" w:type="auto"/>
+        <w:tblLook w:val="0680" w:firstRow="0" w:lastRow="0" w:firstColumn="1" w:lastColumn="0" w:noHBand="1" w:noVBand="1"/>
+      </w:tblPr>
+      <w:tblGrid>
+        <w:gridCol w:w="1617"/>
+        <w:gridCol w:w="6644"/>
+      </w:tblGrid>
+      <w:tr>
+        <w:tc>
+          <w:tcPr>
+            <w:cnfStyle w:val="001000000000" w:firstRow="0" w:lastRow="0" w:firstColumn="1" w:lastColumn="0" w:oddVBand="0" w:evenVBand="0" w:oddHBand="0" w:evenHBand="0" w:firstRowFirstColumn="0" w:firstRowLastColumn="0" w:lastRowFirstColumn="0" w:lastRowLastColumn="0"/>
+            <w:tcW w:w="1617" w:type="dxa"/>
+          </w:tcPr>
+          <w:p>
+            <w:pPr>
+              <w:pStyle w:val="Table"/>
+              <w:jc w:val="center"/>
+            </w:pPr>
+            <w:r>
+              <w:t>ID Requerimiento</w:t>
+            </w:r>
+          </w:p>
+        </w:tc>
+        <w:tc>
+          <w:tcPr>
+            <w:tcW w:w="6644" w:type="dxa"/>
+          </w:tcPr>
+          <w:p>
+            <w:pPr>
+              <w:pStyle w:val="Table"/>
+              <w:cnfStyle w:val="000000000000" w:firstRow="0" w:lastRow="0" w:firstColumn="0" w:lastColumn="0" w:oddVBand="0" w:evenVBand="0" w:oddHBand="0" w:evenHBand="0" w:firstRowFirstColumn="0" w:firstRowLastColumn="0" w:lastRowFirstColumn="0" w:lastRowLastColumn="0"/>
+            </w:pPr>
+            <w:r>
+              <w:t>BS_RF_3</w:t>
+            </w:r>
+            <w:r>
+              <w:t>_2</w:t>
+            </w:r>
+          </w:p>
+        </w:tc>
+      </w:tr>
+      <w:tr>
+        <w:tc>
+          <w:tcPr>
+            <w:cnfStyle w:val="001000000000" w:firstRow="0" w:lastRow="0" w:firstColumn="1" w:lastColumn="0" w:oddVBand="0" w:evenVBand="0" w:oddHBand="0" w:evenHBand="0" w:firstRowFirstColumn="0" w:firstRowLastColumn="0" w:lastRowFirstColumn="0" w:lastRowLastColumn="0"/>
+            <w:tcW w:w="1617" w:type="dxa"/>
+          </w:tcPr>
+          <w:p>
+            <w:pPr>
+              <w:pStyle w:val="Table"/>
+              <w:jc w:val="center"/>
+            </w:pPr>
+            <w:r>
+              <w:t>Requerimiento</w:t>
+            </w:r>
+          </w:p>
+        </w:tc>
+        <w:tc>
+          <w:tcPr>
+            <w:tcW w:w="6644" w:type="dxa"/>
+          </w:tcPr>
+          <w:p>
+            <w:pPr>
+              <w:pStyle w:val="Table"/>
+              <w:cnfStyle w:val="000000000000" w:firstRow="0" w:lastRow="0" w:firstColumn="0" w:lastColumn="0" w:oddVBand="0" w:evenVBand="0" w:oddHBand="0" w:evenHBand="0" w:firstRowFirstColumn="0" w:firstRowLastColumn="0" w:lastRowFirstColumn="0" w:lastRowLastColumn="0"/>
+            </w:pPr>
+            <w:r>
+              <w:t xml:space="preserve">El sistema deberá permitir </w:t>
+            </w:r>
+            <w:r>
+              <w:t>el registro de</w:t>
+            </w:r>
+            <w:r>
+              <w:t xml:space="preserve"> una </w:t>
+            </w:r>
+            <w:r>
+              <w:t>calificación obtenida por un estudiante para una evaluación particular</w:t>
+            </w:r>
+            <w:r>
+              <w:t>.</w:t>
+            </w:r>
+          </w:p>
+        </w:tc>
+      </w:tr>
+      <w:tr>
+        <w:tc>
+          <w:tcPr>
+            <w:cnfStyle w:val="001000000000" w:firstRow="0" w:lastRow="0" w:firstColumn="1" w:lastColumn="0" w:oddVBand="0" w:evenVBand="0" w:oddHBand="0" w:evenHBand="0" w:firstRowFirstColumn="0" w:firstRowLastColumn="0" w:lastRowFirstColumn="0" w:lastRowLastColumn="0"/>
+            <w:tcW w:w="1617" w:type="dxa"/>
+          </w:tcPr>
+          <w:p>
+            <w:pPr>
+              <w:pStyle w:val="Table"/>
+              <w:jc w:val="center"/>
+            </w:pPr>
+            <w:r>
+              <w:t>Prioridad</w:t>
+            </w:r>
+          </w:p>
+        </w:tc>
+        <w:tc>
+          <w:tcPr>
+            <w:tcW w:w="6644" w:type="dxa"/>
+          </w:tcPr>
+          <w:p>
+            <w:pPr>
+              <w:pStyle w:val="Table"/>
+              <w:cnfStyle w:val="000000000000" w:firstRow="0" w:lastRow="0" w:firstColumn="0" w:lastColumn="0" w:oddVBand="0" w:evenVBand="0" w:oddHBand="0" w:evenHBand="0" w:firstRowFirstColumn="0" w:firstRowLastColumn="0" w:lastRowFirstColumn="0" w:lastRowLastColumn="0"/>
+            </w:pPr>
+            <w:r>
+              <w:t>Alta</w:t>
+            </w:r>
+          </w:p>
+        </w:tc>
+      </w:tr>
+    </w:tbl>
+    <w:p>
+      <w:pPr>
+        <w:pStyle w:val="NoSpacing"/>
+      </w:pPr>
+    </w:p>
+    <w:tbl>
+      <w:tblPr>
+        <w:tblStyle w:val="Requirements"/>
+        <w:tblW w:w="0" w:type="auto"/>
+        <w:tblLook w:val="0680" w:firstRow="0" w:lastRow="0" w:firstColumn="1" w:lastColumn="0" w:noHBand="1" w:noVBand="1"/>
+      </w:tblPr>
+      <w:tblGrid>
+        <w:gridCol w:w="1617"/>
+        <w:gridCol w:w="6644"/>
+      </w:tblGrid>
+      <w:tr>
+        <w:tc>
+          <w:tcPr>
+            <w:cnfStyle w:val="001000000000" w:firstRow="0" w:lastRow="0" w:firstColumn="1" w:lastColumn="0" w:oddVBand="0" w:evenVBand="0" w:oddHBand="0" w:evenHBand="0" w:firstRowFirstColumn="0" w:firstRowLastColumn="0" w:lastRowFirstColumn="0" w:lastRowLastColumn="0"/>
+            <w:tcW w:w="1555" w:type="dxa"/>
+          </w:tcPr>
+          <w:p>
+            <w:pPr>
+              <w:pStyle w:val="Table"/>
+              <w:jc w:val="center"/>
+            </w:pPr>
+            <w:r>
+              <w:t>ID Requerimiento</w:t>
+            </w:r>
+          </w:p>
+        </w:tc>
+        <w:tc>
+          <w:tcPr>
+            <w:tcW w:w="6706" w:type="dxa"/>
+          </w:tcPr>
+          <w:p>
+            <w:pPr>
+              <w:pStyle w:val="Table"/>
+              <w:cnfStyle w:val="000000000000" w:firstRow="0" w:lastRow="0" w:firstColumn="0" w:lastColumn="0" w:oddVBand="0" w:evenVBand="0" w:oddHBand="0" w:evenHBand="0" w:firstRowFirstColumn="0" w:firstRowLastColumn="0" w:lastRowFirstColumn="0" w:lastRowLastColumn="0"/>
+            </w:pPr>
+            <w:r>
+              <w:t>BS_RF_3_3</w:t>
+            </w:r>
+          </w:p>
+        </w:tc>
+      </w:tr>
+      <w:tr>
+        <w:tc>
+          <w:tcPr>
+            <w:cnfStyle w:val="001000000000" w:firstRow="0" w:lastRow="0" w:firstColumn="1" w:lastColumn="0" w:oddVBand="0" w:evenVBand="0" w:oddHBand="0" w:evenHBand="0" w:firstRowFirstColumn="0" w:firstRowLastColumn="0" w:lastRowFirstColumn="0" w:lastRowLastColumn="0"/>
+            <w:tcW w:w="1555" w:type="dxa"/>
+          </w:tcPr>
+          <w:p>
+            <w:pPr>
+              <w:pStyle w:val="Table"/>
+              <w:jc w:val="center"/>
+            </w:pPr>
+            <w:r>
+              <w:t>Requerimiento</w:t>
+            </w:r>
+          </w:p>
+        </w:tc>
+        <w:tc>
+          <w:tcPr>
+            <w:tcW w:w="6706" w:type="dxa"/>
+          </w:tcPr>
+          <w:p>
+            <w:pPr>
+              <w:pStyle w:val="Table"/>
+              <w:cnfStyle w:val="000000000000" w:firstRow="0" w:lastRow="0" w:firstColumn="0" w:lastColumn="0" w:oddVBand="0" w:evenVBand="0" w:oddHBand="0" w:evenHBand="0" w:firstRowFirstColumn="0" w:firstRowLastColumn="0" w:lastRowFirstColumn="0" w:lastRowLastColumn="0"/>
+            </w:pPr>
+            <w:r>
+              <w:t xml:space="preserve">El sistema deberá permitir la consulta </w:t>
+            </w:r>
+            <w:r>
+              <w:t xml:space="preserve">de </w:t>
+            </w:r>
+            <w:r>
+              <w:t>una evaluación particular</w:t>
+            </w:r>
+            <w:r>
+              <w:t xml:space="preserve"> previamente realizada</w:t>
+            </w:r>
+            <w:r>
+              <w:t>.</w:t>
+            </w:r>
+          </w:p>
+        </w:tc>
+      </w:tr>
+      <w:tr>
+        <w:tc>
+          <w:tcPr>
+            <w:cnfStyle w:val="001000000000" w:firstRow="0" w:lastRow="0" w:firstColumn="1" w:lastColumn="0" w:oddVBand="0" w:evenVBand="0" w:oddHBand="0" w:evenHBand="0" w:firstRowFirstColumn="0" w:firstRowLastColumn="0" w:lastRowFirstColumn="0" w:lastRowLastColumn="0"/>
+            <w:tcW w:w="1555" w:type="dxa"/>
+          </w:tcPr>
+          <w:p>
+            <w:pPr>
+              <w:pStyle w:val="Table"/>
+              <w:jc w:val="center"/>
+            </w:pPr>
+            <w:r>
+              <w:t>Prioridad</w:t>
+            </w:r>
+          </w:p>
+        </w:tc>
+        <w:tc>
+          <w:tcPr>
+            <w:tcW w:w="6706" w:type="dxa"/>
+          </w:tcPr>
+          <w:p>
+            <w:pPr>
+              <w:pStyle w:val="Table"/>
+              <w:cnfStyle w:val="000000000000" w:firstRow="0" w:lastRow="0" w:firstColumn="0" w:lastColumn="0" w:oddVBand="0" w:evenVBand="0" w:oddHBand="0" w:evenHBand="0" w:firstRowFirstColumn="0" w:firstRowLastColumn="0" w:lastRowFirstColumn="0" w:lastRowLastColumn="0"/>
+            </w:pPr>
+            <w:r>
+              <w:t>Alta</w:t>
+            </w:r>
+          </w:p>
+        </w:tc>
+      </w:tr>
+    </w:tbl>
+    <w:p>
+      <w:pPr>
+        <w:pStyle w:val="NoSpacing"/>
+      </w:pPr>
+    </w:p>
+    <w:p>
+      <w:pPr>
+        <w:spacing w:line="259" w:lineRule="auto"/>
+        <w:jc w:val="left"/>
+      </w:pPr>
+      <w:r>
+        <w:br w:type="page"/>
+      </w:r>
+    </w:p>
+    <w:tbl>
+      <w:tblPr>
+        <w:tblStyle w:val="Requirements"/>
+        <w:tblW w:w="0" w:type="auto"/>
+        <w:tblLook w:val="0680" w:firstRow="0" w:lastRow="0" w:firstColumn="1" w:lastColumn="0" w:noHBand="1" w:noVBand="1"/>
+      </w:tblPr>
+      <w:tblGrid>
+        <w:gridCol w:w="1617"/>
+        <w:gridCol w:w="6644"/>
+      </w:tblGrid>
+      <w:tr>
+        <w:tc>
+          <w:tcPr>
+            <w:cnfStyle w:val="001000000000" w:firstRow="0" w:lastRow="0" w:firstColumn="1" w:lastColumn="0" w:oddVBand="0" w:evenVBand="0" w:oddHBand="0" w:evenHBand="0" w:firstRowFirstColumn="0" w:firstRowLastColumn="0" w:lastRowFirstColumn="0" w:lastRowLastColumn="0"/>
+            <w:tcW w:w="1555" w:type="dxa"/>
+          </w:tcPr>
+          <w:p>
+            <w:pPr>
+              <w:pStyle w:val="Table"/>
+              <w:jc w:val="center"/>
+            </w:pPr>
+            <w:r>
+              <w:lastRenderedPageBreak/>
+              <w:t>ID Requerimiento</w:t>
+            </w:r>
+          </w:p>
+        </w:tc>
+        <w:tc>
+          <w:tcPr>
+            <w:tcW w:w="6706" w:type="dxa"/>
+          </w:tcPr>
+          <w:p>
+            <w:pPr>
+              <w:pStyle w:val="Table"/>
+              <w:cnfStyle w:val="000000000000" w:firstRow="0" w:lastRow="0" w:firstColumn="0" w:lastColumn="0" w:oddVBand="0" w:evenVBand="0" w:oddHBand="0" w:evenHBand="0" w:firstRowFirstColumn="0" w:firstRowLastColumn="0" w:lastRowFirstColumn="0" w:lastRowLastColumn="0"/>
+            </w:pPr>
+            <w:r>
+              <w:t>BS_RF_3_4</w:t>
+            </w:r>
+          </w:p>
+        </w:tc>
+      </w:tr>
+      <w:tr>
+        <w:tc>
+          <w:tcPr>
+            <w:cnfStyle w:val="001000000000" w:firstRow="0" w:lastRow="0" w:firstColumn="1" w:lastColumn="0" w:oddVBand="0" w:evenVBand="0" w:oddHBand="0" w:evenHBand="0" w:firstRowFirstColumn="0" w:firstRowLastColumn="0" w:lastRowFirstColumn="0" w:lastRowLastColumn="0"/>
+            <w:tcW w:w="1555" w:type="dxa"/>
+          </w:tcPr>
+          <w:p>
+            <w:pPr>
+              <w:pStyle w:val="Table"/>
+              <w:jc w:val="center"/>
+            </w:pPr>
+            <w:r>
+              <w:t>Requerimiento</w:t>
+            </w:r>
+          </w:p>
+        </w:tc>
+        <w:tc>
+          <w:tcPr>
+            <w:tcW w:w="6706" w:type="dxa"/>
+          </w:tcPr>
+          <w:p>
+            <w:pPr>
+              <w:pStyle w:val="Table"/>
+              <w:cnfStyle w:val="000000000000" w:firstRow="0" w:lastRow="0" w:firstColumn="0" w:lastColumn="0" w:oddVBand="0" w:evenVBand="0" w:oddHBand="0" w:evenHBand="0" w:firstRowFirstColumn="0" w:firstRowLastColumn="0" w:lastRowFirstColumn="0" w:lastRowLastColumn="0"/>
+            </w:pPr>
+            <w:r>
+              <w:t xml:space="preserve">El sistema deberá permitir la consulta </w:t>
+            </w:r>
+            <w:r>
+              <w:t>de una calificación obtenida por un estudiante para una evaluación particular</w:t>
+            </w:r>
+            <w:r>
+              <w:t>.</w:t>
+            </w:r>
+          </w:p>
+        </w:tc>
+      </w:tr>
+      <w:tr>
+        <w:tc>
+          <w:tcPr>
+            <w:cnfStyle w:val="001000000000" w:firstRow="0" w:lastRow="0" w:firstColumn="1" w:lastColumn="0" w:oddVBand="0" w:evenVBand="0" w:oddHBand="0" w:evenHBand="0" w:firstRowFirstColumn="0" w:firstRowLastColumn="0" w:lastRowFirstColumn="0" w:lastRowLastColumn="0"/>
+            <w:tcW w:w="1555" w:type="dxa"/>
+          </w:tcPr>
+          <w:p>
+            <w:pPr>
+              <w:pStyle w:val="Table"/>
+              <w:jc w:val="center"/>
+            </w:pPr>
+            <w:r>
+              <w:t>Prioridad</w:t>
+            </w:r>
+          </w:p>
+        </w:tc>
+        <w:tc>
+          <w:tcPr>
+            <w:tcW w:w="6706" w:type="dxa"/>
+          </w:tcPr>
+          <w:p>
+            <w:pPr>
+              <w:pStyle w:val="Table"/>
+              <w:cnfStyle w:val="000000000000" w:firstRow="0" w:lastRow="0" w:firstColumn="0" w:lastColumn="0" w:oddVBand="0" w:evenVBand="0" w:oddHBand="0" w:evenHBand="0" w:firstRowFirstColumn="0" w:firstRowLastColumn="0" w:lastRowFirstColumn="0" w:lastRowLastColumn="0"/>
+            </w:pPr>
+            <w:r>
+              <w:t>Alta</w:t>
+            </w:r>
+          </w:p>
+        </w:tc>
+      </w:tr>
+    </w:tbl>
+    <w:p>
+      <w:pPr>
+        <w:pStyle w:val="NoSpacing"/>
+      </w:pPr>
+    </w:p>
+    <w:tbl>
+      <w:tblPr>
+        <w:tblStyle w:val="Requirements"/>
+        <w:tblW w:w="0" w:type="auto"/>
+        <w:tblLook w:val="0680" w:firstRow="0" w:lastRow="0" w:firstColumn="1" w:lastColumn="0" w:noHBand="1" w:noVBand="1"/>
+      </w:tblPr>
+      <w:tblGrid>
+        <w:gridCol w:w="1617"/>
+        <w:gridCol w:w="6644"/>
+      </w:tblGrid>
+      <w:tr>
+        <w:tc>
+          <w:tcPr>
+            <w:cnfStyle w:val="001000000000" w:firstRow="0" w:lastRow="0" w:firstColumn="1" w:lastColumn="0" w:oddVBand="0" w:evenVBand="0" w:oddHBand="0" w:evenHBand="0" w:firstRowFirstColumn="0" w:firstRowLastColumn="0" w:lastRowFirstColumn="0" w:lastRowLastColumn="0"/>
+            <w:tcW w:w="1617" w:type="dxa"/>
+          </w:tcPr>
+          <w:p>
+            <w:pPr>
+              <w:pStyle w:val="Table"/>
+              <w:jc w:val="center"/>
+            </w:pPr>
+            <w:r>
+              <w:t>ID Requerimiento</w:t>
+            </w:r>
+          </w:p>
+        </w:tc>
+        <w:tc>
+          <w:tcPr>
+            <w:tcW w:w="6644" w:type="dxa"/>
+          </w:tcPr>
+          <w:p>
+            <w:pPr>
+              <w:pStyle w:val="Table"/>
+              <w:cnfStyle w:val="000000000000" w:firstRow="0" w:lastRow="0" w:firstColumn="0" w:lastColumn="0" w:oddVBand="0" w:evenVBand="0" w:oddHBand="0" w:evenHBand="0" w:firstRowFirstColumn="0" w:firstRowLastColumn="0" w:lastRowFirstColumn="0" w:lastRowLastColumn="0"/>
+            </w:pPr>
+            <w:r>
+              <w:t>BS_RF_3</w:t>
+            </w:r>
+            <w:r>
+              <w:t>_5</w:t>
+            </w:r>
+          </w:p>
+        </w:tc>
+      </w:tr>
+      <w:tr>
+        <w:tc>
+          <w:tcPr>
+            <w:cnfStyle w:val="001000000000" w:firstRow="0" w:lastRow="0" w:firstColumn="1" w:lastColumn="0" w:oddVBand="0" w:evenVBand="0" w:oddHBand="0" w:evenHBand="0" w:firstRowFirstColumn="0" w:firstRowLastColumn="0" w:lastRowFirstColumn="0" w:lastRowLastColumn="0"/>
+            <w:tcW w:w="1617" w:type="dxa"/>
+          </w:tcPr>
+          <w:p>
+            <w:pPr>
+              <w:pStyle w:val="Table"/>
+              <w:jc w:val="center"/>
+            </w:pPr>
+            <w:r>
+              <w:t>Requerimiento</w:t>
+            </w:r>
+          </w:p>
+        </w:tc>
+        <w:tc>
+          <w:tcPr>
+            <w:tcW w:w="6644" w:type="dxa"/>
+          </w:tcPr>
+          <w:p>
+            <w:pPr>
+              <w:pStyle w:val="Table"/>
+              <w:cnfStyle w:val="000000000000" w:firstRow="0" w:lastRow="0" w:firstColumn="0" w:lastColumn="0" w:oddVBand="0" w:evenVBand="0" w:oddHBand="0" w:evenHBand="0" w:firstRowFirstColumn="0" w:firstRowLastColumn="0" w:lastRowFirstColumn="0" w:lastRowLastColumn="0"/>
+            </w:pPr>
+            <w:r>
+              <w:t xml:space="preserve">El sistema deberá permitir </w:t>
+            </w:r>
+            <w:r>
+              <w:t>la edición de una evaluación particular previamente realizada.</w:t>
+            </w:r>
+          </w:p>
+        </w:tc>
+      </w:tr>
+      <w:tr>
+        <w:tc>
+          <w:tcPr>
+            <w:cnfStyle w:val="001000000000" w:firstRow="0" w:lastRow="0" w:firstColumn="1" w:lastColumn="0" w:oddVBand="0" w:evenVBand="0" w:oddHBand="0" w:evenHBand="0" w:firstRowFirstColumn="0" w:firstRowLastColumn="0" w:lastRowFirstColumn="0" w:lastRowLastColumn="0"/>
+            <w:tcW w:w="1617" w:type="dxa"/>
+          </w:tcPr>
+          <w:p>
+            <w:pPr>
+              <w:pStyle w:val="Table"/>
+              <w:jc w:val="center"/>
+            </w:pPr>
+            <w:r>
+              <w:t>Prioridad</w:t>
+            </w:r>
+          </w:p>
+        </w:tc>
+        <w:tc>
+          <w:tcPr>
+            <w:tcW w:w="6644" w:type="dxa"/>
+          </w:tcPr>
+          <w:p>
+            <w:pPr>
+              <w:pStyle w:val="Table"/>
+              <w:cnfStyle w:val="000000000000" w:firstRow="0" w:lastRow="0" w:firstColumn="0" w:lastColumn="0" w:oddVBand="0" w:evenVBand="0" w:oddHBand="0" w:evenHBand="0" w:firstRowFirstColumn="0" w:firstRowLastColumn="0" w:lastRowFirstColumn="0" w:lastRowLastColumn="0"/>
+            </w:pPr>
+            <w:r>
+              <w:t>Alta</w:t>
+            </w:r>
+          </w:p>
+        </w:tc>
+      </w:tr>
+    </w:tbl>
+    <w:p>
+      <w:pPr>
+        <w:pStyle w:val="NoSpacing"/>
+      </w:pPr>
+    </w:p>
+    <w:tbl>
+      <w:tblPr>
+        <w:tblStyle w:val="Requirements"/>
+        <w:tblW w:w="0" w:type="auto"/>
+        <w:tblLook w:val="0680" w:firstRow="0" w:lastRow="0" w:firstColumn="1" w:lastColumn="0" w:noHBand="1" w:noVBand="1"/>
+      </w:tblPr>
+      <w:tblGrid>
+        <w:gridCol w:w="1617"/>
+        <w:gridCol w:w="6644"/>
+      </w:tblGrid>
+      <w:tr>
+        <w:tc>
+          <w:tcPr>
+            <w:cnfStyle w:val="001000000000" w:firstRow="0" w:lastRow="0" w:firstColumn="1" w:lastColumn="0" w:oddVBand="0" w:evenVBand="0" w:oddHBand="0" w:evenHBand="0" w:firstRowFirstColumn="0" w:firstRowLastColumn="0" w:lastRowFirstColumn="0" w:lastRowLastColumn="0"/>
+            <w:tcW w:w="1617" w:type="dxa"/>
+          </w:tcPr>
+          <w:p>
+            <w:pPr>
+              <w:pStyle w:val="Table"/>
+              <w:jc w:val="center"/>
+            </w:pPr>
+            <w:r>
+              <w:t>ID Requerimiento</w:t>
+            </w:r>
+          </w:p>
+        </w:tc>
+        <w:tc>
+          <w:tcPr>
+            <w:tcW w:w="6644" w:type="dxa"/>
+          </w:tcPr>
+          <w:p>
+            <w:pPr>
+              <w:pStyle w:val="Table"/>
+              <w:cnfStyle w:val="000000000000" w:firstRow="0" w:lastRow="0" w:firstColumn="0" w:lastColumn="0" w:oddVBand="0" w:evenVBand="0" w:oddHBand="0" w:evenHBand="0" w:firstRowFirstColumn="0" w:firstRowLastColumn="0" w:lastRowFirstColumn="0" w:lastRowLastColumn="0"/>
+            </w:pPr>
+            <w:r>
+              <w:t>BS_RF_3</w:t>
+            </w:r>
+            <w:r>
+              <w:t>_6</w:t>
+            </w:r>
+          </w:p>
+        </w:tc>
+      </w:tr>
+      <w:tr>
+        <w:tc>
+          <w:tcPr>
+            <w:cnfStyle w:val="001000000000" w:firstRow="0" w:lastRow="0" w:firstColumn="1" w:lastColumn="0" w:oddVBand="0" w:evenVBand="0" w:oddHBand="0" w:evenHBand="0" w:firstRowFirstColumn="0" w:firstRowLastColumn="0" w:lastRowFirstColumn="0" w:lastRowLastColumn="0"/>
+            <w:tcW w:w="1617" w:type="dxa"/>
+          </w:tcPr>
+          <w:p>
+            <w:pPr>
+              <w:pStyle w:val="Table"/>
+              <w:jc w:val="center"/>
+            </w:pPr>
+            <w:r>
+              <w:t>Requerimiento</w:t>
+            </w:r>
+          </w:p>
+        </w:tc>
+        <w:tc>
+          <w:tcPr>
+            <w:tcW w:w="6644" w:type="dxa"/>
+          </w:tcPr>
+          <w:p>
+            <w:pPr>
+              <w:pStyle w:val="Table"/>
+              <w:cnfStyle w:val="000000000000" w:firstRow="0" w:lastRow="0" w:firstColumn="0" w:lastColumn="0" w:oddVBand="0" w:evenVBand="0" w:oddHBand="0" w:evenHBand="0" w:firstRowFirstColumn="0" w:firstRowLastColumn="0" w:lastRowFirstColumn="0" w:lastRowLastColumn="0"/>
+            </w:pPr>
+            <w:r>
+              <w:t xml:space="preserve">El sistema deberá permitir </w:t>
+            </w:r>
+            <w:r>
+              <w:t>la edición</w:t>
+            </w:r>
+            <w:r>
+              <w:t xml:space="preserve"> de una calificación obtenida por un estudiante para una evaluación particular.</w:t>
+            </w:r>
+          </w:p>
+        </w:tc>
+      </w:tr>
+      <w:tr>
+        <w:tc>
+          <w:tcPr>
+            <w:cnfStyle w:val="001000000000" w:firstRow="0" w:lastRow="0" w:firstColumn="1" w:lastColumn="0" w:oddVBand="0" w:evenVBand="0" w:oddHBand="0" w:evenHBand="0" w:firstRowFirstColumn="0" w:firstRowLastColumn="0" w:lastRowFirstColumn="0" w:lastRowLastColumn="0"/>
+            <w:tcW w:w="1617" w:type="dxa"/>
+          </w:tcPr>
+          <w:p>
+            <w:pPr>
+              <w:pStyle w:val="Table"/>
+              <w:jc w:val="center"/>
+            </w:pPr>
+            <w:r>
+              <w:t>Prioridad</w:t>
+            </w:r>
+          </w:p>
+        </w:tc>
+        <w:tc>
+          <w:tcPr>
+            <w:tcW w:w="6644" w:type="dxa"/>
+          </w:tcPr>
+          <w:p>
+            <w:pPr>
+              <w:pStyle w:val="Table"/>
+              <w:cnfStyle w:val="000000000000" w:firstRow="0" w:lastRow="0" w:firstColumn="0" w:lastColumn="0" w:oddVBand="0" w:evenVBand="0" w:oddHBand="0" w:evenHBand="0" w:firstRowFirstColumn="0" w:firstRowLastColumn="0" w:lastRowFirstColumn="0" w:lastRowLastColumn="0"/>
+            </w:pPr>
+            <w:r>
+              <w:t>Alta</w:t>
+            </w:r>
+          </w:p>
+        </w:tc>
+      </w:tr>
+    </w:tbl>
+    <w:p>
+      <w:pPr>
+        <w:pStyle w:val="NoSpacing"/>
+      </w:pPr>
+    </w:p>
+    <w:p>
+      <w:pPr>
+        <w:pStyle w:val="Heading4"/>
+      </w:pPr>
+      <w:r>
+        <w:t>Módulo de mensajería y notificaciones</w:t>
+      </w:r>
+    </w:p>
+    <w:tbl>
+      <w:tblPr>
+        <w:tblStyle w:val="Requirements"/>
+        <w:tblW w:w="0" w:type="auto"/>
+        <w:tblLook w:val="0680" w:firstRow="0" w:lastRow="0" w:firstColumn="1" w:lastColumn="0" w:noHBand="1" w:noVBand="1"/>
+      </w:tblPr>
+      <w:tblGrid>
+        <w:gridCol w:w="1617"/>
+        <w:gridCol w:w="6644"/>
+      </w:tblGrid>
+      <w:tr>
+        <w:tc>
+          <w:tcPr>
+            <w:cnfStyle w:val="001000000000" w:firstRow="0" w:lastRow="0" w:firstColumn="1" w:lastColumn="0" w:oddVBand="0" w:evenVBand="0" w:oddHBand="0" w:evenHBand="0" w:firstRowFirstColumn="0" w:firstRowLastColumn="0" w:lastRowFirstColumn="0" w:lastRowLastColumn="0"/>
+            <w:tcW w:w="1617" w:type="dxa"/>
+          </w:tcPr>
+          <w:p>
+            <w:pPr>
+              <w:pStyle w:val="Table"/>
+              <w:jc w:val="center"/>
+            </w:pPr>
+            <w:r>
+              <w:t>ID Requerimiento</w:t>
+            </w:r>
+          </w:p>
+        </w:tc>
+        <w:tc>
+          <w:tcPr>
+            <w:tcW w:w="6644" w:type="dxa"/>
+          </w:tcPr>
+          <w:p>
+            <w:pPr>
+              <w:pStyle w:val="Table"/>
+              <w:cnfStyle w:val="000000000000" w:firstRow="0" w:lastRow="0" w:firstColumn="0" w:lastColumn="0" w:oddVBand="0" w:evenVBand="0" w:oddHBand="0" w:evenHBand="0" w:firstRowFirstColumn="0" w:firstRowLastColumn="0" w:lastRowFirstColumn="0" w:lastRowLastColumn="0"/>
+            </w:pPr>
+            <w:r>
+              <w:t>BS_RF_4</w:t>
+            </w:r>
+            <w:bookmarkStart w:id="0" w:name="_GoBack"/>
+            <w:bookmarkEnd w:id="0"/>
+            <w:r>
+              <w:t>_1</w:t>
+            </w:r>
+          </w:p>
+        </w:tc>
+      </w:tr>
+      <w:tr>
+        <w:tc>
+          <w:tcPr>
+            <w:cnfStyle w:val="001000000000" w:firstRow="0" w:lastRow="0" w:firstColumn="1" w:lastColumn="0" w:oddVBand="0" w:evenVBand="0" w:oddHBand="0" w:evenHBand="0" w:firstRowFirstColumn="0" w:firstRowLastColumn="0" w:lastRowFirstColumn="0" w:lastRowLastColumn="0"/>
+            <w:tcW w:w="1617" w:type="dxa"/>
+          </w:tcPr>
+          <w:p>
+            <w:pPr>
+              <w:pStyle w:val="Table"/>
+              <w:jc w:val="center"/>
+            </w:pPr>
+            <w:r>
+              <w:t>Requerimiento</w:t>
+            </w:r>
+          </w:p>
+        </w:tc>
+        <w:tc>
+          <w:tcPr>
+            <w:tcW w:w="6644" w:type="dxa"/>
+          </w:tcPr>
+          <w:p>
+            <w:pPr>
+              <w:pStyle w:val="Table"/>
+              <w:cnfStyle w:val="000000000000" w:firstRow="0" w:lastRow="0" w:firstColumn="0" w:lastColumn="0" w:oddVBand="0" w:evenVBand="0" w:oddHBand="0" w:evenHBand="0" w:firstRowFirstColumn="0" w:firstRowLastColumn="0" w:lastRowFirstColumn="0" w:lastRowLastColumn="0"/>
+            </w:pPr>
+            <w:r>
+              <w:t xml:space="preserve">El sistema deberá permitir </w:t>
+            </w:r>
+            <w:r>
+              <w:t>el registro de una evaluación particular previamente realizada. Los datos a manejar son: período académico, curso, tipo de evaluación, contenido previsto y ponderación.</w:t>
+            </w:r>
+          </w:p>
+        </w:tc>
+      </w:tr>
+      <w:tr>
+        <w:tc>
+          <w:tcPr>
+            <w:cnfStyle w:val="001000000000" w:firstRow="0" w:lastRow="0" w:firstColumn="1" w:lastColumn="0" w:oddVBand="0" w:evenVBand="0" w:oddHBand="0" w:evenHBand="0" w:firstRowFirstColumn="0" w:firstRowLastColumn="0" w:lastRowFirstColumn="0" w:lastRowLastColumn="0"/>
+            <w:tcW w:w="1617" w:type="dxa"/>
+          </w:tcPr>
+          <w:p>
+            <w:pPr>
+              <w:pStyle w:val="Table"/>
+              <w:jc w:val="center"/>
+            </w:pPr>
+            <w:r>
+              <w:t>Prioridad</w:t>
+            </w:r>
+          </w:p>
+        </w:tc>
+        <w:tc>
+          <w:tcPr>
+            <w:tcW w:w="6644" w:type="dxa"/>
+          </w:tcPr>
+          <w:p>
+            <w:pPr>
+              <w:pStyle w:val="Table"/>
+              <w:cnfStyle w:val="000000000000" w:firstRow="0" w:lastRow="0" w:firstColumn="0" w:lastColumn="0" w:oddVBand="0" w:evenVBand="0" w:oddHBand="0" w:evenHBand="0" w:firstRowFirstColumn="0" w:firstRowLastColumn="0" w:lastRowFirstColumn="0" w:lastRowLastColumn="0"/>
+            </w:pPr>
+            <w:r>
+              <w:t>Alta</w:t>
+            </w:r>
+          </w:p>
+        </w:tc>
+      </w:tr>
+    </w:tbl>
+    <w:p>
+      <w:pPr>
+        <w:pStyle w:val="NoSpacing"/>
+      </w:pPr>
+    </w:p>
+    <w:p>
+      <w:pPr>
+        <w:pStyle w:val="NoSpacing"/>
+      </w:pPr>
+    </w:p>
     <w:p/>
     <w:p>
       <w:pPr>
@@ -10454,6 +12135,195 @@
       <w:szCs w:val="18"/>
     </w:rPr>
   </w:style>
+  <w:style w:type="paragraph" w:customStyle="1" w:styleId="Table">
+    <w:name w:val="Table"/>
+    <w:basedOn w:val="Normal"/>
+    <w:link w:val="TableChar"/>
+    <w:qFormat/>
+    <w:rsid w:val="00274DEF"/>
+    <w:pPr>
+      <w:spacing w:before="40" w:after="20" w:line="240" w:lineRule="auto"/>
+    </w:pPr>
+    <w:rPr>
+      <w:sz w:val="20"/>
+    </w:rPr>
+  </w:style>
+  <w:style w:type="table" w:styleId="PlainTable5">
+    <w:name w:val="Plain Table 5"/>
+    <w:basedOn w:val="TableNormal"/>
+    <w:uiPriority w:val="45"/>
+    <w:rsid w:val="00274DEF"/>
+    <w:pPr>
+      <w:spacing w:after="0" w:line="240" w:lineRule="auto"/>
+    </w:pPr>
+    <w:tblPr>
+      <w:tblStyleRowBandSize w:val="1"/>
+      <w:tblStyleColBandSize w:val="1"/>
+      <w:tblInd w:w="0" w:type="dxa"/>
+      <w:tblCellMar>
+        <w:top w:w="0" w:type="dxa"/>
+        <w:left w:w="108" w:type="dxa"/>
+        <w:bottom w:w="0" w:type="dxa"/>
+        <w:right w:w="108" w:type="dxa"/>
+      </w:tblCellMar>
+    </w:tblPr>
+    <w:tblStylePr w:type="firstRow">
+      <w:rPr>
+        <w:rFonts w:asciiTheme="majorHAnsi" w:eastAsiaTheme="majorEastAsia" w:hAnsiTheme="majorHAnsi" w:cstheme="majorBidi"/>
+        <w:i/>
+        <w:iCs/>
+        <w:sz w:val="26"/>
+      </w:rPr>
+      <w:tblPr/>
+      <w:tcPr>
+        <w:tcBorders>
+          <w:bottom w:val="single" w:sz="4" w:space="0" w:color="7F7F7F" w:themeColor="text1" w:themeTint="80"/>
+        </w:tcBorders>
+        <w:shd w:val="clear" w:color="auto" w:fill="FFFFFF" w:themeFill="background1"/>
+      </w:tcPr>
+    </w:tblStylePr>
+    <w:tblStylePr w:type="lastRow">
+      <w:rPr>
+        <w:rFonts w:asciiTheme="majorHAnsi" w:eastAsiaTheme="majorEastAsia" w:hAnsiTheme="majorHAnsi" w:cstheme="majorBidi"/>
+        <w:i/>
+        <w:iCs/>
+        <w:sz w:val="26"/>
+      </w:rPr>
+      <w:tblPr/>
+      <w:tcPr>
+        <w:tcBorders>
+          <w:top w:val="single" w:sz="4" w:space="0" w:color="7F7F7F" w:themeColor="text1" w:themeTint="80"/>
+        </w:tcBorders>
+        <w:shd w:val="clear" w:color="auto" w:fill="FFFFFF" w:themeFill="background1"/>
+      </w:tcPr>
+    </w:tblStylePr>
+    <w:tblStylePr w:type="firstCol">
+      <w:pPr>
+        <w:jc w:val="right"/>
+      </w:pPr>
+      <w:rPr>
+        <w:rFonts w:asciiTheme="majorHAnsi" w:eastAsiaTheme="majorEastAsia" w:hAnsiTheme="majorHAnsi" w:cstheme="majorBidi"/>
+        <w:i/>
+        <w:iCs/>
+        <w:sz w:val="26"/>
+      </w:rPr>
+      <w:tblPr/>
+      <w:tcPr>
+        <w:tcBorders>
+          <w:right w:val="single" w:sz="4" w:space="0" w:color="7F7F7F" w:themeColor="text1" w:themeTint="80"/>
+        </w:tcBorders>
+        <w:shd w:val="clear" w:color="auto" w:fill="FFFFFF" w:themeFill="background1"/>
+      </w:tcPr>
+    </w:tblStylePr>
+    <w:tblStylePr w:type="lastCol">
+      <w:rPr>
+        <w:rFonts w:asciiTheme="majorHAnsi" w:eastAsiaTheme="majorEastAsia" w:hAnsiTheme="majorHAnsi" w:cstheme="majorBidi"/>
+        <w:i/>
+        <w:iCs/>
+        <w:sz w:val="26"/>
+      </w:rPr>
+      <w:tblPr/>
+      <w:tcPr>
+        <w:tcBorders>
+          <w:left w:val="single" w:sz="4" w:space="0" w:color="7F7F7F" w:themeColor="text1" w:themeTint="80"/>
+        </w:tcBorders>
+        <w:shd w:val="clear" w:color="auto" w:fill="FFFFFF" w:themeFill="background1"/>
+      </w:tcPr>
+    </w:tblStylePr>
+    <w:tblStylePr w:type="band1Vert">
+      <w:tblPr/>
+      <w:tcPr>
+        <w:shd w:val="clear" w:color="auto" w:fill="F2F2F2" w:themeFill="background1" w:themeFillShade="F2"/>
+      </w:tcPr>
+    </w:tblStylePr>
+    <w:tblStylePr w:type="band1Horz">
+      <w:tblPr/>
+      <w:tcPr>
+        <w:shd w:val="clear" w:color="auto" w:fill="F2F2F2" w:themeFill="background1" w:themeFillShade="F2"/>
+      </w:tcPr>
+    </w:tblStylePr>
+    <w:tblStylePr w:type="neCell">
+      <w:tblPr/>
+      <w:tcPr>
+        <w:tcBorders>
+          <w:left w:val="nil"/>
+        </w:tcBorders>
+      </w:tcPr>
+    </w:tblStylePr>
+    <w:tblStylePr w:type="nwCell">
+      <w:tblPr/>
+      <w:tcPr>
+        <w:tcBorders>
+          <w:right w:val="nil"/>
+        </w:tcBorders>
+      </w:tcPr>
+    </w:tblStylePr>
+    <w:tblStylePr w:type="seCell">
+      <w:tblPr/>
+      <w:tcPr>
+        <w:tcBorders>
+          <w:left w:val="nil"/>
+        </w:tcBorders>
+      </w:tcPr>
+    </w:tblStylePr>
+    <w:tblStylePr w:type="swCell">
+      <w:tblPr/>
+      <w:tcPr>
+        <w:tcBorders>
+          <w:right w:val="nil"/>
+        </w:tcBorders>
+      </w:tcPr>
+    </w:tblStylePr>
+  </w:style>
+  <w:style w:type="character" w:customStyle="1" w:styleId="TableChar">
+    <w:name w:val="Table Char"/>
+    <w:basedOn w:val="DefaultParagraphFont"/>
+    <w:link w:val="Table"/>
+    <w:rsid w:val="00274DEF"/>
+    <w:rPr>
+      <w:sz w:val="20"/>
+    </w:rPr>
+  </w:style>
+  <w:style w:type="table" w:customStyle="1" w:styleId="Requirements">
+    <w:name w:val="Requirements"/>
+    <w:basedOn w:val="TableNormal"/>
+    <w:uiPriority w:val="99"/>
+    <w:rsid w:val="00DA2039"/>
+    <w:pPr>
+      <w:spacing w:after="0" w:line="240" w:lineRule="auto"/>
+    </w:pPr>
+    <w:rPr>
+      <w:sz w:val="20"/>
+    </w:rPr>
+    <w:tblPr>
+      <w:tblInd w:w="0" w:type="dxa"/>
+      <w:tblBorders>
+        <w:top w:val="single" w:sz="4" w:space="0" w:color="D9D9D9" w:themeColor="background1" w:themeShade="D9"/>
+        <w:left w:val="single" w:sz="4" w:space="0" w:color="D9D9D9" w:themeColor="background1" w:themeShade="D9"/>
+        <w:bottom w:val="single" w:sz="4" w:space="0" w:color="D9D9D9" w:themeColor="background1" w:themeShade="D9"/>
+        <w:right w:val="single" w:sz="4" w:space="0" w:color="D9D9D9" w:themeColor="background1" w:themeShade="D9"/>
+        <w:insideH w:val="single" w:sz="4" w:space="0" w:color="D9D9D9" w:themeColor="background1" w:themeShade="D9"/>
+        <w:insideV w:val="single" w:sz="4" w:space="0" w:color="D9D9D9" w:themeColor="background1" w:themeShade="D9"/>
+      </w:tblBorders>
+      <w:tblCellMar>
+        <w:top w:w="0" w:type="dxa"/>
+        <w:left w:w="108" w:type="dxa"/>
+        <w:bottom w:w="0" w:type="dxa"/>
+        <w:right w:w="108" w:type="dxa"/>
+      </w:tblCellMar>
+    </w:tblPr>
+    <w:tcPr>
+      <w:vAlign w:val="center"/>
+    </w:tcPr>
+    <w:tblStylePr w:type="firstCol">
+      <w:pPr>
+        <w:jc w:val="center"/>
+      </w:pPr>
+      <w:rPr>
+        <w:b/>
+      </w:rPr>
+    </w:tblStylePr>
+  </w:style>
 </w:styles>
 </file>
 
@@ -10763,11 +12633,11 @@
         </c:dLbls>
         <c:gapWidth val="75"/>
         <c:overlap val="-25"/>
-        <c:axId val="223900560"/>
-        <c:axId val="222500928"/>
+        <c:axId val="261466368"/>
+        <c:axId val="261466928"/>
       </c:barChart>
       <c:catAx>
-        <c:axId val="223900560"/>
+        <c:axId val="261466368"/>
         <c:scaling>
           <c:orientation val="minMax"/>
         </c:scaling>
@@ -10777,7 +12647,7 @@
         <c:majorTickMark val="none"/>
         <c:minorTickMark val="none"/>
         <c:tickLblPos val="nextTo"/>
-        <c:crossAx val="222500928"/>
+        <c:crossAx val="261466928"/>
         <c:crosses val="autoZero"/>
         <c:auto val="1"/>
         <c:lblAlgn val="ctr"/>
@@ -10785,7 +12655,7 @@
         <c:noMultiLvlLbl val="0"/>
       </c:catAx>
       <c:valAx>
-        <c:axId val="222500928"/>
+        <c:axId val="261466928"/>
         <c:scaling>
           <c:orientation val="minMax"/>
           <c:max val="0.5"/>
@@ -10812,7 +12682,7 @@
         <c:majorTickMark val="none"/>
         <c:minorTickMark val="none"/>
         <c:tickLblPos val="nextTo"/>
-        <c:crossAx val="223900560"/>
+        <c:crossAx val="261466368"/>
         <c:crosses val="autoZero"/>
         <c:crossBetween val="between"/>
         <c:majorUnit val="0.1"/>
@@ -11153,11 +13023,11 @@
         </c:dLbls>
         <c:gapWidth val="75"/>
         <c:overlap val="-25"/>
-        <c:axId val="184426048"/>
-        <c:axId val="178795648"/>
+        <c:axId val="261476800"/>
+        <c:axId val="261477360"/>
       </c:barChart>
       <c:catAx>
-        <c:axId val="184426048"/>
+        <c:axId val="261476800"/>
         <c:scaling>
           <c:orientation val="minMax"/>
         </c:scaling>
@@ -11167,7 +13037,7 @@
         <c:majorTickMark val="none"/>
         <c:minorTickMark val="none"/>
         <c:tickLblPos val="nextTo"/>
-        <c:crossAx val="178795648"/>
+        <c:crossAx val="261477360"/>
         <c:crosses val="autoZero"/>
         <c:auto val="1"/>
         <c:lblAlgn val="ctr"/>
@@ -11175,7 +13045,7 @@
         <c:noMultiLvlLbl val="0"/>
       </c:catAx>
       <c:valAx>
-        <c:axId val="178795648"/>
+        <c:axId val="261477360"/>
         <c:scaling>
           <c:orientation val="minMax"/>
           <c:max val="0.2"/>
@@ -11202,7 +13072,7 @@
         <c:majorTickMark val="none"/>
         <c:minorTickMark val="none"/>
         <c:tickLblPos val="nextTo"/>
-        <c:crossAx val="184426048"/>
+        <c:crossAx val="261476800"/>
         <c:crosses val="autoZero"/>
         <c:crossBetween val="between"/>
         <c:majorUnit val="5.000000000000001E-2"/>
@@ -12531,38 +14401,38 @@
     </dgm:pt>
   </dgm:ptLst>
   <dgm:cxnLst>
-    <dgm:cxn modelId="{32472A20-98FB-4AF9-A05C-240530B04758}" type="presOf" srcId="{E7B4BC75-67F7-4268-8107-4AA4AF5068BF}" destId="{F11F6C44-A0A4-4895-8F97-DD6EE40FB6DB}" srcOrd="0" destOrd="0" presId="urn:microsoft.com/office/officeart/2005/8/layout/process1"/>
+    <dgm:cxn modelId="{487C373F-3846-4101-AC8C-EAAB61C8103F}" type="presOf" srcId="{BF1E42D9-C53B-4CC8-8610-5EAF2407ADE3}" destId="{319199EF-994A-41A6-B43E-FCF06C0A72BD}" srcOrd="0" destOrd="0" presId="urn:microsoft.com/office/officeart/2005/8/layout/process1"/>
+    <dgm:cxn modelId="{8E06684E-1024-4453-928C-C7D1D9AED0B8}" type="presOf" srcId="{5A3A89CB-3CF0-48CC-BE42-9A85B63328CF}" destId="{BAA803D0-AD9F-411D-AAF2-8216AA2770AF}" srcOrd="0" destOrd="0" presId="urn:microsoft.com/office/officeart/2005/8/layout/process1"/>
     <dgm:cxn modelId="{FB9A2DF4-E51A-467A-84E4-A71C2F728D9D}" srcId="{776D7142-5F39-4D45-AFE8-27D3AFC8E949}" destId="{CF8E332C-A3FD-48AF-A54A-A7FB619C849C}" srcOrd="1" destOrd="0" parTransId="{DC7FF52E-6BF0-4877-9B1B-FCE7A924334D}" sibTransId="{BF1E42D9-C53B-4CC8-8610-5EAF2407ADE3}"/>
-    <dgm:cxn modelId="{0BE1A9B4-1DB1-4246-8C54-98B6289558EF}" type="presOf" srcId="{DA14EC22-98E9-4D82-B3FE-37DAA39522A9}" destId="{C717BB88-8349-4F44-8CE4-34A3C16C24F3}" srcOrd="0" destOrd="0" presId="urn:microsoft.com/office/officeart/2005/8/layout/process1"/>
+    <dgm:cxn modelId="{5C4B1E77-BD45-4BBB-8BE5-09B21BD2992A}" type="presOf" srcId="{B48AC2AA-281E-4036-82EA-129F4803FB17}" destId="{606B6FF3-9E8A-41CA-A6ED-CE3A656552A8}" srcOrd="0" destOrd="0" presId="urn:microsoft.com/office/officeart/2005/8/layout/process1"/>
     <dgm:cxn modelId="{716E0206-981C-4489-9F4A-DBFC000CF8BC}" srcId="{776D7142-5F39-4D45-AFE8-27D3AFC8E949}" destId="{E7B4BC75-67F7-4268-8107-4AA4AF5068BF}" srcOrd="2" destOrd="0" parTransId="{91C8C3D0-0A28-40F4-9AC0-2005651CA8DE}" sibTransId="{DA14EC22-98E9-4D82-B3FE-37DAA39522A9}"/>
     <dgm:cxn modelId="{E784172D-71C8-4EA4-8BAF-94720F22B1E7}" srcId="{776D7142-5F39-4D45-AFE8-27D3AFC8E949}" destId="{FF9B47D8-2281-41AA-9165-1D80EEC3DFDE}" srcOrd="3" destOrd="0" parTransId="{7E4E9AA5-BAA9-459B-BA65-04683C7D61A9}" sibTransId="{5A3A89CB-3CF0-48CC-BE42-9A85B63328CF}"/>
-    <dgm:cxn modelId="{7767D6A4-DE9C-4F95-B001-951E19F49DFD}" type="presOf" srcId="{BF1E42D9-C53B-4CC8-8610-5EAF2407ADE3}" destId="{25F9093D-D80A-4C2E-9C76-CA98E6D80352}" srcOrd="1" destOrd="0" presId="urn:microsoft.com/office/officeart/2005/8/layout/process1"/>
-    <dgm:cxn modelId="{A715163F-1B90-4A99-8F42-3BAC851494BE}" type="presOf" srcId="{FF9B47D8-2281-41AA-9165-1D80EEC3DFDE}" destId="{9539B348-54CE-4E05-A716-DB04C6EF8142}" srcOrd="0" destOrd="0" presId="urn:microsoft.com/office/officeart/2005/8/layout/process1"/>
-    <dgm:cxn modelId="{CF642639-86F7-4A4D-BFDA-C95685EFE4D3}" type="presOf" srcId="{776D7142-5F39-4D45-AFE8-27D3AFC8E949}" destId="{A79C3D93-9A38-4F22-8EF4-E8F6FE7F6A6C}" srcOrd="0" destOrd="0" presId="urn:microsoft.com/office/officeart/2005/8/layout/process1"/>
-    <dgm:cxn modelId="{0D2BF028-FF6F-4887-B3F7-AA80010353FC}" type="presOf" srcId="{5A3A89CB-3CF0-48CC-BE42-9A85B63328CF}" destId="{BAA803D0-AD9F-411D-AAF2-8216AA2770AF}" srcOrd="0" destOrd="0" presId="urn:microsoft.com/office/officeart/2005/8/layout/process1"/>
+    <dgm:cxn modelId="{163DF402-AA76-443D-8DAF-CFDAF7E0EB64}" type="presOf" srcId="{BF1E42D9-C53B-4CC8-8610-5EAF2407ADE3}" destId="{25F9093D-D80A-4C2E-9C76-CA98E6D80352}" srcOrd="1" destOrd="0" presId="urn:microsoft.com/office/officeart/2005/8/layout/process1"/>
+    <dgm:cxn modelId="{7C58272B-4D50-4638-8C2C-A9A5700CE997}" type="presOf" srcId="{B4595F5E-6DC1-4311-A32A-082FD51880D4}" destId="{8959D011-8450-4460-A91B-8A1AA1978569}" srcOrd="1" destOrd="0" presId="urn:microsoft.com/office/officeart/2005/8/layout/process1"/>
+    <dgm:cxn modelId="{D1F65F75-EB08-4930-8D6F-E6B2F0682749}" type="presOf" srcId="{FF9B47D8-2281-41AA-9165-1D80EEC3DFDE}" destId="{9539B348-54CE-4E05-A716-DB04C6EF8142}" srcOrd="0" destOrd="0" presId="urn:microsoft.com/office/officeart/2005/8/layout/process1"/>
     <dgm:cxn modelId="{78FD9FC6-2BD8-48A8-A40C-3A4011F09367}" srcId="{776D7142-5F39-4D45-AFE8-27D3AFC8E949}" destId="{B48AC2AA-281E-4036-82EA-129F4803FB17}" srcOrd="0" destOrd="0" parTransId="{9D5D46A8-6CBD-4AE8-8790-A7C7170D7E7A}" sibTransId="{B4595F5E-6DC1-4311-A32A-082FD51880D4}"/>
-    <dgm:cxn modelId="{D87A85C0-26EC-4444-A254-3E1709A16419}" type="presOf" srcId="{B48AC2AA-281E-4036-82EA-129F4803FB17}" destId="{606B6FF3-9E8A-41CA-A6ED-CE3A656552A8}" srcOrd="0" destOrd="0" presId="urn:microsoft.com/office/officeart/2005/8/layout/process1"/>
-    <dgm:cxn modelId="{87DACDD0-C84C-44C4-813F-8EEC31E4A737}" type="presOf" srcId="{CF8E332C-A3FD-48AF-A54A-A7FB619C849C}" destId="{B32A6A4F-9A29-4E5D-95F5-C6955DB58C1B}" srcOrd="0" destOrd="0" presId="urn:microsoft.com/office/officeart/2005/8/layout/process1"/>
-    <dgm:cxn modelId="{44CE5DE7-4508-4231-A3F2-0BE44AD856FF}" type="presOf" srcId="{9C3CFD6A-537E-49FC-8A5B-758C01F0DBA1}" destId="{1EB9533A-A5E6-46D8-ADA2-19A3C6513F77}" srcOrd="0" destOrd="0" presId="urn:microsoft.com/office/officeart/2005/8/layout/process1"/>
-    <dgm:cxn modelId="{A916CDF2-C7B6-4980-A77F-728C1438AB2B}" type="presOf" srcId="{5A3A89CB-3CF0-48CC-BE42-9A85B63328CF}" destId="{4FF0D549-ADEB-42EE-9DB8-D9F6F4071028}" srcOrd="1" destOrd="0" presId="urn:microsoft.com/office/officeart/2005/8/layout/process1"/>
-    <dgm:cxn modelId="{48D49610-8263-41DF-88C6-F05B287BF30C}" type="presOf" srcId="{B4595F5E-6DC1-4311-A32A-082FD51880D4}" destId="{8959D011-8450-4460-A91B-8A1AA1978569}" srcOrd="1" destOrd="0" presId="urn:microsoft.com/office/officeart/2005/8/layout/process1"/>
-    <dgm:cxn modelId="{E3F9F865-D66F-44FE-A3EF-F8E22964BA64}" type="presOf" srcId="{BF1E42D9-C53B-4CC8-8610-5EAF2407ADE3}" destId="{319199EF-994A-41A6-B43E-FCF06C0A72BD}" srcOrd="0" destOrd="0" presId="urn:microsoft.com/office/officeart/2005/8/layout/process1"/>
-    <dgm:cxn modelId="{A712D936-BDEB-4CB0-8D62-52768485C832}" type="presOf" srcId="{DA14EC22-98E9-4D82-B3FE-37DAA39522A9}" destId="{0F2C368C-79F4-4FD6-9833-9F45ECA4B1FB}" srcOrd="1" destOrd="0" presId="urn:microsoft.com/office/officeart/2005/8/layout/process1"/>
+    <dgm:cxn modelId="{0F73C0EE-81E3-4D45-ABB2-C74C6FD97158}" type="presOf" srcId="{CF8E332C-A3FD-48AF-A54A-A7FB619C849C}" destId="{B32A6A4F-9A29-4E5D-95F5-C6955DB58C1B}" srcOrd="0" destOrd="0" presId="urn:microsoft.com/office/officeart/2005/8/layout/process1"/>
+    <dgm:cxn modelId="{B51BB258-7325-40F2-BA5F-108408DB8E5B}" type="presOf" srcId="{DA14EC22-98E9-4D82-B3FE-37DAA39522A9}" destId="{C717BB88-8349-4F44-8CE4-34A3C16C24F3}" srcOrd="0" destOrd="0" presId="urn:microsoft.com/office/officeart/2005/8/layout/process1"/>
+    <dgm:cxn modelId="{69F953AB-0549-4E54-BC23-BA91755876FB}" type="presOf" srcId="{9C3CFD6A-537E-49FC-8A5B-758C01F0DBA1}" destId="{1EB9533A-A5E6-46D8-ADA2-19A3C6513F77}" srcOrd="0" destOrd="0" presId="urn:microsoft.com/office/officeart/2005/8/layout/process1"/>
+    <dgm:cxn modelId="{ECC432CE-AC6B-4072-BA46-A72F86207CC3}" type="presOf" srcId="{776D7142-5F39-4D45-AFE8-27D3AFC8E949}" destId="{A79C3D93-9A38-4F22-8EF4-E8F6FE7F6A6C}" srcOrd="0" destOrd="0" presId="urn:microsoft.com/office/officeart/2005/8/layout/process1"/>
     <dgm:cxn modelId="{8C28A044-951B-45A2-8A4D-E8F546CC3879}" srcId="{776D7142-5F39-4D45-AFE8-27D3AFC8E949}" destId="{9C3CFD6A-537E-49FC-8A5B-758C01F0DBA1}" srcOrd="4" destOrd="0" parTransId="{36844BF4-2293-4E10-B8DA-DC79370212A9}" sibTransId="{C3630D06-2D7A-4071-85CC-147030E64510}"/>
-    <dgm:cxn modelId="{8E2CCA43-AF65-4113-B516-B7212F23696C}" type="presOf" srcId="{B4595F5E-6DC1-4311-A32A-082FD51880D4}" destId="{3DEE5010-9707-4B69-A04B-BFDA88BBFD02}" srcOrd="0" destOrd="0" presId="urn:microsoft.com/office/officeart/2005/8/layout/process1"/>
-    <dgm:cxn modelId="{6C22C3F6-A7EC-4589-B312-39C849484FAB}" type="presParOf" srcId="{A79C3D93-9A38-4F22-8EF4-E8F6FE7F6A6C}" destId="{606B6FF3-9E8A-41CA-A6ED-CE3A656552A8}" srcOrd="0" destOrd="0" presId="urn:microsoft.com/office/officeart/2005/8/layout/process1"/>
-    <dgm:cxn modelId="{52628AAE-2EC1-4169-9EC5-C26623C2EC05}" type="presParOf" srcId="{A79C3D93-9A38-4F22-8EF4-E8F6FE7F6A6C}" destId="{3DEE5010-9707-4B69-A04B-BFDA88BBFD02}" srcOrd="1" destOrd="0" presId="urn:microsoft.com/office/officeart/2005/8/layout/process1"/>
-    <dgm:cxn modelId="{E97C3932-2851-49D2-864E-BA712D4DD101}" type="presParOf" srcId="{3DEE5010-9707-4B69-A04B-BFDA88BBFD02}" destId="{8959D011-8450-4460-A91B-8A1AA1978569}" srcOrd="0" destOrd="0" presId="urn:microsoft.com/office/officeart/2005/8/layout/process1"/>
-    <dgm:cxn modelId="{13A282BB-F93D-4440-97F7-329C4D936694}" type="presParOf" srcId="{A79C3D93-9A38-4F22-8EF4-E8F6FE7F6A6C}" destId="{B32A6A4F-9A29-4E5D-95F5-C6955DB58C1B}" srcOrd="2" destOrd="0" presId="urn:microsoft.com/office/officeart/2005/8/layout/process1"/>
-    <dgm:cxn modelId="{CE35C425-7DB2-46D4-A654-A2F7A1840F08}" type="presParOf" srcId="{A79C3D93-9A38-4F22-8EF4-E8F6FE7F6A6C}" destId="{319199EF-994A-41A6-B43E-FCF06C0A72BD}" srcOrd="3" destOrd="0" presId="urn:microsoft.com/office/officeart/2005/8/layout/process1"/>
-    <dgm:cxn modelId="{0AD3E310-1124-441E-B887-B03418562A7D}" type="presParOf" srcId="{319199EF-994A-41A6-B43E-FCF06C0A72BD}" destId="{25F9093D-D80A-4C2E-9C76-CA98E6D80352}" srcOrd="0" destOrd="0" presId="urn:microsoft.com/office/officeart/2005/8/layout/process1"/>
-    <dgm:cxn modelId="{CC581FCF-2ACC-45B2-B88F-8DD97300C19C}" type="presParOf" srcId="{A79C3D93-9A38-4F22-8EF4-E8F6FE7F6A6C}" destId="{F11F6C44-A0A4-4895-8F97-DD6EE40FB6DB}" srcOrd="4" destOrd="0" presId="urn:microsoft.com/office/officeart/2005/8/layout/process1"/>
-    <dgm:cxn modelId="{DEC04D31-A26C-4F41-B06F-D636776688EA}" type="presParOf" srcId="{A79C3D93-9A38-4F22-8EF4-E8F6FE7F6A6C}" destId="{C717BB88-8349-4F44-8CE4-34A3C16C24F3}" srcOrd="5" destOrd="0" presId="urn:microsoft.com/office/officeart/2005/8/layout/process1"/>
-    <dgm:cxn modelId="{B3626E80-B859-4602-93C0-71465605DEB3}" type="presParOf" srcId="{C717BB88-8349-4F44-8CE4-34A3C16C24F3}" destId="{0F2C368C-79F4-4FD6-9833-9F45ECA4B1FB}" srcOrd="0" destOrd="0" presId="urn:microsoft.com/office/officeart/2005/8/layout/process1"/>
-    <dgm:cxn modelId="{2474421E-04C6-4343-AA88-3F532AEA2E34}" type="presParOf" srcId="{A79C3D93-9A38-4F22-8EF4-E8F6FE7F6A6C}" destId="{9539B348-54CE-4E05-A716-DB04C6EF8142}" srcOrd="6" destOrd="0" presId="urn:microsoft.com/office/officeart/2005/8/layout/process1"/>
-    <dgm:cxn modelId="{C5FB41AF-2341-47CC-8F47-8C619688A411}" type="presParOf" srcId="{A79C3D93-9A38-4F22-8EF4-E8F6FE7F6A6C}" destId="{BAA803D0-AD9F-411D-AAF2-8216AA2770AF}" srcOrd="7" destOrd="0" presId="urn:microsoft.com/office/officeart/2005/8/layout/process1"/>
-    <dgm:cxn modelId="{0D67B069-2BDA-49F9-B3E1-3553387CA7E1}" type="presParOf" srcId="{BAA803D0-AD9F-411D-AAF2-8216AA2770AF}" destId="{4FF0D549-ADEB-42EE-9DB8-D9F6F4071028}" srcOrd="0" destOrd="0" presId="urn:microsoft.com/office/officeart/2005/8/layout/process1"/>
-    <dgm:cxn modelId="{4D6C1D5E-0082-4C73-9320-13189824337E}" type="presParOf" srcId="{A79C3D93-9A38-4F22-8EF4-E8F6FE7F6A6C}" destId="{1EB9533A-A5E6-46D8-ADA2-19A3C6513F77}" srcOrd="8" destOrd="0" presId="urn:microsoft.com/office/officeart/2005/8/layout/process1"/>
+    <dgm:cxn modelId="{AA7DA596-5340-4831-9251-E0128BEA0B59}" type="presOf" srcId="{DA14EC22-98E9-4D82-B3FE-37DAA39522A9}" destId="{0F2C368C-79F4-4FD6-9833-9F45ECA4B1FB}" srcOrd="1" destOrd="0" presId="urn:microsoft.com/office/officeart/2005/8/layout/process1"/>
+    <dgm:cxn modelId="{11F8CB69-3DC0-444E-A422-FBE05670508A}" type="presOf" srcId="{E7B4BC75-67F7-4268-8107-4AA4AF5068BF}" destId="{F11F6C44-A0A4-4895-8F97-DD6EE40FB6DB}" srcOrd="0" destOrd="0" presId="urn:microsoft.com/office/officeart/2005/8/layout/process1"/>
+    <dgm:cxn modelId="{B458387A-225D-4B0E-B427-8D78C09C110B}" type="presOf" srcId="{B4595F5E-6DC1-4311-A32A-082FD51880D4}" destId="{3DEE5010-9707-4B69-A04B-BFDA88BBFD02}" srcOrd="0" destOrd="0" presId="urn:microsoft.com/office/officeart/2005/8/layout/process1"/>
+    <dgm:cxn modelId="{B84491C7-AA47-4E4D-9BFA-CE45055A3221}" type="presOf" srcId="{5A3A89CB-3CF0-48CC-BE42-9A85B63328CF}" destId="{4FF0D549-ADEB-42EE-9DB8-D9F6F4071028}" srcOrd="1" destOrd="0" presId="urn:microsoft.com/office/officeart/2005/8/layout/process1"/>
+    <dgm:cxn modelId="{F2BBBD2F-D9A3-4A20-8D4B-FCA8B0141AD9}" type="presParOf" srcId="{A79C3D93-9A38-4F22-8EF4-E8F6FE7F6A6C}" destId="{606B6FF3-9E8A-41CA-A6ED-CE3A656552A8}" srcOrd="0" destOrd="0" presId="urn:microsoft.com/office/officeart/2005/8/layout/process1"/>
+    <dgm:cxn modelId="{74F8C1AB-230B-449A-9B9D-14F02549789C}" type="presParOf" srcId="{A79C3D93-9A38-4F22-8EF4-E8F6FE7F6A6C}" destId="{3DEE5010-9707-4B69-A04B-BFDA88BBFD02}" srcOrd="1" destOrd="0" presId="urn:microsoft.com/office/officeart/2005/8/layout/process1"/>
+    <dgm:cxn modelId="{BD5BDFDF-BA0C-4AC7-BE40-8BB9492B6B91}" type="presParOf" srcId="{3DEE5010-9707-4B69-A04B-BFDA88BBFD02}" destId="{8959D011-8450-4460-A91B-8A1AA1978569}" srcOrd="0" destOrd="0" presId="urn:microsoft.com/office/officeart/2005/8/layout/process1"/>
+    <dgm:cxn modelId="{02D0BABD-8EA6-49B8-9FF8-83A8908875C5}" type="presParOf" srcId="{A79C3D93-9A38-4F22-8EF4-E8F6FE7F6A6C}" destId="{B32A6A4F-9A29-4E5D-95F5-C6955DB58C1B}" srcOrd="2" destOrd="0" presId="urn:microsoft.com/office/officeart/2005/8/layout/process1"/>
+    <dgm:cxn modelId="{0BBF03A1-C85F-4A70-9F04-3CEE27FAA0AE}" type="presParOf" srcId="{A79C3D93-9A38-4F22-8EF4-E8F6FE7F6A6C}" destId="{319199EF-994A-41A6-B43E-FCF06C0A72BD}" srcOrd="3" destOrd="0" presId="urn:microsoft.com/office/officeart/2005/8/layout/process1"/>
+    <dgm:cxn modelId="{2AF4C5F8-CF96-4020-8ECA-8EFBCDE82D1C}" type="presParOf" srcId="{319199EF-994A-41A6-B43E-FCF06C0A72BD}" destId="{25F9093D-D80A-4C2E-9C76-CA98E6D80352}" srcOrd="0" destOrd="0" presId="urn:microsoft.com/office/officeart/2005/8/layout/process1"/>
+    <dgm:cxn modelId="{1188E622-1BE7-4B39-86EE-3A0CE42B2789}" type="presParOf" srcId="{A79C3D93-9A38-4F22-8EF4-E8F6FE7F6A6C}" destId="{F11F6C44-A0A4-4895-8F97-DD6EE40FB6DB}" srcOrd="4" destOrd="0" presId="urn:microsoft.com/office/officeart/2005/8/layout/process1"/>
+    <dgm:cxn modelId="{ACD78243-D824-4170-9D5E-9215ED0301C3}" type="presParOf" srcId="{A79C3D93-9A38-4F22-8EF4-E8F6FE7F6A6C}" destId="{C717BB88-8349-4F44-8CE4-34A3C16C24F3}" srcOrd="5" destOrd="0" presId="urn:microsoft.com/office/officeart/2005/8/layout/process1"/>
+    <dgm:cxn modelId="{A9180A14-5D96-42C4-9EA1-77B4E3DEC2BB}" type="presParOf" srcId="{C717BB88-8349-4F44-8CE4-34A3C16C24F3}" destId="{0F2C368C-79F4-4FD6-9833-9F45ECA4B1FB}" srcOrd="0" destOrd="0" presId="urn:microsoft.com/office/officeart/2005/8/layout/process1"/>
+    <dgm:cxn modelId="{261421B0-8DC1-42D1-B100-736E50298B1D}" type="presParOf" srcId="{A79C3D93-9A38-4F22-8EF4-E8F6FE7F6A6C}" destId="{9539B348-54CE-4E05-A716-DB04C6EF8142}" srcOrd="6" destOrd="0" presId="urn:microsoft.com/office/officeart/2005/8/layout/process1"/>
+    <dgm:cxn modelId="{525DD10A-F656-4572-9508-F5CA93859A86}" type="presParOf" srcId="{A79C3D93-9A38-4F22-8EF4-E8F6FE7F6A6C}" destId="{BAA803D0-AD9F-411D-AAF2-8216AA2770AF}" srcOrd="7" destOrd="0" presId="urn:microsoft.com/office/officeart/2005/8/layout/process1"/>
+    <dgm:cxn modelId="{85D0F8F8-BE42-48DE-941B-3E6E16E719D4}" type="presParOf" srcId="{BAA803D0-AD9F-411D-AAF2-8216AA2770AF}" destId="{4FF0D549-ADEB-42EE-9DB8-D9F6F4071028}" srcOrd="0" destOrd="0" presId="urn:microsoft.com/office/officeart/2005/8/layout/process1"/>
+    <dgm:cxn modelId="{7C1A7022-D0EE-498C-B1DB-442F57F9DBDA}" type="presParOf" srcId="{A79C3D93-9A38-4F22-8EF4-E8F6FE7F6A6C}" destId="{1EB9533A-A5E6-46D8-ADA2-19A3C6513F77}" srcOrd="8" destOrd="0" presId="urn:microsoft.com/office/officeart/2005/8/layout/process1"/>
   </dgm:cxnLst>
   <dgm:bg/>
   <dgm:whole/>
@@ -15131,7 +17001,7 @@
 </file>
 
 <file path=customXml/itemProps1.xml><?xml version="1.0" encoding="utf-8"?>
-<ds:datastoreItem xmlns:ds="http://schemas.openxmlformats.org/officeDocument/2006/customXml" ds:itemID="{E0B2F770-41B1-434A-A7E4-BC8FF4CC7186}">
+<ds:datastoreItem xmlns:ds="http://schemas.openxmlformats.org/officeDocument/2006/customXml" ds:itemID="{675AE646-95D3-465C-BFF8-EC8ED31293E7}">
   <ds:schemaRefs>
     <ds:schemaRef ds:uri="http://schemas.openxmlformats.org/officeDocument/2006/bibliography"/>
   </ds:schemaRefs>

</xml_diff>

<commit_message>
Ajuste en alcance / Creación de encuesta
Ajuste en el alcance del proyecto en las páginas 6 y 11. Creación de las nuevas preguntas de la encuesta en formato .docx y creación del formulario en Google Forms.
</commit_message>
<xml_diff>
--- a/Boxsteps/TEG - Completo/Boxsteps - TEG.docx
+++ b/Boxsteps/TEG - Completo/Boxsteps - TEG.docx
@@ -1041,59 +1041,76 @@
         <w:ind w:firstLine="708"/>
       </w:pPr>
       <w:r>
-        <w:t xml:space="preserve">La planificación estará enlazada con varios servicios en la nube, permitiendo </w:t>
-      </w:r>
-      <w:r>
-        <w:t>alinear y organizar</w:t>
-      </w:r>
-      <w:r>
-        <w:t xml:space="preserve"> ésta </w:t>
-      </w:r>
-      <w:r>
-        <w:t>con</w:t>
-      </w:r>
-      <w:r>
-        <w:t xml:space="preserve"> el quehacer diario del docente a través del uso de la</w:t>
-      </w:r>
-      <w:r>
-        <w:t xml:space="preserve"> </w:t>
+        <w:t>La planificación</w:t>
+      </w:r>
+      <w:r>
+        <w:t xml:space="preserve"> se agendará internamente en</w:t>
+      </w:r>
+      <w:r>
+        <w:t xml:space="preserve"> la solución haciendo uso de la</w:t>
+      </w:r>
+      <w:r>
+        <w:t xml:space="preserve"> li</w:t>
+      </w:r>
+      <w:r>
+        <w:t xml:space="preserve">brería </w:t>
       </w:r>
       <w:r>
         <w:rPr>
           <w:i/>
         </w:rPr>
-        <w:t>API Google Calendar</w:t>
-      </w:r>
-      <w:r>
-        <w:t xml:space="preserve">, implicando </w:t>
-      </w:r>
-      <w:r>
-        <w:t>de esta forma el uso indispensable de</w:t>
-      </w:r>
-      <w:r>
-        <w:t xml:space="preserve"> una cuenta </w:t>
-      </w:r>
-      <w:r>
-        <w:t>basada en los servicios de</w:t>
-      </w:r>
-      <w:r>
-        <w:t xml:space="preserve"> </w:t>
+        <w:t>DatePicker</w:t>
+      </w:r>
+      <w:r>
+        <w:t xml:space="preserve">, la cual le permitirá al usuario seleccionar con facilidad la fecha y hora en la que desea realizar la misma. Posteriormente, se </w:t>
+      </w:r>
+      <w:r>
+        <w:t>empleará</w:t>
+      </w:r>
+      <w:r>
+        <w:t xml:space="preserve"> la depe</w:t>
+      </w:r>
+      <w:r>
+        <w:t xml:space="preserve">ndencia </w:t>
       </w:r>
       <w:r>
         <w:rPr>
           <w:i/>
         </w:rPr>
-        <w:t>Google</w:t>
+        <w:t>Carbon</w:t>
+      </w:r>
+      <w:r>
+        <w:t xml:space="preserve"> para</w:t>
+      </w:r>
+      <w:r>
+        <w:t xml:space="preserve"> validar el formato de fecha y hora introducido, al igual que</w:t>
+      </w:r>
+      <w:r>
+        <w:t xml:space="preserve"> sincronizar </w:t>
+      </w:r>
+      <w:r>
+        <w:t>la zona horaria local con la utilizada por la solución</w:t>
+      </w:r>
+      <w:r>
+        <w:t>,</w:t>
       </w:r>
       <w:r>
         <w:t xml:space="preserve"> </w:t>
       </w:r>
       <w:r>
-        <w:t xml:space="preserve">para poder utilizar el módulo de planificación </w:t>
-      </w:r>
-      <w:r>
-        <w:t>educativa a plenitud</w:t>
-      </w:r>
+        <w:t>evitando así</w:t>
+      </w:r>
+      <w:r>
+        <w:t xml:space="preserve"> discrepancias </w:t>
+      </w:r>
+      <w:r>
+        <w:t>en los horarios previamente de</w:t>
+      </w:r>
+      <w:r>
+        <w:t>finidos para la ejecución de la planificación</w:t>
+      </w:r>
+      <w:bookmarkStart w:id="0" w:name="_GoBack"/>
+      <w:bookmarkEnd w:id="0"/>
       <w:r>
         <w:t>.</w:t>
       </w:r>
@@ -1765,36 +1782,24 @@
         <w:t>de la</w:t>
       </w:r>
       <w:r>
+        <w:t xml:space="preserve"> librería</w:t>
+      </w:r>
+      <w:r>
         <w:t xml:space="preserve"> </w:t>
+      </w:r>
+      <w:r>
+        <w:t xml:space="preserve">denominada </w:t>
       </w:r>
       <w:r>
         <w:rPr>
           <w:i/>
         </w:rPr>
-        <w:t>API</w:t>
-      </w:r>
-      <w:r>
-        <w:rPr>
-          <w:i/>
-        </w:rPr>
+        <w:t>Highcharts</w:t>
+      </w:r>
+      <w:r>
         <w:t xml:space="preserve"> </w:t>
       </w:r>
       <w:r>
-        <w:rPr>
-          <w:i/>
-        </w:rPr>
-        <w:t xml:space="preserve">Google </w:t>
-      </w:r>
-      <w:r>
-        <w:rPr>
-          <w:i/>
-        </w:rPr>
-        <w:t>Charts</w:t>
-      </w:r>
-      <w:r>
-        <w:t xml:space="preserve"> </w:t>
-      </w:r>
-      <w:r>
         <w:t xml:space="preserve">para poder generar gráficas </w:t>
       </w:r>
       <w:r>
@@ -1831,8 +1836,6 @@
       <w:r>
         <w:t xml:space="preserve">por dichos roles de usuario. Regirá la capacidad de poder visualizar los reportes a ser generados según el rol de usuario que se posea, los </w:t>
       </w:r>
-      <w:bookmarkStart w:id="0" w:name="_GoBack"/>
-      <w:bookmarkEnd w:id="0"/>
       <w:r>
         <w:t>cuales,</w:t>
       </w:r>
@@ -7493,7 +7496,6 @@
           <w:docPartUnique/>
         </w:docPartObj>
       </w:sdtPr>
-      <w:sdtEndPr/>
       <w:sdtContent>
         <w:p/>
         <w:sdt>
@@ -7501,7 +7503,6 @@
             <w:id w:val="-573587230"/>
             <w:bibliography/>
           </w:sdtPr>
-          <w:sdtEndPr/>
           <w:sdtContent>
             <w:p>
               <w:pPr>
@@ -18276,7 +18277,7 @@
 </file>
 
 <file path=customXml/itemProps1.xml><?xml version="1.0" encoding="utf-8"?>
-<ds:datastoreItem xmlns:ds="http://schemas.openxmlformats.org/officeDocument/2006/customXml" ds:itemID="{3C06B894-3A47-40B5-87BF-B74F0D5D085A}">
+<ds:datastoreItem xmlns:ds="http://schemas.openxmlformats.org/officeDocument/2006/customXml" ds:itemID="{75C8A7F3-8621-4488-A716-457A1B5F0EC0}">
   <ds:schemaRefs>
     <ds:schemaRef ds:uri="http://schemas.openxmlformats.org/officeDocument/2006/bibliography"/>
   </ds:schemaRefs>

</xml_diff>

<commit_message>
Ampliación de Capítulo III
Ampliación del capítulos con el marco metodológico empleado para el instrumento propiamente. Aplicación de filtros en los datos obtenidos para tabular los resultados.
</commit_message>
<xml_diff>
--- a/Boxsteps/TEG - Completo/Boxsteps - TEG.docx
+++ b/Boxsteps/TEG - Completo/Boxsteps - TEG.docx
@@ -3544,6 +3544,268 @@
         <w:pStyle w:val="Heading3"/>
       </w:pPr>
       <w:r>
+        <w:t>Tipo</w:t>
+      </w:r>
+      <w:r>
+        <w:t xml:space="preserve"> de investigación</w:t>
+      </w:r>
+    </w:p>
+    <w:p>
+      <w:r>
+        <w:tab/>
+        <w:t xml:space="preserve">En este capítulo, se describen los métodos, técnicas y procedimientos que fueron empleados para concebir los objetivos propuestos en el estudio, </w:t>
+      </w:r>
+      <w:r>
+        <w:t xml:space="preserve">los cuales responden ante el desarrollo de una solución dirigida </w:t>
+      </w:r>
+      <w:r>
+        <w:t xml:space="preserve">al sector </w:t>
+      </w:r>
+      <w:r>
+        <w:t>venezolano</w:t>
+      </w:r>
+      <w:r>
+        <w:t xml:space="preserve"> de educación primaria, capaz de manejar los</w:t>
+      </w:r>
+      <w:r>
+        <w:t xml:space="preserve"> ámbito</w:t>
+      </w:r>
+      <w:r>
+        <w:t xml:space="preserve">s </w:t>
+      </w:r>
+      <w:r>
+        <w:t>de planificación</w:t>
+      </w:r>
+      <w:r>
+        <w:t>, supervisión y control</w:t>
+      </w:r>
+      <w:r>
+        <w:t xml:space="preserve"> </w:t>
+      </w:r>
+      <w:r>
+        <w:t xml:space="preserve">educativo, </w:t>
+      </w:r>
+      <w:r>
+        <w:t>al igual que los</w:t>
+      </w:r>
+      <w:r>
+        <w:t xml:space="preserve"> eventos inherente</w:t>
+      </w:r>
+      <w:r>
+        <w:t>s a la jornada escolar</w:t>
+      </w:r>
+      <w:r>
+        <w:t>.</w:t>
+      </w:r>
+    </w:p>
+    <w:p>
+      <w:r>
+        <w:tab/>
+      </w:r>
+      <w:r>
+        <w:t>La misma se inscribe, en relación con su objetivo general, en la modalidad de investigación proyectiva, permitiendo solucionar una necesidad basada en una problemática real previamente estudiada. Es así como, Hurtado (2000) indica:</w:t>
+      </w:r>
+    </w:p>
+    <w:p>
+      <w:pPr>
+        <w:pStyle w:val="Quote"/>
+      </w:pPr>
+      <w:r>
+        <w:t>La investigación proyectiva consiste en la elaboración de una propuesta o de un modelo como solución a un problema o una necesidad de tipo práctico ya sea de un grupo social</w:t>
+      </w:r>
+      <w:r>
+        <w:t xml:space="preserve"> o una institución en un área particular del conocimiento a partir de un diagnóstico preciso de las necesidades del momento, los procesos explicativos o generados involucrados y las tendencias futuras. (p.325)</w:t>
+      </w:r>
+    </w:p>
+    <w:p>
+      <w:pPr>
+        <w:spacing w:line="259" w:lineRule="auto"/>
+        <w:jc w:val="left"/>
+      </w:pPr>
+      <w:r>
+        <w:br w:type="page"/>
+      </w:r>
+    </w:p>
+    <w:p>
+      <w:pPr>
+        <w:pStyle w:val="Heading3"/>
+      </w:pPr>
+      <w:r>
+        <w:lastRenderedPageBreak/>
+        <w:t>Diseño de la investigación</w:t>
+      </w:r>
+    </w:p>
+    <w:p>
+      <w:r>
+        <w:tab/>
+      </w:r>
+      <w:r>
+        <w:t>Para Arias (2006) el diseño de la investigación “es la estrategia general que adopta el investigador para responder al problema planteado”</w:t>
+      </w:r>
+      <w:r>
+        <w:t xml:space="preserve">. (p.26) En este sentido, </w:t>
+      </w:r>
+      <w:r>
+        <w:t>la investigación propuesta presenta una modalidad de campo</w:t>
+      </w:r>
+      <w:r>
+        <w:t xml:space="preserve"> enmarcada bajo un diseño transversal contemporáneo, dado que, la información obtenida es válida solo para el período en que fue recolectada puesto que las características y opiniones pueden variar en razón del tiempo</w:t>
+      </w:r>
+      <w:r>
+        <w:t>.</w:t>
+      </w:r>
+    </w:p>
+    <w:p>
+      <w:r>
+        <w:tab/>
+        <w:t xml:space="preserve">Arias (2006) define la </w:t>
+      </w:r>
+      <w:r>
+        <w:t xml:space="preserve">investigación de campo </w:t>
+      </w:r>
+      <w:r>
+        <w:t>como</w:t>
+      </w:r>
+      <w:r>
+        <w:t xml:space="preserve"> “la recolección de datos directamente de los sujetos investigados, o de la realidad donde ocurren los hechos (datos primarios), sin manipular o controlar variable alguna” (p.31)</w:t>
+      </w:r>
+    </w:p>
+    <w:p>
+      <w:r>
+        <w:tab/>
+        <w:t>Tomando en consideración lo anteriormente expuesto, la investigación proyectiva se apega al diseño requerido, siguiendo una planificación estructurada con la finalidad de proponer una solución. Con miras superiores a un simple análisis o descripción de una situación, se apega en poder emplear éstos como el soporte y justificación ante la propuesta a ser desarrollada. Hurtado (2000)</w:t>
+      </w:r>
+      <w:r>
+        <w:t xml:space="preserve"> indica</w:t>
+      </w:r>
+      <w:r>
+        <w:t xml:space="preserve"> que</w:t>
+      </w:r>
+      <w:r>
+        <w:t>:</w:t>
+      </w:r>
+    </w:p>
+    <w:p>
+      <w:pPr>
+        <w:pStyle w:val="Quote"/>
+      </w:pPr>
+      <w:r>
+        <w:t xml:space="preserve">Para que un proyecto se considere investigación proyectiva, la propuesta debe estar fundamentada en un proceso sistemático de búsqueda e indagación que recorre los estadios descriptivo, comparativo, analítico, explicativo y predictivo de la espiral holística. A partir del estadio descriptivo se identifican las necesidades y se define el evento a modificar; en los estadios comparativo, analítico y explicativo se identifican los procesos causales que han originado las condiciones actuales del evento a modificar, de modo que una explicación plausible del evento permitirá predecir ciertas </w:t>
+      </w:r>
+      <w:r>
+        <w:lastRenderedPageBreak/>
+        <w:t>circunstancias</w:t>
+      </w:r>
+      <w:r>
+        <w:t xml:space="preserve"> o consecuencias en caso de que se produzcan determinados cambios; el estadio predictivo permitirá identificar tendencias futuras, probabilidades, posibilidades y limitaciones. (p.328)</w:t>
+      </w:r>
+    </w:p>
+    <w:p>
+      <w:pPr>
+        <w:pStyle w:val="Heading3"/>
+      </w:pPr>
+      <w:r>
+        <w:t>Población y muestra</w:t>
+      </w:r>
+    </w:p>
+    <w:p>
+      <w:pPr>
+        <w:ind w:firstLine="708"/>
+      </w:pPr>
+      <w:r>
+        <w:t>Según Arias (2006) la población se define como “un conjunto finito o infinito de elementos con características comunes para los cuales serán extensivas las conclusiones de la investigación.” (p.81)</w:t>
+      </w:r>
+      <w:r>
+        <w:t xml:space="preserve"> mientras que la muestra es definida como “un subconjunto representativo y finito que se extrae de la población accesible”. (p.83)</w:t>
+      </w:r>
+    </w:p>
+    <w:p>
+      <w:pPr>
+        <w:ind w:firstLine="708"/>
+      </w:pPr>
+      <w:r>
+        <w:t xml:space="preserve">Atendiendo a las fases </w:t>
+      </w:r>
+      <w:r>
+        <w:t>descritas por Hurtado (2010), se recomiendan los siguientes pasos para determinar la muestra de la investigación:</w:t>
+      </w:r>
+    </w:p>
+    <w:p>
+      <w:pPr>
+        <w:pStyle w:val="ListParagraph"/>
+        <w:numPr>
+          <w:ilvl w:val="0"/>
+          <w:numId w:val="46"/>
+        </w:numPr>
+      </w:pPr>
+      <w:r>
+        <w:t>Definición de unidad de estudio: se toma como unidad de estudio la Universidad Católica Andrés Bello con sede en Montalbán, constituyendo así el universo de la investigación.</w:t>
+      </w:r>
+    </w:p>
+    <w:p>
+      <w:pPr>
+        <w:pStyle w:val="ListParagraph"/>
+        <w:numPr>
+          <w:ilvl w:val="0"/>
+          <w:numId w:val="46"/>
+        </w:numPr>
+      </w:pPr>
+      <w:r>
+        <w:t xml:space="preserve">Delimitación de la población de estudio: la población </w:t>
+      </w:r>
+      <w:r>
+        <w:t>de estudio fue constituida por docentes egresados en el área</w:t>
+      </w:r>
+      <w:r>
+        <w:t xml:space="preserve"> de Educación (sin distinción en la mención obtenida) con conocimientos en el uso y aplicación de las tecnologías de la información en el día a día.</w:t>
+      </w:r>
+      <w:r>
+        <w:t xml:space="preserve"> La población estuvo conformada por un total de diez (10) docentes.</w:t>
+      </w:r>
+    </w:p>
+    <w:p>
+      <w:pPr>
+        <w:pStyle w:val="ListParagraph"/>
+        <w:numPr>
+          <w:ilvl w:val="0"/>
+          <w:numId w:val="46"/>
+        </w:numPr>
+      </w:pPr>
+      <w:r>
+        <w:t>Cálculo del tamaño de la muestra: al ser la población finita y accesible, se consideró pertinente</w:t>
+      </w:r>
+      <w:r>
+        <w:t xml:space="preserve"> para esta investigación emplear en su totalidad, la población previamente definida. Al considerar para la muestra de la investigación la población total, no fue necesaria la aplicación de la técnica de muestreo, por ende, al estudiar todos los miembros </w:t>
+      </w:r>
+      <w:r>
+        <w:lastRenderedPageBreak/>
+        <w:t>representativos de la población, los resultados obtenidos describen el verdadero comportamiento</w:t>
+      </w:r>
+      <w:r>
+        <w:t xml:space="preserve"> de la misma.</w:t>
+      </w:r>
+    </w:p>
+    <w:p/>
+    <w:p>
+      <w:pPr>
+        <w:pStyle w:val="Heading3"/>
+      </w:pPr>
+      <w:r>
+        <w:t>Técnicas e instrumentos de recolección de datos</w:t>
+      </w:r>
+      <w:bookmarkStart w:id="0" w:name="_GoBack"/>
+      <w:bookmarkEnd w:id="0"/>
+    </w:p>
+    <w:p>
+      <w:pPr>
+        <w:ind w:firstLine="708"/>
+      </w:pPr>
+    </w:p>
+    <w:p>
+      <w:pPr>
+        <w:pStyle w:val="Heading3"/>
+      </w:pPr>
+      <w:r>
         <w:t>Modelo m</w:t>
       </w:r>
       <w:r>
@@ -3625,7 +3887,11 @@
         <w:t xml:space="preserve">en </w:t>
       </w:r>
       <w:r>
-        <w:t>cascada permite hacer un seguimiento de todas las fases del proyecto y del cumplimiento de todos los objetivos acordados en cada etapa, pudiendo comprobarse de esta forma el alcance esperado en base a las necesidades previstas.</w:t>
+        <w:t xml:space="preserve">cascada permite hacer un seguimiento de todas las fases del proyecto y del cumplimiento de todos los objetivos </w:t>
+      </w:r>
+      <w:r>
+        <w:lastRenderedPageBreak/>
+        <w:t>acordados en cada etapa, pudiendo comprobarse de esta forma el alcance esperado en base a las necesidades previstas.</w:t>
       </w:r>
     </w:p>
     <w:p>
@@ -3633,7 +3899,6 @@
         <w:ind w:firstLine="708"/>
       </w:pPr>
       <w:r>
-        <w:lastRenderedPageBreak/>
         <w:t>Entre los principios básicos capturados por este modelo, es posible enunciar los siguientes:</w:t>
       </w:r>
     </w:p>
@@ -3811,6 +4076,12 @@
           <w:noProof/>
         </w:rPr>
         <w:t>(Blé, 2010, p.31)</w:t>
+      </w:r>
+      <w:r>
+        <w:rPr>
+          <w:noProof/>
+        </w:rPr>
+        <w:t xml:space="preserve"> </w:t>
       </w:r>
     </w:p>
     <w:p>
@@ -4384,23 +4655,25 @@
               <w:cnfStyle w:val="000000000000" w:firstRow="0" w:lastRow="0" w:firstColumn="0" w:lastColumn="0" w:oddVBand="0" w:evenVBand="0" w:oddHBand="0" w:evenHBand="0" w:firstRowFirstColumn="0" w:firstRowLastColumn="0" w:lastRowFirstColumn="0" w:lastRowLastColumn="0"/>
             </w:pPr>
             <w:r>
-              <w:t>Desarrollo de pruebas de aceptación</w:t>
-            </w:r>
-          </w:p>
-          <w:p>
-            <w:pPr>
-              <w:pStyle w:val="ListParagraph"/>
-              <w:numPr>
-                <w:ilvl w:val="0"/>
-                <w:numId w:val="10"/>
-              </w:numPr>
-              <w:spacing w:line="240" w:lineRule="auto"/>
-              <w:ind w:left="458"/>
-              <w:jc w:val="left"/>
-              <w:cnfStyle w:val="000000000000" w:firstRow="0" w:lastRow="0" w:firstColumn="0" w:lastColumn="0" w:oddVBand="0" w:evenVBand="0" w:oddHBand="0" w:evenHBand="0" w:firstRowFirstColumn="0" w:firstRowLastColumn="0" w:lastRowFirstColumn="0" w:lastRowLastColumn="0"/>
-            </w:pPr>
-            <w:r>
-              <w:t>Generación de la documentación de aceptación y documentación final</w:t>
+              <w:t>Evaluación a través de un</w:t>
+            </w:r>
+            <w:r>
+              <w:t xml:space="preserve"> cuestionario </w:t>
+            </w:r>
+            <w:r>
+              <w:t>basado en la escala de</w:t>
+            </w:r>
+            <w:r>
+              <w:t xml:space="preserve"> Likert para conocer</w:t>
+            </w:r>
+            <w:r>
+              <w:t xml:space="preserve"> el grado de conformidad sobre la solución </w:t>
+            </w:r>
+            <w:r>
+              <w:t>desarrollada</w:t>
+            </w:r>
+            <w:r>
+              <w:t>.</w:t>
             </w:r>
           </w:p>
         </w:tc>
@@ -4500,7 +4773,6 @@
         <w:t>. Etapas y actividades desarrolladas bajo el modelo cascada. Referencia: elaboración propia.</w:t>
       </w:r>
     </w:p>
-    <w:p/>
     <w:p/>
     <w:p>
       <w:pPr>
@@ -23562,10 +23834,7 @@
               <w:t xml:space="preserve">2-A. </w:t>
             </w:r>
             <w:r>
-              <w:t xml:space="preserve">El </w:t>
-            </w:r>
-            <w:r>
-              <w:t>progreso general por estudiante</w:t>
+              <w:t>El progreso general por estudiante</w:t>
             </w:r>
             <w:r>
               <w:t xml:space="preserve"> no existe.</w:t>
@@ -23677,13 +23946,7 @@
               <w:jc w:val="left"/>
             </w:pPr>
             <w:r>
-              <w:t>BS_CU_</w:t>
-            </w:r>
-            <w:r>
-              <w:t>5_6_5_6</w:t>
-            </w:r>
-            <w:r>
-              <w:t xml:space="preserve"> Consulta de progreso general por </w:t>
+              <w:t xml:space="preserve">BS_CU_5_6_5_6 Consulta de progreso general por </w:t>
             </w:r>
             <w:r>
               <w:t>curso</w:t>
@@ -24753,8 +25016,6 @@
         <w:lastRenderedPageBreak/>
         <w:t>ANEXOS</w:t>
       </w:r>
-      <w:bookmarkStart w:id="0" w:name="_GoBack"/>
-      <w:bookmarkEnd w:id="0"/>
     </w:p>
     <w:sectPr>
       <w:pgSz w:w="15840" w:h="12240" w:orient="landscape" w:code="1"/>
@@ -27427,6 +27688,92 @@
     </w:lvl>
   </w:abstractNum>
   <w:abstractNum w:abstractNumId="27" w15:restartNumberingAfterBreak="0">
+    <w:nsid w:val="48E00BC7"/>
+    <w:multiLevelType w:val="hybridMultilevel"/>
+    <w:tmpl w:val="2398E05C"/>
+    <w:lvl w:ilvl="0" w:tplc="200A000F">
+      <w:start w:val="1"/>
+      <w:numFmt w:val="decimal"/>
+      <w:lvlText w:val="%1."/>
+      <w:lvlJc w:val="left"/>
+      <w:pPr>
+        <w:ind w:left="720" w:hanging="360"/>
+      </w:pPr>
+    </w:lvl>
+    <w:lvl w:ilvl="1" w:tplc="200A0019" w:tentative="1">
+      <w:start w:val="1"/>
+      <w:numFmt w:val="lowerLetter"/>
+      <w:lvlText w:val="%2."/>
+      <w:lvlJc w:val="left"/>
+      <w:pPr>
+        <w:ind w:left="1440" w:hanging="360"/>
+      </w:pPr>
+    </w:lvl>
+    <w:lvl w:ilvl="2" w:tplc="200A001B" w:tentative="1">
+      <w:start w:val="1"/>
+      <w:numFmt w:val="lowerRoman"/>
+      <w:lvlText w:val="%3."/>
+      <w:lvlJc w:val="right"/>
+      <w:pPr>
+        <w:ind w:left="2160" w:hanging="180"/>
+      </w:pPr>
+    </w:lvl>
+    <w:lvl w:ilvl="3" w:tplc="200A000F" w:tentative="1">
+      <w:start w:val="1"/>
+      <w:numFmt w:val="decimal"/>
+      <w:lvlText w:val="%4."/>
+      <w:lvlJc w:val="left"/>
+      <w:pPr>
+        <w:ind w:left="2880" w:hanging="360"/>
+      </w:pPr>
+    </w:lvl>
+    <w:lvl w:ilvl="4" w:tplc="200A0019" w:tentative="1">
+      <w:start w:val="1"/>
+      <w:numFmt w:val="lowerLetter"/>
+      <w:lvlText w:val="%5."/>
+      <w:lvlJc w:val="left"/>
+      <w:pPr>
+        <w:ind w:left="3600" w:hanging="360"/>
+      </w:pPr>
+    </w:lvl>
+    <w:lvl w:ilvl="5" w:tplc="200A001B" w:tentative="1">
+      <w:start w:val="1"/>
+      <w:numFmt w:val="lowerRoman"/>
+      <w:lvlText w:val="%6."/>
+      <w:lvlJc w:val="right"/>
+      <w:pPr>
+        <w:ind w:left="4320" w:hanging="180"/>
+      </w:pPr>
+    </w:lvl>
+    <w:lvl w:ilvl="6" w:tplc="200A000F" w:tentative="1">
+      <w:start w:val="1"/>
+      <w:numFmt w:val="decimal"/>
+      <w:lvlText w:val="%7."/>
+      <w:lvlJc w:val="left"/>
+      <w:pPr>
+        <w:ind w:left="5040" w:hanging="360"/>
+      </w:pPr>
+    </w:lvl>
+    <w:lvl w:ilvl="7" w:tplc="200A0019" w:tentative="1">
+      <w:start w:val="1"/>
+      <w:numFmt w:val="lowerLetter"/>
+      <w:lvlText w:val="%8."/>
+      <w:lvlJc w:val="left"/>
+      <w:pPr>
+        <w:ind w:left="5760" w:hanging="360"/>
+      </w:pPr>
+    </w:lvl>
+    <w:lvl w:ilvl="8" w:tplc="200A001B" w:tentative="1">
+      <w:start w:val="1"/>
+      <w:numFmt w:val="lowerRoman"/>
+      <w:lvlText w:val="%9."/>
+      <w:lvlJc w:val="right"/>
+      <w:pPr>
+        <w:ind w:left="6480" w:hanging="180"/>
+      </w:pPr>
+    </w:lvl>
+  </w:abstractNum>
+  <w:abstractNum w:abstractNumId="28" w15:restartNumberingAfterBreak="0">
     <w:nsid w:val="4C1916A7"/>
     <w:multiLevelType w:val="hybridMultilevel"/>
     <w:tmpl w:val="466AC2D4"/>
@@ -27515,7 +27862,7 @@
       </w:pPr>
     </w:lvl>
   </w:abstractNum>
-  <w:abstractNum w:abstractNumId="28" w15:restartNumberingAfterBreak="0">
+  <w:abstractNum w:abstractNumId="29" w15:restartNumberingAfterBreak="0">
     <w:nsid w:val="4CF05F6E"/>
     <w:multiLevelType w:val="hybridMultilevel"/>
     <w:tmpl w:val="972C0CB2"/>
@@ -27601,7 +27948,7 @@
       </w:pPr>
     </w:lvl>
   </w:abstractNum>
-  <w:abstractNum w:abstractNumId="29" w15:restartNumberingAfterBreak="0">
+  <w:abstractNum w:abstractNumId="30" w15:restartNumberingAfterBreak="0">
     <w:nsid w:val="51957C00"/>
     <w:multiLevelType w:val="hybridMultilevel"/>
     <w:tmpl w:val="279E3DDC"/>
@@ -27714,7 +28061,7 @@
       </w:rPr>
     </w:lvl>
   </w:abstractNum>
-  <w:abstractNum w:abstractNumId="30" w15:restartNumberingAfterBreak="0">
+  <w:abstractNum w:abstractNumId="31" w15:restartNumberingAfterBreak="0">
     <w:nsid w:val="537868DC"/>
     <w:multiLevelType w:val="hybridMultilevel"/>
     <w:tmpl w:val="E8E66186"/>
@@ -27827,7 +28174,7 @@
       </w:rPr>
     </w:lvl>
   </w:abstractNum>
-  <w:abstractNum w:abstractNumId="31" w15:restartNumberingAfterBreak="0">
+  <w:abstractNum w:abstractNumId="32" w15:restartNumberingAfterBreak="0">
     <w:nsid w:val="542B49DC"/>
     <w:multiLevelType w:val="hybridMultilevel"/>
     <w:tmpl w:val="4CF81DBA"/>
@@ -27940,7 +28287,7 @@
       </w:rPr>
     </w:lvl>
   </w:abstractNum>
-  <w:abstractNum w:abstractNumId="32" w15:restartNumberingAfterBreak="0">
+  <w:abstractNum w:abstractNumId="33" w15:restartNumberingAfterBreak="0">
     <w:nsid w:val="545A483D"/>
     <w:multiLevelType w:val="hybridMultilevel"/>
     <w:tmpl w:val="162A8BCE"/>
@@ -28029,7 +28376,7 @@
       </w:pPr>
     </w:lvl>
   </w:abstractNum>
-  <w:abstractNum w:abstractNumId="33" w15:restartNumberingAfterBreak="0">
+  <w:abstractNum w:abstractNumId="34" w15:restartNumberingAfterBreak="0">
     <w:nsid w:val="58533BE1"/>
     <w:multiLevelType w:val="hybridMultilevel"/>
     <w:tmpl w:val="8F66B92E"/>
@@ -28118,7 +28465,7 @@
       </w:pPr>
     </w:lvl>
   </w:abstractNum>
-  <w:abstractNum w:abstractNumId="34" w15:restartNumberingAfterBreak="0">
+  <w:abstractNum w:abstractNumId="35" w15:restartNumberingAfterBreak="0">
     <w:nsid w:val="5A9A7DEE"/>
     <w:multiLevelType w:val="hybridMultilevel"/>
     <w:tmpl w:val="466AC2D4"/>
@@ -28207,7 +28554,7 @@
       </w:pPr>
     </w:lvl>
   </w:abstractNum>
-  <w:abstractNum w:abstractNumId="35" w15:restartNumberingAfterBreak="0">
+  <w:abstractNum w:abstractNumId="36" w15:restartNumberingAfterBreak="0">
     <w:nsid w:val="5D2512BA"/>
     <w:multiLevelType w:val="hybridMultilevel"/>
     <w:tmpl w:val="807A5D20"/>
@@ -28296,7 +28643,7 @@
       </w:pPr>
     </w:lvl>
   </w:abstractNum>
-  <w:abstractNum w:abstractNumId="36" w15:restartNumberingAfterBreak="0">
+  <w:abstractNum w:abstractNumId="37" w15:restartNumberingAfterBreak="0">
     <w:nsid w:val="5DEC7DE5"/>
     <w:multiLevelType w:val="hybridMultilevel"/>
     <w:tmpl w:val="A83A5D06"/>
@@ -28409,7 +28756,7 @@
       </w:rPr>
     </w:lvl>
   </w:abstractNum>
-  <w:abstractNum w:abstractNumId="37" w15:restartNumberingAfterBreak="0">
+  <w:abstractNum w:abstractNumId="38" w15:restartNumberingAfterBreak="0">
     <w:nsid w:val="5FCE34A2"/>
     <w:multiLevelType w:val="hybridMultilevel"/>
     <w:tmpl w:val="280A642C"/>
@@ -28522,7 +28869,7 @@
       </w:rPr>
     </w:lvl>
   </w:abstractNum>
-  <w:abstractNum w:abstractNumId="38" w15:restartNumberingAfterBreak="0">
+  <w:abstractNum w:abstractNumId="39" w15:restartNumberingAfterBreak="0">
     <w:nsid w:val="61570AF9"/>
     <w:multiLevelType w:val="hybridMultilevel"/>
     <w:tmpl w:val="219A85BE"/>
@@ -28635,7 +28982,7 @@
       </w:rPr>
     </w:lvl>
   </w:abstractNum>
-  <w:abstractNum w:abstractNumId="39" w15:restartNumberingAfterBreak="0">
+  <w:abstractNum w:abstractNumId="40" w15:restartNumberingAfterBreak="0">
     <w:nsid w:val="6D150790"/>
     <w:multiLevelType w:val="hybridMultilevel"/>
     <w:tmpl w:val="D7C4F32E"/>
@@ -28724,7 +29071,7 @@
       </w:pPr>
     </w:lvl>
   </w:abstractNum>
-  <w:abstractNum w:abstractNumId="40" w15:restartNumberingAfterBreak="0">
+  <w:abstractNum w:abstractNumId="41" w15:restartNumberingAfterBreak="0">
     <w:nsid w:val="703455F3"/>
     <w:multiLevelType w:val="hybridMultilevel"/>
     <w:tmpl w:val="807A5D20"/>
@@ -28813,7 +29160,7 @@
       </w:pPr>
     </w:lvl>
   </w:abstractNum>
-  <w:abstractNum w:abstractNumId="41" w15:restartNumberingAfterBreak="0">
+  <w:abstractNum w:abstractNumId="42" w15:restartNumberingAfterBreak="0">
     <w:nsid w:val="71D66916"/>
     <w:multiLevelType w:val="hybridMultilevel"/>
     <w:tmpl w:val="A10028B8"/>
@@ -28926,7 +29273,7 @@
       </w:rPr>
     </w:lvl>
   </w:abstractNum>
-  <w:abstractNum w:abstractNumId="42" w15:restartNumberingAfterBreak="0">
+  <w:abstractNum w:abstractNumId="43" w15:restartNumberingAfterBreak="0">
     <w:nsid w:val="72EB66DF"/>
     <w:multiLevelType w:val="hybridMultilevel"/>
     <w:tmpl w:val="807A5D20"/>
@@ -29015,7 +29362,7 @@
       </w:pPr>
     </w:lvl>
   </w:abstractNum>
-  <w:abstractNum w:abstractNumId="43" w15:restartNumberingAfterBreak="0">
+  <w:abstractNum w:abstractNumId="44" w15:restartNumberingAfterBreak="0">
     <w:nsid w:val="73E560E8"/>
     <w:multiLevelType w:val="hybridMultilevel"/>
     <w:tmpl w:val="82AEEBA0"/>
@@ -29128,7 +29475,7 @@
       </w:rPr>
     </w:lvl>
   </w:abstractNum>
-  <w:abstractNum w:abstractNumId="44" w15:restartNumberingAfterBreak="0">
+  <w:abstractNum w:abstractNumId="45" w15:restartNumberingAfterBreak="0">
     <w:nsid w:val="792D17C9"/>
     <w:multiLevelType w:val="hybridMultilevel"/>
     <w:tmpl w:val="466AC2D4"/>
@@ -29221,7 +29568,7 @@
     <w:abstractNumId w:val="1"/>
   </w:num>
   <w:num w:numId="2">
-    <w:abstractNumId w:val="30"/>
+    <w:abstractNumId w:val="31"/>
   </w:num>
   <w:num w:numId="3">
     <w:abstractNumId w:val="15"/>
@@ -29233,34 +29580,34 @@
     <w:abstractNumId w:val="13"/>
   </w:num>
   <w:num w:numId="6">
-    <w:abstractNumId w:val="29"/>
+    <w:abstractNumId w:val="30"/>
   </w:num>
   <w:num w:numId="7">
     <w:abstractNumId w:val="23"/>
   </w:num>
   <w:num w:numId="8">
-    <w:abstractNumId w:val="31"/>
+    <w:abstractNumId w:val="32"/>
   </w:num>
   <w:num w:numId="9">
-    <w:abstractNumId w:val="36"/>
+    <w:abstractNumId w:val="37"/>
   </w:num>
   <w:num w:numId="10">
     <w:abstractNumId w:val="21"/>
   </w:num>
   <w:num w:numId="11">
-    <w:abstractNumId w:val="43"/>
+    <w:abstractNumId w:val="44"/>
   </w:num>
   <w:num w:numId="12">
-    <w:abstractNumId w:val="38"/>
+    <w:abstractNumId w:val="39"/>
   </w:num>
   <w:num w:numId="13">
     <w:abstractNumId w:val="10"/>
   </w:num>
   <w:num w:numId="14">
-    <w:abstractNumId w:val="41"/>
+    <w:abstractNumId w:val="42"/>
   </w:num>
   <w:num w:numId="15">
-    <w:abstractNumId w:val="28"/>
+    <w:abstractNumId w:val="29"/>
   </w:num>
   <w:num w:numId="16">
     <w:abstractNumId w:val="11"/>
@@ -29269,7 +29616,7 @@
     <w:abstractNumId w:val="24"/>
   </w:num>
   <w:num w:numId="18">
-    <w:abstractNumId w:val="37"/>
+    <w:abstractNumId w:val="38"/>
   </w:num>
   <w:num w:numId="19">
     <w:abstractNumId w:val="0"/>
@@ -29278,10 +29625,10 @@
     <w:abstractNumId w:val="6"/>
   </w:num>
   <w:num w:numId="21">
-    <w:abstractNumId w:val="42"/>
+    <w:abstractNumId w:val="43"/>
   </w:num>
   <w:num w:numId="22">
-    <w:abstractNumId w:val="35"/>
+    <w:abstractNumId w:val="36"/>
   </w:num>
   <w:num w:numId="23">
     <w:abstractNumId w:val="12"/>
@@ -29293,16 +29640,16 @@
     <w:abstractNumId w:val="26"/>
   </w:num>
   <w:num w:numId="26">
-    <w:abstractNumId w:val="32"/>
+    <w:abstractNumId w:val="33"/>
   </w:num>
   <w:num w:numId="27">
     <w:abstractNumId w:val="19"/>
   </w:num>
   <w:num w:numId="28">
-    <w:abstractNumId w:val="40"/>
+    <w:abstractNumId w:val="41"/>
   </w:num>
   <w:num w:numId="29">
-    <w:abstractNumId w:val="33"/>
+    <w:abstractNumId w:val="34"/>
   </w:num>
   <w:num w:numId="30">
     <w:abstractNumId w:val="8"/>
@@ -29326,7 +29673,7 @@
     <w:abstractNumId w:val="18"/>
   </w:num>
   <w:num w:numId="37">
-    <w:abstractNumId w:val="39"/>
+    <w:abstractNumId w:val="40"/>
   </w:num>
   <w:num w:numId="38">
     <w:abstractNumId w:val="4"/>
@@ -29344,13 +29691,16 @@
     <w:abstractNumId w:val="7"/>
   </w:num>
   <w:num w:numId="43">
-    <w:abstractNumId w:val="27"/>
+    <w:abstractNumId w:val="28"/>
   </w:num>
   <w:num w:numId="44">
-    <w:abstractNumId w:val="34"/>
+    <w:abstractNumId w:val="35"/>
   </w:num>
   <w:num w:numId="45">
-    <w:abstractNumId w:val="44"/>
+    <w:abstractNumId w:val="45"/>
+  </w:num>
+  <w:num w:numId="46">
+    <w:abstractNumId w:val="27"/>
   </w:num>
   <w:numIdMacAtCleanup w:val="31"/>
 </w:numbering>
@@ -35482,7 +35832,7 @@
 </file>
 
 <file path=customXml/itemProps1.xml><?xml version="1.0" encoding="utf-8"?>
-<ds:datastoreItem xmlns:ds="http://schemas.openxmlformats.org/officeDocument/2006/customXml" ds:itemID="{C4703A28-C538-45C8-ABDE-1C44EADBA62D}">
+<ds:datastoreItem xmlns:ds="http://schemas.openxmlformats.org/officeDocument/2006/customXml" ds:itemID="{4A681D27-A7C3-4456-9049-D8EAC2CAFDCE}">
   <ds:schemaRefs>
     <ds:schemaRef ds:uri="http://schemas.openxmlformats.org/officeDocument/2006/bibliography"/>
   </ds:schemaRefs>

</xml_diff>

<commit_message>
Actualización de TEG + Gráficos
Culminación de la sección metodología de la investigación con todos los parámetros seguidos. Tabulación y categorización de resultados. Creación de gráficos para las afirmaciones planteadas en el cuestionario. Inclusión de tres referencias bibliográficas a pasar en el TEG.
</commit_message>
<xml_diff>
--- a/Boxsteps/TEG - Completo/Boxsteps - TEG.docx
+++ b/Boxsteps/TEG - Completo/Boxsteps - TEG.docx
@@ -3544,22 +3544,27 @@
         <w:pStyle w:val="Heading3"/>
       </w:pPr>
       <w:r>
-        <w:t>Tipo</w:t>
-      </w:r>
-      <w:r>
-        <w:t xml:space="preserve"> de investigación</w:t>
+        <w:t>Metodología de la investigación</w:t>
       </w:r>
     </w:p>
     <w:p>
+      <w:pPr>
+        <w:pStyle w:val="Heading4"/>
+      </w:pPr>
+      <w:r>
+        <w:t>Tipo</w:t>
+      </w:r>
+      <w:r>
+        <w:t xml:space="preserve"> de investigación</w:t>
+      </w:r>
+    </w:p>
+    <w:p>
       <w:r>
         <w:tab/>
         <w:t xml:space="preserve">En este capítulo, se describen los métodos, técnicas y procedimientos que fueron empleados para concebir los objetivos propuestos en el estudio, </w:t>
       </w:r>
       <w:r>
-        <w:t xml:space="preserve">los cuales responden ante el desarrollo de una solución dirigida </w:t>
-      </w:r>
-      <w:r>
-        <w:t xml:space="preserve">al sector </w:t>
+        <w:t xml:space="preserve">los cuales responden ante el desarrollo de una solución dirigida al sector </w:t>
       </w:r>
       <w:r>
         <w:t>venezolano</w:t>
@@ -3583,19 +3588,13 @@
         <w:t xml:space="preserve"> </w:t>
       </w:r>
       <w:r>
-        <w:t xml:space="preserve">educativo, </w:t>
-      </w:r>
-      <w:r>
-        <w:t>al igual que los</w:t>
+        <w:t>educativo, al igual que los</w:t>
       </w:r>
       <w:r>
         <w:t xml:space="preserve"> eventos inherente</w:t>
       </w:r>
       <w:r>
-        <w:t>s a la jornada escolar</w:t>
-      </w:r>
-      <w:r>
-        <w:t>.</w:t>
+        <w:t>s a la jornada escolar.</w:t>
       </w:r>
     </w:p>
     <w:p>
@@ -3628,7 +3627,7 @@
     </w:p>
     <w:p>
       <w:pPr>
-        <w:pStyle w:val="Heading3"/>
+        <w:pStyle w:val="Heading4"/>
       </w:pPr>
       <w:r>
         <w:lastRenderedPageBreak/>
@@ -3702,7 +3701,7 @@
     </w:p>
     <w:p>
       <w:pPr>
-        <w:pStyle w:val="Heading3"/>
+        <w:pStyle w:val="Heading4"/>
       </w:pPr>
       <w:r>
         <w:t>Población y muestra</w:t>
@@ -3775,7 +3774,13 @@
         <w:t>Cálculo del tamaño de la muestra: al ser la población finita y accesible, se consideró pertinente</w:t>
       </w:r>
       <w:r>
-        <w:t xml:space="preserve"> para esta investigación emplear en su totalidad, la población previamente definida. Al considerar para la muestra de la investigación la población total, no fue necesaria la aplicación de la técnica de muestreo, por ende, al estudiar todos los miembros </w:t>
+        <w:t xml:space="preserve"> para esta invest</w:t>
+      </w:r>
+      <w:r>
+        <w:t>igación emplear en su totalidad</w:t>
+      </w:r>
+      <w:r>
+        <w:t xml:space="preserve"> la población previamente definida. Al considerar para la muestra de la investigación la población total, no fue necesaria la aplicación de la técnica de muestreo, por ende, al estudiar todos los miembros </w:t>
       </w:r>
       <w:r>
         <w:lastRenderedPageBreak/>
@@ -3788,22 +3793,359 @@
     <w:p/>
     <w:p>
       <w:pPr>
-        <w:pStyle w:val="Heading3"/>
+        <w:pStyle w:val="Heading4"/>
       </w:pPr>
       <w:r>
         <w:t>Técnicas e instrumentos de recolección de datos</w:t>
+      </w:r>
+    </w:p>
+    <w:p>
+      <w:pPr>
+        <w:ind w:firstLine="708"/>
+      </w:pPr>
+      <w:r>
+        <w:t>La técnica es definida por Arias (2006) como “el procedimiento o forma particular de obtener datos o información.” (p.67), mientras que el instrumento es “cualquier recurso, dispositivo o formato (en papel o digital), que se utiliza para obtener, registrar o almacenar información.” (p.69)</w:t>
+      </w:r>
+    </w:p>
+    <w:p>
+      <w:pPr>
+        <w:ind w:firstLine="708"/>
+      </w:pPr>
+      <w:r>
+        <w:t>E</w:t>
+      </w:r>
+      <w:r>
+        <w:t xml:space="preserve">n aras de realizar un correcto levantamiento de información pertinente al conocimiento </w:t>
+      </w:r>
+      <w:r>
+        <w:t>sobre la conformidad de la</w:t>
+      </w:r>
+      <w:r>
+        <w:t xml:space="preserve"> solución propuesta, </w:t>
+      </w:r>
+      <w:r>
+        <w:t xml:space="preserve">se </w:t>
+      </w:r>
+      <w:r>
+        <w:t xml:space="preserve">emplea </w:t>
+      </w:r>
+      <w:r>
+        <w:t>como técnica</w:t>
+      </w:r>
+      <w:r>
+        <w:t xml:space="preserve"> para la presente investigación la encuesta escrita a través del uso del cuestionario</w:t>
+      </w:r>
+      <w:r>
+        <w:t xml:space="preserve"> como instrumento de recolección de datos</w:t>
+      </w:r>
+      <w:r>
+        <w:t xml:space="preserve">. </w:t>
+      </w:r>
+      <w:r>
+        <w:t>Según Arias (2006), la encuesta se define como “una técnica que pretende obtener información que suministra un grupo o muestra de sujetos acerca de sí mismos, o en relación con un tema en particular.” (p.72) y emplea como instrumento de recolección de datos</w:t>
+      </w:r>
+      <w:r>
+        <w:t>,</w:t>
+      </w:r>
+      <w:r>
+        <w:t xml:space="preserve"> el cuestionario (al ser </w:t>
+      </w:r>
+      <w:r>
+        <w:t xml:space="preserve">una encuesta </w:t>
+      </w:r>
+      <w:r>
+        <w:t xml:space="preserve">escrita), </w:t>
+      </w:r>
+      <w:r>
+        <w:t>el</w:t>
+      </w:r>
+      <w:r>
+        <w:t xml:space="preserve"> cual es definida de igual forma por Arias (2006) como “la modalidad de encuesta que se realiza de forma escrita mediante un instrumento o formato en papel contentivo de una serie de preguntas.” (p.74)</w:t>
+      </w:r>
+    </w:p>
+    <w:p>
+      <w:pPr>
+        <w:ind w:firstLine="708"/>
+      </w:pPr>
+      <w:r>
+        <w:t xml:space="preserve">En vista de satisfacer un correcto levantamiento de información referente a la solución propuesta, </w:t>
+      </w:r>
+      <w:r>
+        <w:t xml:space="preserve">el cuestionario de tipo mixto </w:t>
+      </w:r>
+      <w:r>
+        <w:t>destaca</w:t>
+      </w:r>
+      <w:r>
+        <w:t xml:space="preserve"> </w:t>
+      </w:r>
+      <w:r>
+        <w:t>como</w:t>
+      </w:r>
+      <w:r>
+        <w:t xml:space="preserve"> la mejor opci</w:t>
+      </w:r>
+      <w:r>
+        <w:t>ón al poder combinar preguntas abiertas, cerradas y mixtas.</w:t>
+      </w:r>
+      <w:r>
+        <w:t xml:space="preserve"> A fin de responder al grado </w:t>
+      </w:r>
+      <w:r>
+        <w:t>de conformidad de dicha solución, la escala de Likert resulta de gran ayuda al permitir matizar la opinión de una muestra particular a través de su nivel de acuerdo o desacuerdo ante una afirmación específica.</w:t>
+      </w:r>
+    </w:p>
+    <w:p>
+      <w:pPr>
+        <w:ind w:firstLine="708"/>
+      </w:pPr>
+      <w:r>
+        <w:t>En consonancia con las premisas expuestas</w:t>
+      </w:r>
+      <w:r>
+        <w:t>, se empleó</w:t>
+      </w:r>
+      <w:r>
+        <w:t xml:space="preserve"> para el levantamiento de información referente a Boxsteps, </w:t>
+      </w:r>
+      <w:r>
+        <w:t>un cuestionario conformado por tres etapas enunciadas a continuación:</w:t>
+      </w:r>
+    </w:p>
+    <w:p>
+      <w:pPr>
+        <w:pStyle w:val="ListParagraph"/>
+        <w:numPr>
+          <w:ilvl w:val="0"/>
+          <w:numId w:val="48"/>
+        </w:numPr>
+      </w:pPr>
+      <w:r>
+        <w:lastRenderedPageBreak/>
+        <w:t xml:space="preserve">Conocimiento general: etapa en la que se solicita la fecha de nacimiento, el género y el nivel de especialización en Educación obtenido por el </w:t>
+      </w:r>
+      <w:r>
+        <w:t>docente</w:t>
+      </w:r>
+      <w:r>
+        <w:t>.</w:t>
+      </w:r>
+    </w:p>
+    <w:p>
+      <w:pPr>
+        <w:pStyle w:val="ListParagraph"/>
+        <w:numPr>
+          <w:ilvl w:val="0"/>
+          <w:numId w:val="48"/>
+        </w:numPr>
+      </w:pPr>
+      <w:r>
+        <w:t>Planificación: a su vez, esta etapa se divide en dos partes, una de conocimiento general</w:t>
+      </w:r>
+      <w:r>
+        <w:t xml:space="preserve"> sobre el proceso de planificación llevado actualmente por el docente,</w:t>
+      </w:r>
+      <w:r>
+        <w:t xml:space="preserve"> y otra de conocimiento </w:t>
+      </w:r>
+      <w:r>
+        <w:t>práctico</w:t>
+      </w:r>
+      <w:r>
+        <w:t xml:space="preserve"> </w:t>
+      </w:r>
+      <w:r>
+        <w:t>encargada de evaluar la experiencia del docente a través del proceso de planificación por medio de Boxsteps</w:t>
+      </w:r>
+      <w:r>
+        <w:t xml:space="preserve">. Se constituye por doce (12) </w:t>
+      </w:r>
+      <w:r>
+        <w:t xml:space="preserve">aseveraciones, cada una de ellas posee cinco opciones, empleando una escala tipo Likert </w:t>
+      </w:r>
+      <w:r>
+        <w:t>(específicamente de frecuencia)</w:t>
+      </w:r>
+      <w:r>
+        <w:t xml:space="preserve"> con un rango del uno (1) al cinco (5) de la siguiente forma: (5) siempre, (4) frecuentemente, (3) ocasionalmente, (2) raramente y (1) nunca</w:t>
+      </w:r>
+      <w:r>
+        <w:t>;</w:t>
+      </w:r>
+      <w:r>
+        <w:t xml:space="preserve"> aunado a una</w:t>
+      </w:r>
+      <w:r>
+        <w:t xml:space="preserve"> (1)</w:t>
+      </w:r>
+      <w:r>
+        <w:t xml:space="preserve"> pregunta abierta para conocer la opinión general del docente sobre la solución</w:t>
+      </w:r>
+      <w:r>
+        <w:t xml:space="preserve"> en dicho ámbito</w:t>
+      </w:r>
+      <w:r>
+        <w:t>.</w:t>
+      </w:r>
+    </w:p>
+    <w:p>
+      <w:pPr>
+        <w:pStyle w:val="ListParagraph"/>
+        <w:numPr>
+          <w:ilvl w:val="0"/>
+          <w:numId w:val="48"/>
+        </w:numPr>
+      </w:pPr>
+      <w:r>
+        <w:t xml:space="preserve">Control y supervisión: </w:t>
+      </w:r>
+      <w:r>
+        <w:t>a su vez, esta etapa</w:t>
+      </w:r>
+      <w:r>
+        <w:t xml:space="preserve"> también</w:t>
+      </w:r>
+      <w:r>
+        <w:t xml:space="preserve"> se divide en dos partes, una de conocimiento general sobre el proceso de </w:t>
+      </w:r>
+      <w:r>
+        <w:t>control y supervisión</w:t>
+      </w:r>
+      <w:r>
+        <w:t xml:space="preserve"> llevado actualmente por el docente, y otra de conocimiento práctico encargada de evaluar la experiencia del docente a través del proceso de </w:t>
+      </w:r>
+      <w:r>
+        <w:t>control y supervisión</w:t>
+      </w:r>
+      <w:r>
+        <w:t xml:space="preserve"> por medio de Boxsteps. </w:t>
+      </w:r>
+      <w:r>
+        <w:t xml:space="preserve">Se constituye por </w:t>
+      </w:r>
+      <w:r>
+        <w:t>veintiún</w:t>
+      </w:r>
+      <w:r>
+        <w:t xml:space="preserve"> </w:t>
+      </w:r>
+      <w:r>
+        <w:t>(21</w:t>
+      </w:r>
+      <w:r>
+        <w:t xml:space="preserve">) aseveraciones, cada una de ellas posee cinco opciones, empleando una escala tipo Likert </w:t>
+      </w:r>
+      <w:r>
+        <w:t>(específicamente de frecuencia)</w:t>
+      </w:r>
+      <w:r>
+        <w:t xml:space="preserve"> con un rango del uno (1) al cinco (5) de la siguiente forma: (5) siempre, (4) frecuentemente, (3) ocasionalmente, (2) raramente y (1) nunca; aunado a una (1) pregunta abierta para conocer la opinión general del docente sobre la solución en dicho ámbito.</w:t>
+      </w:r>
+    </w:p>
+    <w:p>
+      <w:pPr>
+        <w:spacing w:line="259" w:lineRule="auto"/>
+        <w:jc w:val="left"/>
+      </w:pPr>
+      <w:r>
+        <w:br w:type="page"/>
+      </w:r>
+    </w:p>
+    <w:p>
+      <w:pPr>
+        <w:pStyle w:val="Heading4"/>
+      </w:pPr>
+      <w:r>
+        <w:lastRenderedPageBreak/>
+        <w:t>Técnicas de análisis</w:t>
+      </w:r>
+    </w:p>
+    <w:p>
+      <w:pPr>
+        <w:ind w:firstLine="708"/>
+      </w:pPr>
+      <w:r>
+        <w:t xml:space="preserve">Con base en los datos obtenidos del instrumento aplicado, se procedió a realizar una categorización de las afirmaciones planteadas a modo de simplificar y comprender de mejor forma la situación actual afrontada por los docentes y el cambio </w:t>
+      </w:r>
+      <w:r>
+        <w:t>que Boxsteps representa</w:t>
+      </w:r>
+      <w:r>
+        <w:t xml:space="preserve"> dentro de </w:t>
+      </w:r>
+      <w:r>
+        <w:t>los procesos de planificación, control y supervisión educativa</w:t>
+      </w:r>
+      <w:r>
+        <w:t>.</w:t>
+      </w:r>
+    </w:p>
+    <w:p>
+      <w:pPr>
+        <w:ind w:firstLine="708"/>
+      </w:pPr>
+      <w:r>
+        <w:t>Se definen cinco grandes categorías para englobar las áreas de interés y de necesidad por los docentes, las cuales fueron corroboradas previamente a través del instrumento diagnóstico, siendo estás</w:t>
+      </w:r>
+      <w:r>
+        <w:t>: el control, la funcionalidad, la usabilidad, el tiempo y el conocimiento general</w:t>
+      </w:r>
+      <w:r>
+        <w:t>.</w:t>
+      </w:r>
+    </w:p>
+    <w:p>
+      <w:pPr>
+        <w:ind w:firstLine="708"/>
+      </w:pPr>
+      <w:r>
+        <w:t>Finalizada</w:t>
+      </w:r>
+      <w:r>
+        <w:t xml:space="preserve"> la estructura general</w:t>
+      </w:r>
+      <w:r>
+        <w:t xml:space="preserve"> de categorías</w:t>
+      </w:r>
+      <w:r>
+        <w:t xml:space="preserve">, se </w:t>
+      </w:r>
+      <w:r>
+        <w:t>procede</w:t>
+      </w:r>
+      <w:r>
+        <w:t xml:space="preserve"> a la aplicación de métodos de estadística descriptiva para</w:t>
+      </w:r>
+      <w:r>
+        <w:t xml:space="preserve"> poder tabular y organizar los datos obtenidos en </w:t>
+      </w:r>
+      <w:r>
+        <w:t>cuadros y gráficos que, a su vez, permiten el correcto análisis e interpretación de los patrones</w:t>
+      </w:r>
+      <w:r>
+        <w:t xml:space="preserve"> </w:t>
+      </w:r>
+      <w:r>
+        <w:t>evidenciados, ofreciendo así</w:t>
       </w:r>
       <w:bookmarkStart w:id="0" w:name="_GoBack"/>
       <w:bookmarkEnd w:id="0"/>
+      <w:r>
+        <w:t xml:space="preserve"> el mayor grado de exactitud posible ante la experiencia actual y la obtenida a través del uso de la solución.</w:t>
+      </w:r>
+    </w:p>
+    <w:p/>
+    <w:p>
+      <w:pPr>
+        <w:pStyle w:val="Heading3"/>
+      </w:pPr>
+      <w:r>
+        <w:t>Metodología de software</w:t>
+      </w:r>
     </w:p>
     <w:p>
       <w:pPr>
-        <w:ind w:firstLine="708"/>
-      </w:pPr>
-    </w:p>
-    <w:p>
-      <w:pPr>
-        <w:pStyle w:val="Heading3"/>
+        <w:pStyle w:val="Heading4"/>
       </w:pPr>
       <w:r>
         <w:t>Modelo m</w:t>
@@ -3864,6 +4206,7 @@
         </w:rPr>
       </w:pPr>
       <w:r>
+        <w:lastRenderedPageBreak/>
         <w:t>Este es el más básico de todos los modelos y ha servido como bloque de construcción para los demás paradigmas de ciclo de vida. Está basado en el ciclo convencional de una ingeniería y su visión es muy simple: el desarrollo de software se debe realizar siguiendo una secuencia de fases. Cada etapa tiene un conjunto de metas bien definidas y las actividades dentro de cada una contribuyen a la satisfacción de metas de esa fase o quizás a una subsecuencia de metas de la misma.</w:t>
       </w:r>
       <w:r>
@@ -3887,11 +4230,7 @@
         <w:t xml:space="preserve">en </w:t>
       </w:r>
       <w:r>
-        <w:t xml:space="preserve">cascada permite hacer un seguimiento de todas las fases del proyecto y del cumplimiento de todos los objetivos </w:t>
-      </w:r>
-      <w:r>
-        <w:lastRenderedPageBreak/>
-        <w:t>acordados en cada etapa, pudiendo comprobarse de esta forma el alcance esperado en base a las necesidades previstas.</w:t>
+        <w:t>cascada permite hacer un seguimiento de todas las fases del proyecto y del cumplimiento de todos los objetivos acordados en cada etapa, pudiendo comprobarse de esta forma el alcance esperado en base a las necesidades previstas.</w:t>
       </w:r>
     </w:p>
     <w:p>
@@ -3974,9 +4313,10 @@
     <w:p/>
     <w:p>
       <w:pPr>
-        <w:pStyle w:val="Heading3"/>
-      </w:pPr>
-      <w:r>
+        <w:pStyle w:val="Heading4"/>
+      </w:pPr>
+      <w:r>
+        <w:lastRenderedPageBreak/>
         <w:t xml:space="preserve">Etapas involucradas en </w:t>
       </w:r>
       <w:r>
@@ -3988,7 +4328,7 @@
     </w:p>
     <w:p>
       <w:pPr>
-        <w:pStyle w:val="Heading4"/>
+        <w:pStyle w:val="Heading5"/>
       </w:pPr>
       <w:r>
         <w:t>Etapa de análisis</w:t>
@@ -4013,7 +4353,7 @@
     </w:p>
     <w:p>
       <w:pPr>
-        <w:pStyle w:val="Heading4"/>
+        <w:pStyle w:val="Heading5"/>
       </w:pPr>
       <w:r>
         <w:t>Etapa de diseño</w:t>
@@ -4029,10 +4369,9 @@
     </w:p>
     <w:p>
       <w:pPr>
-        <w:pStyle w:val="Heading4"/>
-      </w:pPr>
-      <w:r>
-        <w:lastRenderedPageBreak/>
+        <w:pStyle w:val="Heading5"/>
+      </w:pPr>
+      <w:r>
         <w:t>Etapa de codificación</w:t>
       </w:r>
     </w:p>
@@ -4055,7 +4394,7 @@
     </w:p>
     <w:p>
       <w:pPr>
-        <w:pStyle w:val="Heading4"/>
+        <w:pStyle w:val="Heading5"/>
       </w:pPr>
       <w:r>
         <w:t>Etapa de prueba</w:t>
@@ -4086,7 +4425,7 @@
     </w:p>
     <w:p>
       <w:pPr>
-        <w:pStyle w:val="Heading4"/>
+        <w:pStyle w:val="Heading5"/>
       </w:pPr>
       <w:r>
         <w:t>Etapa de mantenimiento</w:t>
@@ -4103,9 +4442,10 @@
     </w:p>
     <w:p>
       <w:pPr>
-        <w:pStyle w:val="Heading4"/>
-      </w:pPr>
-      <w:r>
+        <w:pStyle w:val="Heading5"/>
+      </w:pPr>
+      <w:r>
+        <w:lastRenderedPageBreak/>
         <w:t>Ciclo de vida del modelo cascada</w:t>
       </w:r>
     </w:p>
@@ -4213,7 +4553,7 @@
     <w:p/>
     <w:p>
       <w:pPr>
-        <w:pStyle w:val="Heading3"/>
+        <w:pStyle w:val="Heading4"/>
       </w:pPr>
       <w:r>
         <w:t>Justificación del modelo metodológico</w:t>
@@ -4233,11 +4573,7 @@
         <w:t xml:space="preserve">en </w:t>
       </w:r>
       <w:r>
-        <w:t xml:space="preserve">cascada fue escogido principalmente por presentar un proceso de desarrollo de software organizado, el cual diferencia muy bien cada una de sus etapas. En otra instancia, cabe destacar su sencillez </w:t>
-      </w:r>
-      <w:r>
-        <w:lastRenderedPageBreak/>
-        <w:t>como modelo metodológico, y principalmente, su cabida como opción ante muchas otras puesto que las necesidades ya son conocidas gracias a la evaluación diagnóstico realizada, por consiguiente, los requerimientos se encuentran firmemente definidos, haciendo posible el uso de esta metodología al darse una condición particular, es decir, el conocimiento pleno de los requerimientos para la solución.</w:t>
+        <w:t>cascada fue escogido principalmente por presentar un proceso de desarrollo de software organizado, el cual diferencia muy bien cada una de sus etapas. En otra instancia, cabe destacar su sencillez como modelo metodológico, y principalmente, su cabida como opción ante muchas otras puesto que las necesidades ya son conocidas gracias a la evaluación diagnóstico realizada, por consiguiente, los requerimientos se encuentran firmemente definidos, haciendo posible el uso de esta metodología al darse una condición particular, es decir, el conocimiento pleno de los requerimientos para la solución.</w:t>
       </w:r>
     </w:p>
     <w:p>
@@ -4259,8 +4595,8 @@
         <w:tblLook w:val="04A0" w:firstRow="1" w:lastRow="0" w:firstColumn="1" w:lastColumn="0" w:noHBand="0" w:noVBand="1"/>
       </w:tblPr>
       <w:tblGrid>
-        <w:gridCol w:w="4130"/>
-        <w:gridCol w:w="4131"/>
+        <w:gridCol w:w="2263"/>
+        <w:gridCol w:w="5998"/>
       </w:tblGrid>
       <w:tr>
         <w:trPr>
@@ -4269,7 +4605,7 @@
         <w:tc>
           <w:tcPr>
             <w:cnfStyle w:val="001000000000" w:firstRow="0" w:lastRow="0" w:firstColumn="1" w:lastColumn="0" w:oddVBand="0" w:evenVBand="0" w:oddHBand="0" w:evenHBand="0" w:firstRowFirstColumn="0" w:firstRowLastColumn="0" w:lastRowFirstColumn="0" w:lastRowLastColumn="0"/>
-            <w:tcW w:w="4130" w:type="dxa"/>
+            <w:tcW w:w="2263" w:type="dxa"/>
             <w:tcMar>
               <w:top w:w="85" w:type="dxa"/>
               <w:left w:w="85" w:type="dxa"/>
@@ -4280,8 +4616,7 @@
           </w:tcPr>
           <w:p>
             <w:pPr>
-              <w:spacing w:line="240" w:lineRule="auto"/>
-              <w:jc w:val="center"/>
+              <w:pStyle w:val="Table"/>
             </w:pPr>
             <w:r>
               <w:t>ETAPA</w:t>
@@ -4290,7 +4625,7 @@
         </w:tc>
         <w:tc>
           <w:tcPr>
-            <w:tcW w:w="4131" w:type="dxa"/>
+            <w:tcW w:w="5998" w:type="dxa"/>
             <w:tcMar>
               <w:top w:w="85" w:type="dxa"/>
               <w:left w:w="85" w:type="dxa"/>
@@ -4300,8 +4635,7 @@
           </w:tcPr>
           <w:p>
             <w:pPr>
-              <w:spacing w:line="240" w:lineRule="auto"/>
-              <w:jc w:val="center"/>
+              <w:pStyle w:val="Table"/>
               <w:cnfStyle w:val="100000000000" w:firstRow="1" w:lastRow="0" w:firstColumn="0" w:lastColumn="0" w:oddVBand="0" w:evenVBand="0" w:oddHBand="0" w:evenHBand="0" w:firstRowFirstColumn="0" w:firstRowLastColumn="0" w:lastRowFirstColumn="0" w:lastRowLastColumn="0"/>
             </w:pPr>
             <w:r>
@@ -4317,7 +4651,7 @@
         <w:tc>
           <w:tcPr>
             <w:cnfStyle w:val="001000000000" w:firstRow="0" w:lastRow="0" w:firstColumn="1" w:lastColumn="0" w:oddVBand="0" w:evenVBand="0" w:oddHBand="0" w:evenHBand="0" w:firstRowFirstColumn="0" w:firstRowLastColumn="0" w:lastRowFirstColumn="0" w:lastRowLastColumn="0"/>
-            <w:tcW w:w="4130" w:type="dxa"/>
+            <w:tcW w:w="2263" w:type="dxa"/>
             <w:tcMar>
               <w:top w:w="85" w:type="dxa"/>
               <w:left w:w="85" w:type="dxa"/>
@@ -4328,8 +4662,7 @@
           </w:tcPr>
           <w:p>
             <w:pPr>
-              <w:spacing w:line="240" w:lineRule="auto"/>
-              <w:jc w:val="center"/>
+              <w:pStyle w:val="Table"/>
             </w:pPr>
             <w:r>
               <w:t>Análisis</w:t>
@@ -4338,7 +4671,7 @@
         </w:tc>
         <w:tc>
           <w:tcPr>
-            <w:tcW w:w="4131" w:type="dxa"/>
+            <w:tcW w:w="5998" w:type="dxa"/>
             <w:tcMar>
               <w:top w:w="85" w:type="dxa"/>
               <w:left w:w="85" w:type="dxa"/>
@@ -4348,14 +4681,12 @@
           </w:tcPr>
           <w:p>
             <w:pPr>
-              <w:pStyle w:val="ListParagraph"/>
+              <w:pStyle w:val="Table"/>
               <w:numPr>
                 <w:ilvl w:val="0"/>
-                <w:numId w:val="10"/>
+                <w:numId w:val="47"/>
               </w:numPr>
-              <w:spacing w:line="240" w:lineRule="auto"/>
-              <w:ind w:left="458"/>
-              <w:jc w:val="left"/>
+              <w:ind w:left="340" w:hanging="284"/>
               <w:cnfStyle w:val="000000100000" w:firstRow="0" w:lastRow="0" w:firstColumn="0" w:lastColumn="0" w:oddVBand="0" w:evenVBand="0" w:oddHBand="1" w:evenHBand="0" w:firstRowFirstColumn="0" w:firstRowLastColumn="0" w:lastRowFirstColumn="0" w:lastRowLastColumn="0"/>
             </w:pPr>
             <w:r>
@@ -4367,14 +4698,12 @@
           </w:p>
           <w:p>
             <w:pPr>
-              <w:pStyle w:val="ListParagraph"/>
+              <w:pStyle w:val="Table"/>
               <w:numPr>
                 <w:ilvl w:val="0"/>
-                <w:numId w:val="10"/>
+                <w:numId w:val="47"/>
               </w:numPr>
-              <w:spacing w:line="240" w:lineRule="auto"/>
-              <w:ind w:left="458"/>
-              <w:jc w:val="left"/>
+              <w:ind w:left="340" w:hanging="284"/>
               <w:cnfStyle w:val="000000100000" w:firstRow="0" w:lastRow="0" w:firstColumn="0" w:lastColumn="0" w:oddVBand="0" w:evenVBand="0" w:oddHBand="1" w:evenHBand="0" w:firstRowFirstColumn="0" w:firstRowLastColumn="0" w:lastRowFirstColumn="0" w:lastRowLastColumn="0"/>
             </w:pPr>
             <w:r>
@@ -4386,14 +4715,12 @@
           </w:p>
           <w:p>
             <w:pPr>
-              <w:pStyle w:val="ListParagraph"/>
+              <w:pStyle w:val="Table"/>
               <w:numPr>
                 <w:ilvl w:val="0"/>
-                <w:numId w:val="10"/>
+                <w:numId w:val="47"/>
               </w:numPr>
-              <w:spacing w:line="240" w:lineRule="auto"/>
-              <w:ind w:left="458"/>
-              <w:jc w:val="left"/>
+              <w:ind w:left="340" w:hanging="284"/>
               <w:cnfStyle w:val="000000100000" w:firstRow="0" w:lastRow="0" w:firstColumn="0" w:lastColumn="0" w:oddVBand="0" w:evenVBand="0" w:oddHBand="1" w:evenHBand="0" w:firstRowFirstColumn="0" w:firstRowLastColumn="0" w:lastRowFirstColumn="0" w:lastRowLastColumn="0"/>
             </w:pPr>
             <w:r>
@@ -4409,7 +4736,7 @@
         <w:tc>
           <w:tcPr>
             <w:cnfStyle w:val="001000000000" w:firstRow="0" w:lastRow="0" w:firstColumn="1" w:lastColumn="0" w:oddVBand="0" w:evenVBand="0" w:oddHBand="0" w:evenHBand="0" w:firstRowFirstColumn="0" w:firstRowLastColumn="0" w:lastRowFirstColumn="0" w:lastRowLastColumn="0"/>
-            <w:tcW w:w="4130" w:type="dxa"/>
+            <w:tcW w:w="2263" w:type="dxa"/>
             <w:tcMar>
               <w:top w:w="85" w:type="dxa"/>
               <w:left w:w="85" w:type="dxa"/>
@@ -4420,8 +4747,7 @@
           </w:tcPr>
           <w:p>
             <w:pPr>
-              <w:spacing w:line="240" w:lineRule="auto"/>
-              <w:jc w:val="center"/>
+              <w:pStyle w:val="Table"/>
             </w:pPr>
             <w:r>
               <w:t>Diseño</w:t>
@@ -4430,7 +4756,7 @@
         </w:tc>
         <w:tc>
           <w:tcPr>
-            <w:tcW w:w="4131" w:type="dxa"/>
+            <w:tcW w:w="5998" w:type="dxa"/>
             <w:tcMar>
               <w:top w:w="85" w:type="dxa"/>
               <w:left w:w="85" w:type="dxa"/>
@@ -4440,14 +4766,12 @@
           </w:tcPr>
           <w:p>
             <w:pPr>
-              <w:pStyle w:val="ListParagraph"/>
+              <w:pStyle w:val="Table"/>
               <w:numPr>
                 <w:ilvl w:val="0"/>
-                <w:numId w:val="10"/>
+                <w:numId w:val="47"/>
               </w:numPr>
-              <w:spacing w:line="240" w:lineRule="auto"/>
-              <w:ind w:left="458"/>
-              <w:jc w:val="left"/>
+              <w:ind w:left="340" w:hanging="284"/>
               <w:cnfStyle w:val="000000000000" w:firstRow="0" w:lastRow="0" w:firstColumn="0" w:lastColumn="0" w:oddVBand="0" w:evenVBand="0" w:oddHBand="0" w:evenHBand="0" w:firstRowFirstColumn="0" w:firstRowLastColumn="0" w:lastRowFirstColumn="0" w:lastRowLastColumn="0"/>
             </w:pPr>
             <w:r>
@@ -4459,17 +4783,16 @@
           </w:p>
           <w:p>
             <w:pPr>
-              <w:pStyle w:val="ListParagraph"/>
+              <w:pStyle w:val="Table"/>
               <w:numPr>
                 <w:ilvl w:val="0"/>
-                <w:numId w:val="10"/>
+                <w:numId w:val="47"/>
               </w:numPr>
-              <w:spacing w:line="240" w:lineRule="auto"/>
-              <w:ind w:left="458"/>
-              <w:jc w:val="left"/>
+              <w:ind w:left="340" w:hanging="284"/>
               <w:cnfStyle w:val="000000000000" w:firstRow="0" w:lastRow="0" w:firstColumn="0" w:lastColumn="0" w:oddVBand="0" w:evenVBand="0" w:oddHBand="0" w:evenHBand="0" w:firstRowFirstColumn="0" w:firstRowLastColumn="0" w:lastRowFirstColumn="0" w:lastRowLastColumn="0"/>
             </w:pPr>
             <w:r>
+              <w:lastRenderedPageBreak/>
               <w:t>Desarrollo del documento de arquitectura</w:t>
             </w:r>
             <w:r>
@@ -4478,14 +4801,12 @@
           </w:p>
           <w:p>
             <w:pPr>
-              <w:pStyle w:val="ListParagraph"/>
+              <w:pStyle w:val="Table"/>
               <w:numPr>
                 <w:ilvl w:val="0"/>
-                <w:numId w:val="10"/>
+                <w:numId w:val="47"/>
               </w:numPr>
-              <w:spacing w:line="240" w:lineRule="auto"/>
-              <w:ind w:left="458"/>
-              <w:jc w:val="left"/>
+              <w:ind w:left="340" w:hanging="284"/>
               <w:cnfStyle w:val="000000000000" w:firstRow="0" w:lastRow="0" w:firstColumn="0" w:lastColumn="0" w:oddVBand="0" w:evenVBand="0" w:oddHBand="0" w:evenHBand="0" w:firstRowFirstColumn="0" w:firstRowLastColumn="0" w:lastRowFirstColumn="0" w:lastRowLastColumn="0"/>
             </w:pPr>
             <w:r>
@@ -4500,14 +4821,12 @@
           </w:p>
           <w:p>
             <w:pPr>
-              <w:pStyle w:val="ListParagraph"/>
+              <w:pStyle w:val="Table"/>
               <w:numPr>
                 <w:ilvl w:val="0"/>
-                <w:numId w:val="10"/>
+                <w:numId w:val="47"/>
               </w:numPr>
-              <w:spacing w:line="240" w:lineRule="auto"/>
-              <w:ind w:left="458"/>
-              <w:jc w:val="left"/>
+              <w:ind w:left="340" w:hanging="284"/>
               <w:cnfStyle w:val="000000000000" w:firstRow="0" w:lastRow="0" w:firstColumn="0" w:lastColumn="0" w:oddVBand="0" w:evenVBand="0" w:oddHBand="0" w:evenHBand="0" w:firstRowFirstColumn="0" w:firstRowLastColumn="0" w:lastRowFirstColumn="0" w:lastRowLastColumn="0"/>
             </w:pPr>
             <w:r>
@@ -4523,7 +4842,7 @@
         <w:tc>
           <w:tcPr>
             <w:cnfStyle w:val="001000000000" w:firstRow="0" w:lastRow="0" w:firstColumn="1" w:lastColumn="0" w:oddVBand="0" w:evenVBand="0" w:oddHBand="0" w:evenHBand="0" w:firstRowFirstColumn="0" w:firstRowLastColumn="0" w:lastRowFirstColumn="0" w:lastRowLastColumn="0"/>
-            <w:tcW w:w="4130" w:type="dxa"/>
+            <w:tcW w:w="2263" w:type="dxa"/>
             <w:tcMar>
               <w:top w:w="85" w:type="dxa"/>
               <w:left w:w="85" w:type="dxa"/>
@@ -4534,17 +4853,17 @@
           </w:tcPr>
           <w:p>
             <w:pPr>
-              <w:spacing w:line="240" w:lineRule="auto"/>
-              <w:jc w:val="center"/>
-            </w:pPr>
-            <w:r>
+              <w:pStyle w:val="Table"/>
+            </w:pPr>
+            <w:r>
+              <w:lastRenderedPageBreak/>
               <w:t>Codificación</w:t>
             </w:r>
           </w:p>
         </w:tc>
         <w:tc>
           <w:tcPr>
-            <w:tcW w:w="4131" w:type="dxa"/>
+            <w:tcW w:w="5998" w:type="dxa"/>
             <w:tcMar>
               <w:top w:w="85" w:type="dxa"/>
               <w:left w:w="85" w:type="dxa"/>
@@ -4554,14 +4873,12 @@
           </w:tcPr>
           <w:p>
             <w:pPr>
-              <w:pStyle w:val="ListParagraph"/>
+              <w:pStyle w:val="Table"/>
               <w:numPr>
                 <w:ilvl w:val="0"/>
-                <w:numId w:val="10"/>
+                <w:numId w:val="47"/>
               </w:numPr>
-              <w:spacing w:line="240" w:lineRule="auto"/>
-              <w:ind w:left="458"/>
-              <w:jc w:val="left"/>
+              <w:ind w:left="340" w:hanging="284"/>
               <w:cnfStyle w:val="000000100000" w:firstRow="0" w:lastRow="0" w:firstColumn="0" w:lastColumn="0" w:oddVBand="0" w:evenVBand="0" w:oddHBand="1" w:evenHBand="0" w:firstRowFirstColumn="0" w:firstRowLastColumn="0" w:lastRowFirstColumn="0" w:lastRowLastColumn="0"/>
             </w:pPr>
             <w:r>
@@ -4573,14 +4890,12 @@
           </w:p>
           <w:p>
             <w:pPr>
-              <w:pStyle w:val="ListParagraph"/>
+              <w:pStyle w:val="Table"/>
               <w:numPr>
                 <w:ilvl w:val="0"/>
-                <w:numId w:val="10"/>
+                <w:numId w:val="47"/>
               </w:numPr>
-              <w:spacing w:line="240" w:lineRule="auto"/>
-              <w:ind w:left="458"/>
-              <w:jc w:val="left"/>
+              <w:ind w:left="340" w:hanging="284"/>
               <w:cnfStyle w:val="000000100000" w:firstRow="0" w:lastRow="0" w:firstColumn="0" w:lastColumn="0" w:oddVBand="0" w:evenVBand="0" w:oddHBand="1" w:evenHBand="0" w:firstRowFirstColumn="0" w:firstRowLastColumn="0" w:lastRowFirstColumn="0" w:lastRowLastColumn="0"/>
             </w:pPr>
             <w:r>
@@ -4592,14 +4907,12 @@
           </w:p>
           <w:p>
             <w:pPr>
-              <w:pStyle w:val="ListParagraph"/>
+              <w:pStyle w:val="Table"/>
               <w:numPr>
                 <w:ilvl w:val="0"/>
-                <w:numId w:val="10"/>
+                <w:numId w:val="47"/>
               </w:numPr>
-              <w:spacing w:line="240" w:lineRule="auto"/>
-              <w:ind w:left="458"/>
-              <w:jc w:val="left"/>
+              <w:ind w:left="340" w:hanging="284"/>
               <w:cnfStyle w:val="000000100000" w:firstRow="0" w:lastRow="0" w:firstColumn="0" w:lastColumn="0" w:oddVBand="0" w:evenVBand="0" w:oddHBand="1" w:evenHBand="0" w:firstRowFirstColumn="0" w:firstRowLastColumn="0" w:lastRowFirstColumn="0" w:lastRowLastColumn="0"/>
             </w:pPr>
             <w:r>
@@ -4612,7 +4925,7 @@
         <w:tc>
           <w:tcPr>
             <w:cnfStyle w:val="001000000000" w:firstRow="0" w:lastRow="0" w:firstColumn="1" w:lastColumn="0" w:oddVBand="0" w:evenVBand="0" w:oddHBand="0" w:evenHBand="0" w:firstRowFirstColumn="0" w:firstRowLastColumn="0" w:lastRowFirstColumn="0" w:lastRowLastColumn="0"/>
-            <w:tcW w:w="4130" w:type="dxa"/>
+            <w:tcW w:w="2263" w:type="dxa"/>
             <w:tcMar>
               <w:top w:w="85" w:type="dxa"/>
               <w:left w:w="85" w:type="dxa"/>
@@ -4623,18 +4936,16 @@
           </w:tcPr>
           <w:p>
             <w:pPr>
-              <w:spacing w:line="240" w:lineRule="auto"/>
-              <w:jc w:val="center"/>
-            </w:pPr>
-            <w:r>
-              <w:lastRenderedPageBreak/>
+              <w:pStyle w:val="Table"/>
+            </w:pPr>
+            <w:r>
               <w:t>Pruebas</w:t>
             </w:r>
           </w:p>
         </w:tc>
         <w:tc>
           <w:tcPr>
-            <w:tcW w:w="4131" w:type="dxa"/>
+            <w:tcW w:w="5998" w:type="dxa"/>
             <w:tcMar>
               <w:top w:w="85" w:type="dxa"/>
               <w:left w:w="85" w:type="dxa"/>
@@ -4644,14 +4955,12 @@
           </w:tcPr>
           <w:p>
             <w:pPr>
-              <w:pStyle w:val="ListParagraph"/>
+              <w:pStyle w:val="Table"/>
               <w:numPr>
                 <w:ilvl w:val="0"/>
-                <w:numId w:val="10"/>
+                <w:numId w:val="47"/>
               </w:numPr>
-              <w:spacing w:line="240" w:lineRule="auto"/>
-              <w:ind w:left="458"/>
-              <w:jc w:val="left"/>
+              <w:ind w:left="340" w:hanging="284"/>
               <w:cnfStyle w:val="000000000000" w:firstRow="0" w:lastRow="0" w:firstColumn="0" w:lastColumn="0" w:oddVBand="0" w:evenVBand="0" w:oddHBand="0" w:evenHBand="0" w:firstRowFirstColumn="0" w:firstRowLastColumn="0" w:lastRowFirstColumn="0" w:lastRowLastColumn="0"/>
             </w:pPr>
             <w:r>
@@ -4685,7 +4994,7 @@
         <w:tc>
           <w:tcPr>
             <w:cnfStyle w:val="001000000000" w:firstRow="0" w:lastRow="0" w:firstColumn="1" w:lastColumn="0" w:oddVBand="0" w:evenVBand="0" w:oddHBand="0" w:evenHBand="0" w:firstRowFirstColumn="0" w:firstRowLastColumn="0" w:lastRowFirstColumn="0" w:lastRowLastColumn="0"/>
-            <w:tcW w:w="4130" w:type="dxa"/>
+            <w:tcW w:w="2263" w:type="dxa"/>
             <w:tcMar>
               <w:top w:w="85" w:type="dxa"/>
               <w:left w:w="85" w:type="dxa"/>
@@ -4696,8 +5005,7 @@
           </w:tcPr>
           <w:p>
             <w:pPr>
-              <w:spacing w:line="240" w:lineRule="auto"/>
-              <w:jc w:val="center"/>
+              <w:pStyle w:val="Table"/>
             </w:pPr>
             <w:r>
               <w:t>Mantenimiento</w:t>
@@ -4706,7 +5014,7 @@
         </w:tc>
         <w:tc>
           <w:tcPr>
-            <w:tcW w:w="4131" w:type="dxa"/>
+            <w:tcW w:w="5998" w:type="dxa"/>
             <w:tcMar>
               <w:top w:w="85" w:type="dxa"/>
               <w:left w:w="85" w:type="dxa"/>
@@ -4716,14 +5024,12 @@
           </w:tcPr>
           <w:p>
             <w:pPr>
-              <w:pStyle w:val="ListParagraph"/>
+              <w:pStyle w:val="Table"/>
               <w:numPr>
                 <w:ilvl w:val="0"/>
-                <w:numId w:val="10"/>
+                <w:numId w:val="47"/>
               </w:numPr>
-              <w:spacing w:line="240" w:lineRule="auto"/>
-              <w:ind w:left="458"/>
-              <w:jc w:val="left"/>
+              <w:ind w:left="340" w:hanging="284"/>
               <w:cnfStyle w:val="000000100000" w:firstRow="0" w:lastRow="0" w:firstColumn="0" w:lastColumn="0" w:oddVBand="0" w:evenVBand="0" w:oddHBand="1" w:evenHBand="0" w:firstRowFirstColumn="0" w:firstRowLastColumn="0" w:lastRowFirstColumn="0" w:lastRowLastColumn="0"/>
             </w:pPr>
             <w:r>
@@ -24448,6 +24754,27 @@
         <w:sectPr>
           <w:pgSz w:w="12240" w:h="15840" w:code="1"/>
           <w:pgMar w:top="1701" w:right="1701" w:bottom="1701" w:left="2268" w:header="709" w:footer="709" w:gutter="0"/>
+          <w:cols w:space="708"/>
+          <w:docGrid w:linePitch="360"/>
+        </w:sectPr>
+      </w:pPr>
+    </w:p>
+    <w:p>
+      <w:pPr>
+        <w:pStyle w:val="Heading2"/>
+      </w:pPr>
+      <w:r>
+        <w:lastRenderedPageBreak/>
+        <w:t>RESULTADOS</w:t>
+      </w:r>
+    </w:p>
+    <w:p/>
+    <w:p/>
+    <w:p>
+      <w:pPr>
+        <w:sectPr>
+          <w:pgSz w:w="12240" w:h="15840" w:code="1"/>
+          <w:pgMar w:top="2268" w:right="1701" w:bottom="1701" w:left="1701" w:header="709" w:footer="709" w:gutter="0"/>
           <w:cols w:space="708"/>
           <w:docGrid w:linePitch="360"/>
         </w:sectPr>
@@ -24675,7 +25002,6 @@
                 <w:rPr>
                   <w:noProof/>
                 </w:rPr>
-                <w:lastRenderedPageBreak/>
                 <w:t xml:space="preserve">Garía Aretio, L. (6 de diciembre de 1999). Fundamentos y componentes de la Educación a Distancia. </w:t>
               </w:r>
               <w:r>
@@ -24705,6 +25031,7 @@
                 <w:rPr>
                   <w:noProof/>
                 </w:rPr>
+                <w:lastRenderedPageBreak/>
                 <w:t xml:space="preserve">González Oria, N. (2006). </w:t>
               </w:r>
               <w:r>
@@ -24879,7 +25206,6 @@
                 <w:rPr>
                   <w:noProof/>
                 </w:rPr>
-                <w:lastRenderedPageBreak/>
                 <w:t xml:space="preserve">Moine, J. (2013). </w:t>
               </w:r>
               <w:r>
@@ -24909,6 +25235,7 @@
                 <w:rPr>
                   <w:noProof/>
                 </w:rPr>
+                <w:lastRenderedPageBreak/>
                 <w:t xml:space="preserve">Montiel, N. (febrero de 2008). </w:t>
               </w:r>
               <w:r>
@@ -25001,8 +25328,8 @@
     <w:p>
       <w:pPr>
         <w:sectPr>
-          <w:pgSz w:w="15840" w:h="12240" w:orient="landscape" w:code="1"/>
-          <w:pgMar w:top="1701" w:right="1701" w:bottom="1701" w:left="2268" w:header="709" w:footer="709" w:gutter="0"/>
+          <w:pgSz w:w="12240" w:h="15840" w:code="1"/>
+          <w:pgMar w:top="2268" w:right="1701" w:bottom="1701" w:left="1701" w:header="709" w:footer="709" w:gutter="0"/>
           <w:cols w:space="708"/>
           <w:docGrid w:linePitch="360"/>
         </w:sectPr>
@@ -25018,8 +25345,8 @@
       </w:r>
     </w:p>
     <w:sectPr>
-      <w:pgSz w:w="15840" w:h="12240" w:orient="landscape" w:code="1"/>
-      <w:pgMar w:top="1701" w:right="1701" w:bottom="1701" w:left="2268" w:header="709" w:footer="709" w:gutter="0"/>
+      <w:pgSz w:w="12240" w:h="15840" w:code="1"/>
+      <w:pgMar w:top="2268" w:right="1701" w:bottom="1701" w:left="1701" w:header="709" w:footer="709" w:gutter="0"/>
       <w:cols w:space="708"/>
       <w:docGrid w:linePitch="360"/>
     </w:sectPr>
@@ -27177,6 +27504,119 @@
     </w:lvl>
   </w:abstractNum>
   <w:abstractNum w:abstractNumId="22" w15:restartNumberingAfterBreak="0">
+    <w:nsid w:val="31A70039"/>
+    <w:multiLevelType w:val="hybridMultilevel"/>
+    <w:tmpl w:val="72C69C2C"/>
+    <w:lvl w:ilvl="0" w:tplc="200A0001">
+      <w:start w:val="1"/>
+      <w:numFmt w:val="bullet"/>
+      <w:lvlText w:val=""/>
+      <w:lvlJc w:val="left"/>
+      <w:pPr>
+        <w:ind w:left="720" w:hanging="360"/>
+      </w:pPr>
+      <w:rPr>
+        <w:rFonts w:ascii="Symbol" w:hAnsi="Symbol" w:hint="default"/>
+      </w:rPr>
+    </w:lvl>
+    <w:lvl w:ilvl="1" w:tplc="200A0003" w:tentative="1">
+      <w:start w:val="1"/>
+      <w:numFmt w:val="bullet"/>
+      <w:lvlText w:val="o"/>
+      <w:lvlJc w:val="left"/>
+      <w:pPr>
+        <w:ind w:left="1440" w:hanging="360"/>
+      </w:pPr>
+      <w:rPr>
+        <w:rFonts w:ascii="Courier New" w:hAnsi="Courier New" w:cs="Courier New" w:hint="default"/>
+      </w:rPr>
+    </w:lvl>
+    <w:lvl w:ilvl="2" w:tplc="200A0005" w:tentative="1">
+      <w:start w:val="1"/>
+      <w:numFmt w:val="bullet"/>
+      <w:lvlText w:val=""/>
+      <w:lvlJc w:val="left"/>
+      <w:pPr>
+        <w:ind w:left="2160" w:hanging="360"/>
+      </w:pPr>
+      <w:rPr>
+        <w:rFonts w:ascii="Wingdings" w:hAnsi="Wingdings" w:hint="default"/>
+      </w:rPr>
+    </w:lvl>
+    <w:lvl w:ilvl="3" w:tplc="200A0001" w:tentative="1">
+      <w:start w:val="1"/>
+      <w:numFmt w:val="bullet"/>
+      <w:lvlText w:val=""/>
+      <w:lvlJc w:val="left"/>
+      <w:pPr>
+        <w:ind w:left="2880" w:hanging="360"/>
+      </w:pPr>
+      <w:rPr>
+        <w:rFonts w:ascii="Symbol" w:hAnsi="Symbol" w:hint="default"/>
+      </w:rPr>
+    </w:lvl>
+    <w:lvl w:ilvl="4" w:tplc="200A0003" w:tentative="1">
+      <w:start w:val="1"/>
+      <w:numFmt w:val="bullet"/>
+      <w:lvlText w:val="o"/>
+      <w:lvlJc w:val="left"/>
+      <w:pPr>
+        <w:ind w:left="3600" w:hanging="360"/>
+      </w:pPr>
+      <w:rPr>
+        <w:rFonts w:ascii="Courier New" w:hAnsi="Courier New" w:cs="Courier New" w:hint="default"/>
+      </w:rPr>
+    </w:lvl>
+    <w:lvl w:ilvl="5" w:tplc="200A0005" w:tentative="1">
+      <w:start w:val="1"/>
+      <w:numFmt w:val="bullet"/>
+      <w:lvlText w:val=""/>
+      <w:lvlJc w:val="left"/>
+      <w:pPr>
+        <w:ind w:left="4320" w:hanging="360"/>
+      </w:pPr>
+      <w:rPr>
+        <w:rFonts w:ascii="Wingdings" w:hAnsi="Wingdings" w:hint="default"/>
+      </w:rPr>
+    </w:lvl>
+    <w:lvl w:ilvl="6" w:tplc="200A0001" w:tentative="1">
+      <w:start w:val="1"/>
+      <w:numFmt w:val="bullet"/>
+      <w:lvlText w:val=""/>
+      <w:lvlJc w:val="left"/>
+      <w:pPr>
+        <w:ind w:left="5040" w:hanging="360"/>
+      </w:pPr>
+      <w:rPr>
+        <w:rFonts w:ascii="Symbol" w:hAnsi="Symbol" w:hint="default"/>
+      </w:rPr>
+    </w:lvl>
+    <w:lvl w:ilvl="7" w:tplc="200A0003" w:tentative="1">
+      <w:start w:val="1"/>
+      <w:numFmt w:val="bullet"/>
+      <w:lvlText w:val="o"/>
+      <w:lvlJc w:val="left"/>
+      <w:pPr>
+        <w:ind w:left="5760" w:hanging="360"/>
+      </w:pPr>
+      <w:rPr>
+        <w:rFonts w:ascii="Courier New" w:hAnsi="Courier New" w:cs="Courier New" w:hint="default"/>
+      </w:rPr>
+    </w:lvl>
+    <w:lvl w:ilvl="8" w:tplc="200A0005" w:tentative="1">
+      <w:start w:val="1"/>
+      <w:numFmt w:val="bullet"/>
+      <w:lvlText w:val=""/>
+      <w:lvlJc w:val="left"/>
+      <w:pPr>
+        <w:ind w:left="6480" w:hanging="360"/>
+      </w:pPr>
+      <w:rPr>
+        <w:rFonts w:ascii="Wingdings" w:hAnsi="Wingdings" w:hint="default"/>
+      </w:rPr>
+    </w:lvl>
+  </w:abstractNum>
+  <w:abstractNum w:abstractNumId="23" w15:restartNumberingAfterBreak="0">
     <w:nsid w:val="32CF78E2"/>
     <w:multiLevelType w:val="hybridMultilevel"/>
     <w:tmpl w:val="D038880C"/>
@@ -27289,7 +27729,7 @@
       </w:rPr>
     </w:lvl>
   </w:abstractNum>
-  <w:abstractNum w:abstractNumId="23" w15:restartNumberingAfterBreak="0">
+  <w:abstractNum w:abstractNumId="24" w15:restartNumberingAfterBreak="0">
     <w:nsid w:val="350A0698"/>
     <w:multiLevelType w:val="hybridMultilevel"/>
     <w:tmpl w:val="0E1A78D0"/>
@@ -27402,7 +27842,7 @@
       </w:rPr>
     </w:lvl>
   </w:abstractNum>
-  <w:abstractNum w:abstractNumId="24" w15:restartNumberingAfterBreak="0">
+  <w:abstractNum w:abstractNumId="25" w15:restartNumberingAfterBreak="0">
     <w:nsid w:val="3EBD179D"/>
     <w:multiLevelType w:val="hybridMultilevel"/>
     <w:tmpl w:val="972C0CB2"/>
@@ -27488,7 +27928,7 @@
       </w:pPr>
     </w:lvl>
   </w:abstractNum>
-  <w:abstractNum w:abstractNumId="25" w15:restartNumberingAfterBreak="0">
+  <w:abstractNum w:abstractNumId="26" w15:restartNumberingAfterBreak="0">
     <w:nsid w:val="43F26461"/>
     <w:multiLevelType w:val="hybridMultilevel"/>
     <w:tmpl w:val="53AEC53E"/>
@@ -27601,7 +28041,7 @@
       </w:rPr>
     </w:lvl>
   </w:abstractNum>
-  <w:abstractNum w:abstractNumId="26" w15:restartNumberingAfterBreak="0">
+  <w:abstractNum w:abstractNumId="27" w15:restartNumberingAfterBreak="0">
     <w:nsid w:val="46766C8A"/>
     <w:multiLevelType w:val="hybridMultilevel"/>
     <w:tmpl w:val="972C0CB2"/>
@@ -27687,7 +28127,7 @@
       </w:pPr>
     </w:lvl>
   </w:abstractNum>
-  <w:abstractNum w:abstractNumId="27" w15:restartNumberingAfterBreak="0">
+  <w:abstractNum w:abstractNumId="28" w15:restartNumberingAfterBreak="0">
     <w:nsid w:val="48E00BC7"/>
     <w:multiLevelType w:val="hybridMultilevel"/>
     <w:tmpl w:val="2398E05C"/>
@@ -27773,7 +28213,7 @@
       </w:pPr>
     </w:lvl>
   </w:abstractNum>
-  <w:abstractNum w:abstractNumId="28" w15:restartNumberingAfterBreak="0">
+  <w:abstractNum w:abstractNumId="29" w15:restartNumberingAfterBreak="0">
     <w:nsid w:val="4C1916A7"/>
     <w:multiLevelType w:val="hybridMultilevel"/>
     <w:tmpl w:val="466AC2D4"/>
@@ -27862,7 +28302,7 @@
       </w:pPr>
     </w:lvl>
   </w:abstractNum>
-  <w:abstractNum w:abstractNumId="29" w15:restartNumberingAfterBreak="0">
+  <w:abstractNum w:abstractNumId="30" w15:restartNumberingAfterBreak="0">
     <w:nsid w:val="4CF05F6E"/>
     <w:multiLevelType w:val="hybridMultilevel"/>
     <w:tmpl w:val="972C0CB2"/>
@@ -27948,7 +28388,7 @@
       </w:pPr>
     </w:lvl>
   </w:abstractNum>
-  <w:abstractNum w:abstractNumId="30" w15:restartNumberingAfterBreak="0">
+  <w:abstractNum w:abstractNumId="31" w15:restartNumberingAfterBreak="0">
     <w:nsid w:val="51957C00"/>
     <w:multiLevelType w:val="hybridMultilevel"/>
     <w:tmpl w:val="279E3DDC"/>
@@ -28061,7 +28501,7 @@
       </w:rPr>
     </w:lvl>
   </w:abstractNum>
-  <w:abstractNum w:abstractNumId="31" w15:restartNumberingAfterBreak="0">
+  <w:abstractNum w:abstractNumId="32" w15:restartNumberingAfterBreak="0">
     <w:nsid w:val="537868DC"/>
     <w:multiLevelType w:val="hybridMultilevel"/>
     <w:tmpl w:val="E8E66186"/>
@@ -28174,7 +28614,7 @@
       </w:rPr>
     </w:lvl>
   </w:abstractNum>
-  <w:abstractNum w:abstractNumId="32" w15:restartNumberingAfterBreak="0">
+  <w:abstractNum w:abstractNumId="33" w15:restartNumberingAfterBreak="0">
     <w:nsid w:val="542B49DC"/>
     <w:multiLevelType w:val="hybridMultilevel"/>
     <w:tmpl w:val="4CF81DBA"/>
@@ -28287,7 +28727,7 @@
       </w:rPr>
     </w:lvl>
   </w:abstractNum>
-  <w:abstractNum w:abstractNumId="33" w15:restartNumberingAfterBreak="0">
+  <w:abstractNum w:abstractNumId="34" w15:restartNumberingAfterBreak="0">
     <w:nsid w:val="545A483D"/>
     <w:multiLevelType w:val="hybridMultilevel"/>
     <w:tmpl w:val="162A8BCE"/>
@@ -28376,7 +28816,7 @@
       </w:pPr>
     </w:lvl>
   </w:abstractNum>
-  <w:abstractNum w:abstractNumId="34" w15:restartNumberingAfterBreak="0">
+  <w:abstractNum w:abstractNumId="35" w15:restartNumberingAfterBreak="0">
     <w:nsid w:val="58533BE1"/>
     <w:multiLevelType w:val="hybridMultilevel"/>
     <w:tmpl w:val="8F66B92E"/>
@@ -28465,7 +28905,7 @@
       </w:pPr>
     </w:lvl>
   </w:abstractNum>
-  <w:abstractNum w:abstractNumId="35" w15:restartNumberingAfterBreak="0">
+  <w:abstractNum w:abstractNumId="36" w15:restartNumberingAfterBreak="0">
     <w:nsid w:val="5A9A7DEE"/>
     <w:multiLevelType w:val="hybridMultilevel"/>
     <w:tmpl w:val="466AC2D4"/>
@@ -28554,7 +28994,7 @@
       </w:pPr>
     </w:lvl>
   </w:abstractNum>
-  <w:abstractNum w:abstractNumId="36" w15:restartNumberingAfterBreak="0">
+  <w:abstractNum w:abstractNumId="37" w15:restartNumberingAfterBreak="0">
     <w:nsid w:val="5D2512BA"/>
     <w:multiLevelType w:val="hybridMultilevel"/>
     <w:tmpl w:val="807A5D20"/>
@@ -28643,7 +29083,7 @@
       </w:pPr>
     </w:lvl>
   </w:abstractNum>
-  <w:abstractNum w:abstractNumId="37" w15:restartNumberingAfterBreak="0">
+  <w:abstractNum w:abstractNumId="38" w15:restartNumberingAfterBreak="0">
     <w:nsid w:val="5DEC7DE5"/>
     <w:multiLevelType w:val="hybridMultilevel"/>
     <w:tmpl w:val="A83A5D06"/>
@@ -28756,7 +29196,7 @@
       </w:rPr>
     </w:lvl>
   </w:abstractNum>
-  <w:abstractNum w:abstractNumId="38" w15:restartNumberingAfterBreak="0">
+  <w:abstractNum w:abstractNumId="39" w15:restartNumberingAfterBreak="0">
     <w:nsid w:val="5FCE34A2"/>
     <w:multiLevelType w:val="hybridMultilevel"/>
     <w:tmpl w:val="280A642C"/>
@@ -28869,7 +29309,7 @@
       </w:rPr>
     </w:lvl>
   </w:abstractNum>
-  <w:abstractNum w:abstractNumId="39" w15:restartNumberingAfterBreak="0">
+  <w:abstractNum w:abstractNumId="40" w15:restartNumberingAfterBreak="0">
     <w:nsid w:val="61570AF9"/>
     <w:multiLevelType w:val="hybridMultilevel"/>
     <w:tmpl w:val="219A85BE"/>
@@ -28982,7 +29422,93 @@
       </w:rPr>
     </w:lvl>
   </w:abstractNum>
-  <w:abstractNum w:abstractNumId="40" w15:restartNumberingAfterBreak="0">
+  <w:abstractNum w:abstractNumId="41" w15:restartNumberingAfterBreak="0">
+    <w:nsid w:val="61D91E83"/>
+    <w:multiLevelType w:val="hybridMultilevel"/>
+    <w:tmpl w:val="932EE4A0"/>
+    <w:lvl w:ilvl="0" w:tplc="200A000F">
+      <w:start w:val="1"/>
+      <w:numFmt w:val="decimal"/>
+      <w:lvlText w:val="%1."/>
+      <w:lvlJc w:val="left"/>
+      <w:pPr>
+        <w:ind w:left="720" w:hanging="360"/>
+      </w:pPr>
+    </w:lvl>
+    <w:lvl w:ilvl="1" w:tplc="200A0019" w:tentative="1">
+      <w:start w:val="1"/>
+      <w:numFmt w:val="lowerLetter"/>
+      <w:lvlText w:val="%2."/>
+      <w:lvlJc w:val="left"/>
+      <w:pPr>
+        <w:ind w:left="1440" w:hanging="360"/>
+      </w:pPr>
+    </w:lvl>
+    <w:lvl w:ilvl="2" w:tplc="200A001B" w:tentative="1">
+      <w:start w:val="1"/>
+      <w:numFmt w:val="lowerRoman"/>
+      <w:lvlText w:val="%3."/>
+      <w:lvlJc w:val="right"/>
+      <w:pPr>
+        <w:ind w:left="2160" w:hanging="180"/>
+      </w:pPr>
+    </w:lvl>
+    <w:lvl w:ilvl="3" w:tplc="200A000F" w:tentative="1">
+      <w:start w:val="1"/>
+      <w:numFmt w:val="decimal"/>
+      <w:lvlText w:val="%4."/>
+      <w:lvlJc w:val="left"/>
+      <w:pPr>
+        <w:ind w:left="2880" w:hanging="360"/>
+      </w:pPr>
+    </w:lvl>
+    <w:lvl w:ilvl="4" w:tplc="200A0019" w:tentative="1">
+      <w:start w:val="1"/>
+      <w:numFmt w:val="lowerLetter"/>
+      <w:lvlText w:val="%5."/>
+      <w:lvlJc w:val="left"/>
+      <w:pPr>
+        <w:ind w:left="3600" w:hanging="360"/>
+      </w:pPr>
+    </w:lvl>
+    <w:lvl w:ilvl="5" w:tplc="200A001B" w:tentative="1">
+      <w:start w:val="1"/>
+      <w:numFmt w:val="lowerRoman"/>
+      <w:lvlText w:val="%6."/>
+      <w:lvlJc w:val="right"/>
+      <w:pPr>
+        <w:ind w:left="4320" w:hanging="180"/>
+      </w:pPr>
+    </w:lvl>
+    <w:lvl w:ilvl="6" w:tplc="200A000F" w:tentative="1">
+      <w:start w:val="1"/>
+      <w:numFmt w:val="decimal"/>
+      <w:lvlText w:val="%7."/>
+      <w:lvlJc w:val="left"/>
+      <w:pPr>
+        <w:ind w:left="5040" w:hanging="360"/>
+      </w:pPr>
+    </w:lvl>
+    <w:lvl w:ilvl="7" w:tplc="200A0019" w:tentative="1">
+      <w:start w:val="1"/>
+      <w:numFmt w:val="lowerLetter"/>
+      <w:lvlText w:val="%8."/>
+      <w:lvlJc w:val="left"/>
+      <w:pPr>
+        <w:ind w:left="5760" w:hanging="360"/>
+      </w:pPr>
+    </w:lvl>
+    <w:lvl w:ilvl="8" w:tplc="200A001B" w:tentative="1">
+      <w:start w:val="1"/>
+      <w:numFmt w:val="lowerRoman"/>
+      <w:lvlText w:val="%9."/>
+      <w:lvlJc w:val="right"/>
+      <w:pPr>
+        <w:ind w:left="6480" w:hanging="180"/>
+      </w:pPr>
+    </w:lvl>
+  </w:abstractNum>
+  <w:abstractNum w:abstractNumId="42" w15:restartNumberingAfterBreak="0">
     <w:nsid w:val="6D150790"/>
     <w:multiLevelType w:val="hybridMultilevel"/>
     <w:tmpl w:val="D7C4F32E"/>
@@ -29071,7 +29597,7 @@
       </w:pPr>
     </w:lvl>
   </w:abstractNum>
-  <w:abstractNum w:abstractNumId="41" w15:restartNumberingAfterBreak="0">
+  <w:abstractNum w:abstractNumId="43" w15:restartNumberingAfterBreak="0">
     <w:nsid w:val="703455F3"/>
     <w:multiLevelType w:val="hybridMultilevel"/>
     <w:tmpl w:val="807A5D20"/>
@@ -29160,7 +29686,7 @@
       </w:pPr>
     </w:lvl>
   </w:abstractNum>
-  <w:abstractNum w:abstractNumId="42" w15:restartNumberingAfterBreak="0">
+  <w:abstractNum w:abstractNumId="44" w15:restartNumberingAfterBreak="0">
     <w:nsid w:val="71D66916"/>
     <w:multiLevelType w:val="hybridMultilevel"/>
     <w:tmpl w:val="A10028B8"/>
@@ -29273,7 +29799,7 @@
       </w:rPr>
     </w:lvl>
   </w:abstractNum>
-  <w:abstractNum w:abstractNumId="43" w15:restartNumberingAfterBreak="0">
+  <w:abstractNum w:abstractNumId="45" w15:restartNumberingAfterBreak="0">
     <w:nsid w:val="72EB66DF"/>
     <w:multiLevelType w:val="hybridMultilevel"/>
     <w:tmpl w:val="807A5D20"/>
@@ -29362,7 +29888,7 @@
       </w:pPr>
     </w:lvl>
   </w:abstractNum>
-  <w:abstractNum w:abstractNumId="44" w15:restartNumberingAfterBreak="0">
+  <w:abstractNum w:abstractNumId="46" w15:restartNumberingAfterBreak="0">
     <w:nsid w:val="73E560E8"/>
     <w:multiLevelType w:val="hybridMultilevel"/>
     <w:tmpl w:val="82AEEBA0"/>
@@ -29475,7 +30001,7 @@
       </w:rPr>
     </w:lvl>
   </w:abstractNum>
-  <w:abstractNum w:abstractNumId="45" w15:restartNumberingAfterBreak="0">
+  <w:abstractNum w:abstractNumId="47" w15:restartNumberingAfterBreak="0">
     <w:nsid w:val="792D17C9"/>
     <w:multiLevelType w:val="hybridMultilevel"/>
     <w:tmpl w:val="466AC2D4"/>
@@ -29568,55 +30094,55 @@
     <w:abstractNumId w:val="1"/>
   </w:num>
   <w:num w:numId="2">
-    <w:abstractNumId w:val="31"/>
+    <w:abstractNumId w:val="32"/>
   </w:num>
   <w:num w:numId="3">
     <w:abstractNumId w:val="15"/>
   </w:num>
   <w:num w:numId="4">
-    <w:abstractNumId w:val="22"/>
+    <w:abstractNumId w:val="23"/>
   </w:num>
   <w:num w:numId="5">
     <w:abstractNumId w:val="13"/>
   </w:num>
   <w:num w:numId="6">
-    <w:abstractNumId w:val="30"/>
+    <w:abstractNumId w:val="31"/>
   </w:num>
   <w:num w:numId="7">
-    <w:abstractNumId w:val="23"/>
+    <w:abstractNumId w:val="24"/>
   </w:num>
   <w:num w:numId="8">
-    <w:abstractNumId w:val="32"/>
+    <w:abstractNumId w:val="33"/>
   </w:num>
   <w:num w:numId="9">
-    <w:abstractNumId w:val="37"/>
+    <w:abstractNumId w:val="38"/>
   </w:num>
   <w:num w:numId="10">
     <w:abstractNumId w:val="21"/>
   </w:num>
   <w:num w:numId="11">
-    <w:abstractNumId w:val="44"/>
+    <w:abstractNumId w:val="46"/>
   </w:num>
   <w:num w:numId="12">
-    <w:abstractNumId w:val="39"/>
+    <w:abstractNumId w:val="40"/>
   </w:num>
   <w:num w:numId="13">
     <w:abstractNumId w:val="10"/>
   </w:num>
   <w:num w:numId="14">
-    <w:abstractNumId w:val="42"/>
+    <w:abstractNumId w:val="44"/>
   </w:num>
   <w:num w:numId="15">
-    <w:abstractNumId w:val="29"/>
+    <w:abstractNumId w:val="30"/>
   </w:num>
   <w:num w:numId="16">
     <w:abstractNumId w:val="11"/>
   </w:num>
   <w:num w:numId="17">
-    <w:abstractNumId w:val="24"/>
+    <w:abstractNumId w:val="25"/>
   </w:num>
   <w:num w:numId="18">
-    <w:abstractNumId w:val="38"/>
+    <w:abstractNumId w:val="39"/>
   </w:num>
   <w:num w:numId="19">
     <w:abstractNumId w:val="0"/>
@@ -29625,10 +30151,10 @@
     <w:abstractNumId w:val="6"/>
   </w:num>
   <w:num w:numId="21">
-    <w:abstractNumId w:val="43"/>
+    <w:abstractNumId w:val="45"/>
   </w:num>
   <w:num w:numId="22">
-    <w:abstractNumId w:val="36"/>
+    <w:abstractNumId w:val="37"/>
   </w:num>
   <w:num w:numId="23">
     <w:abstractNumId w:val="12"/>
@@ -29637,19 +30163,19 @@
     <w:abstractNumId w:val="2"/>
   </w:num>
   <w:num w:numId="25">
-    <w:abstractNumId w:val="26"/>
+    <w:abstractNumId w:val="27"/>
   </w:num>
   <w:num w:numId="26">
-    <w:abstractNumId w:val="33"/>
+    <w:abstractNumId w:val="34"/>
   </w:num>
   <w:num w:numId="27">
     <w:abstractNumId w:val="19"/>
   </w:num>
   <w:num w:numId="28">
-    <w:abstractNumId w:val="41"/>
+    <w:abstractNumId w:val="43"/>
   </w:num>
   <w:num w:numId="29">
-    <w:abstractNumId w:val="34"/>
+    <w:abstractNumId w:val="35"/>
   </w:num>
   <w:num w:numId="30">
     <w:abstractNumId w:val="8"/>
@@ -29661,7 +30187,7 @@
     <w:abstractNumId w:val="5"/>
   </w:num>
   <w:num w:numId="33">
-    <w:abstractNumId w:val="25"/>
+    <w:abstractNumId w:val="26"/>
   </w:num>
   <w:num w:numId="34">
     <w:abstractNumId w:val="14"/>
@@ -29673,7 +30199,7 @@
     <w:abstractNumId w:val="18"/>
   </w:num>
   <w:num w:numId="37">
-    <w:abstractNumId w:val="40"/>
+    <w:abstractNumId w:val="42"/>
   </w:num>
   <w:num w:numId="38">
     <w:abstractNumId w:val="4"/>
@@ -29691,16 +30217,22 @@
     <w:abstractNumId w:val="7"/>
   </w:num>
   <w:num w:numId="43">
+    <w:abstractNumId w:val="29"/>
+  </w:num>
+  <w:num w:numId="44">
+    <w:abstractNumId w:val="36"/>
+  </w:num>
+  <w:num w:numId="45">
+    <w:abstractNumId w:val="47"/>
+  </w:num>
+  <w:num w:numId="46">
     <w:abstractNumId w:val="28"/>
   </w:num>
-  <w:num w:numId="44">
-    <w:abstractNumId w:val="35"/>
+  <w:num w:numId="47">
+    <w:abstractNumId w:val="22"/>
   </w:num>
-  <w:num w:numId="45">
-    <w:abstractNumId w:val="45"/>
-  </w:num>
-  <w:num w:numId="46">
-    <w:abstractNumId w:val="27"/>
+  <w:num w:numId="48">
+    <w:abstractNumId w:val="41"/>
   </w:num>
   <w:numIdMacAtCleanup w:val="31"/>
 </w:numbering>
@@ -30115,7 +30647,7 @@
     <w:link w:val="Heading1Char"/>
     <w:uiPriority w:val="9"/>
     <w:qFormat/>
-    <w:rsid w:val="00BA30E6"/>
+    <w:rsid w:val="005D2543"/>
     <w:pPr>
       <w:keepNext/>
       <w:keepLines/>
@@ -30126,7 +30658,7 @@
     <w:rPr>
       <w:rFonts w:asciiTheme="majorHAnsi" w:eastAsiaTheme="majorEastAsia" w:hAnsiTheme="majorHAnsi" w:cstheme="majorBidi"/>
       <w:caps/>
-      <w:sz w:val="32"/>
+      <w:sz w:val="36"/>
       <w:szCs w:val="36"/>
     </w:rPr>
   </w:style>
@@ -30138,7 +30670,7 @@
     <w:uiPriority w:val="9"/>
     <w:unhideWhenUsed/>
     <w:qFormat/>
-    <w:rsid w:val="00BA30E6"/>
+    <w:rsid w:val="005D2543"/>
     <w:pPr>
       <w:keepNext/>
       <w:keepLines/>
@@ -30149,7 +30681,7 @@
     <w:rPr>
       <w:rFonts w:asciiTheme="majorHAnsi" w:eastAsiaTheme="majorEastAsia" w:hAnsiTheme="majorHAnsi" w:cstheme="majorBidi"/>
       <w:caps/>
-      <w:sz w:val="28"/>
+      <w:sz w:val="32"/>
       <w:szCs w:val="32"/>
     </w:rPr>
   </w:style>
@@ -30161,7 +30693,7 @@
     <w:uiPriority w:val="9"/>
     <w:unhideWhenUsed/>
     <w:qFormat/>
-    <w:rsid w:val="00BA30E6"/>
+    <w:rsid w:val="005D2543"/>
     <w:pPr>
       <w:keepNext/>
       <w:keepLines/>
@@ -30171,6 +30703,7 @@
     </w:pPr>
     <w:rPr>
       <w:rFonts w:asciiTheme="majorHAnsi" w:eastAsiaTheme="majorEastAsia" w:hAnsiTheme="majorHAnsi" w:cstheme="majorBidi"/>
+      <w:caps/>
       <w:sz w:val="28"/>
       <w:szCs w:val="28"/>
     </w:rPr>
@@ -30183,7 +30716,7 @@
     <w:uiPriority w:val="9"/>
     <w:unhideWhenUsed/>
     <w:qFormat/>
-    <w:rsid w:val="00C46ACB"/>
+    <w:rsid w:val="005D2543"/>
     <w:pPr>
       <w:keepNext/>
       <w:keepLines/>
@@ -30192,7 +30725,8 @@
     </w:pPr>
     <w:rPr>
       <w:rFonts w:asciiTheme="majorHAnsi" w:eastAsiaTheme="majorEastAsia" w:hAnsiTheme="majorHAnsi" w:cstheme="majorBidi"/>
-      <w:color w:val="808080" w:themeColor="background1" w:themeShade="80"/>
+      <w:caps/>
+      <w:color w:val="595959" w:themeColor="text1" w:themeTint="A6"/>
       <w:szCs w:val="24"/>
     </w:rPr>
   </w:style>
@@ -30202,21 +30736,20 @@
     <w:next w:val="Normal"/>
     <w:link w:val="Heading5Char"/>
     <w:uiPriority w:val="9"/>
-    <w:semiHidden/>
     <w:unhideWhenUsed/>
     <w:qFormat/>
-    <w:rsid w:val="00377405"/>
+    <w:rsid w:val="005D2543"/>
     <w:pPr>
       <w:keepNext/>
       <w:keepLines/>
       <w:spacing w:before="40" w:after="0"/>
+      <w:jc w:val="left"/>
       <w:outlineLvl w:val="4"/>
     </w:pPr>
     <w:rPr>
       <w:rFonts w:asciiTheme="majorHAnsi" w:eastAsiaTheme="majorEastAsia" w:hAnsiTheme="majorHAnsi" w:cstheme="majorBidi"/>
-      <w:caps/>
-      <w:color w:val="2E74B5" w:themeColor="accent1" w:themeShade="BF"/>
-      <w:sz w:val="22"/>
+      <w:i/>
+      <w:color w:val="AEAAAA" w:themeColor="background2" w:themeShade="BF"/>
     </w:rPr>
   </w:style>
   <w:style w:type="paragraph" w:styleId="Heading6">
@@ -30321,7 +30854,6 @@
   <w:style w:type="character" w:default="1" w:styleId="DefaultParagraphFont">
     <w:name w:val="Default Paragraph Font"/>
     <w:uiPriority w:val="1"/>
-    <w:semiHidden/>
     <w:unhideWhenUsed/>
   </w:style>
   <w:style w:type="table" w:default="1" w:styleId="TableNormal">
@@ -30350,11 +30882,11 @@
     <w:basedOn w:val="DefaultParagraphFont"/>
     <w:link w:val="Heading1"/>
     <w:uiPriority w:val="9"/>
-    <w:rsid w:val="00BA30E6"/>
+    <w:rsid w:val="005D2543"/>
     <w:rPr>
       <w:rFonts w:asciiTheme="majorHAnsi" w:eastAsiaTheme="majorEastAsia" w:hAnsiTheme="majorHAnsi" w:cstheme="majorBidi"/>
       <w:caps/>
-      <w:sz w:val="32"/>
+      <w:sz w:val="36"/>
       <w:szCs w:val="36"/>
     </w:rPr>
   </w:style>
@@ -30363,11 +30895,11 @@
     <w:basedOn w:val="DefaultParagraphFont"/>
     <w:link w:val="Heading2"/>
     <w:uiPriority w:val="9"/>
-    <w:rsid w:val="00BA30E6"/>
+    <w:rsid w:val="005D2543"/>
     <w:rPr>
       <w:rFonts w:asciiTheme="majorHAnsi" w:eastAsiaTheme="majorEastAsia" w:hAnsiTheme="majorHAnsi" w:cstheme="majorBidi"/>
       <w:caps/>
-      <w:sz w:val="28"/>
+      <w:sz w:val="32"/>
       <w:szCs w:val="32"/>
     </w:rPr>
   </w:style>
@@ -30376,9 +30908,10 @@
     <w:basedOn w:val="DefaultParagraphFont"/>
     <w:link w:val="Heading3"/>
     <w:uiPriority w:val="9"/>
-    <w:rsid w:val="00BA30E6"/>
+    <w:rsid w:val="005D2543"/>
     <w:rPr>
       <w:rFonts w:asciiTheme="majorHAnsi" w:eastAsiaTheme="majorEastAsia" w:hAnsiTheme="majorHAnsi" w:cstheme="majorBidi"/>
+      <w:caps/>
       <w:sz w:val="28"/>
       <w:szCs w:val="28"/>
     </w:rPr>
@@ -30388,10 +30921,11 @@
     <w:basedOn w:val="DefaultParagraphFont"/>
     <w:link w:val="Heading4"/>
     <w:uiPriority w:val="9"/>
-    <w:rsid w:val="00C46ACB"/>
+    <w:rsid w:val="005D2543"/>
     <w:rPr>
       <w:rFonts w:asciiTheme="majorHAnsi" w:eastAsiaTheme="majorEastAsia" w:hAnsiTheme="majorHAnsi" w:cstheme="majorBidi"/>
-      <w:color w:val="808080" w:themeColor="background1" w:themeShade="80"/>
+      <w:caps/>
+      <w:color w:val="595959" w:themeColor="text1" w:themeTint="A6"/>
       <w:sz w:val="24"/>
       <w:szCs w:val="24"/>
     </w:rPr>
@@ -30401,12 +30935,12 @@
     <w:basedOn w:val="DefaultParagraphFont"/>
     <w:link w:val="Heading5"/>
     <w:uiPriority w:val="9"/>
-    <w:semiHidden/>
-    <w:rsid w:val="00377405"/>
+    <w:rsid w:val="005D2543"/>
     <w:rPr>
       <w:rFonts w:asciiTheme="majorHAnsi" w:eastAsiaTheme="majorEastAsia" w:hAnsiTheme="majorHAnsi" w:cstheme="majorBidi"/>
-      <w:caps/>
-      <w:color w:val="2E74B5" w:themeColor="accent1" w:themeShade="BF"/>
+      <w:i/>
+      <w:color w:val="AEAAAA" w:themeColor="background2" w:themeShade="BF"/>
+      <w:sz w:val="24"/>
     </w:rPr>
   </w:style>
   <w:style w:type="character" w:customStyle="1" w:styleId="Heading6Char">
@@ -35832,7 +36366,7 @@
 </file>
 
 <file path=customXml/itemProps1.xml><?xml version="1.0" encoding="utf-8"?>
-<ds:datastoreItem xmlns:ds="http://schemas.openxmlformats.org/officeDocument/2006/customXml" ds:itemID="{4A681D27-A7C3-4456-9049-D8EAC2CAFDCE}">
+<ds:datastoreItem xmlns:ds="http://schemas.openxmlformats.org/officeDocument/2006/customXml" ds:itemID="{0551E82C-A170-4069-86EC-66AEBE1BE159}">
   <ds:schemaRefs>
     <ds:schemaRef ds:uri="http://schemas.openxmlformats.org/officeDocument/2006/bibliography"/>
   </ds:schemaRefs>

</xml_diff>